<commit_message>
Spezifikation Beschreibung für Datenmodell und Komponentendiagramm hinzugefügt.
</commit_message>
<xml_diff>
--- a/Dokumente/_Fertig/Spezifikation_Cnema.docx
+++ b/Dokumente/_Fertig/Spezifikation_Cnema.docx
@@ -1,6 +1,6 @@
 
 <file path=word/document.xml><?xml version="1.0" encoding="utf-8"?>
-<w:document xmlns:wpc="http://schemas.microsoft.com/office/word/2010/wordprocessingCanvas" xmlns:cx="http://schemas.microsoft.com/office/drawing/2014/chartex" xmlns:cx1="http://schemas.microsoft.com/office/drawing/2015/9/8/chartex" xmlns:cx2="http://schemas.microsoft.com/office/drawing/2015/10/21/chartex" xmlns:cx3="http://schemas.microsoft.com/office/drawing/2016/5/9/chartex" xmlns:cx4="http://schemas.microsoft.com/office/drawing/2016/5/10/chartex" xmlns:cx5="http://schemas.microsoft.com/office/drawing/2016/5/11/chartex" xmlns:cx6="http://schemas.microsoft.com/office/drawing/2016/5/12/chartex" xmlns:cx7="http://schemas.microsoft.com/office/drawing/2016/5/13/chartex" xmlns:cx8="http://schemas.microsoft.com/office/drawing/2016/5/14/chartex" xmlns:mc="http://schemas.openxmlformats.org/markup-compatibility/2006" xmlns:aink="http://schemas.microsoft.com/office/drawing/2016/ink" xmlns:am3d="http://schemas.microsoft.com/office/drawing/2017/model3d" xmlns:o="urn:schemas-microsoft-com:office:office" xmlns:r="http://schemas.openxmlformats.org/officeDocument/2006/relationships" xmlns:m="http://schemas.openxmlformats.org/officeDocument/2006/math" xmlns:v="urn:schemas-microsoft-com:vml" xmlns:wp14="http://schemas.microsoft.com/office/word/2010/wordprocessingDrawing" xmlns:wp="http://schemas.openxmlformats.org/drawingml/2006/wordprocessingDrawing" xmlns:w10="urn:schemas-microsoft-com:office:word" xmlns:w="http://schemas.openxmlformats.org/wordprocessingml/2006/main" xmlns:w14="http://schemas.microsoft.com/office/word/2010/wordml" xmlns:w15="http://schemas.microsoft.com/office/word/2012/wordml" xmlns:w16cid="http://schemas.microsoft.com/office/word/2016/wordml/cid" xmlns:w16se="http://schemas.microsoft.com/office/word/2015/wordml/symex" xmlns:wpg="http://schemas.microsoft.com/office/word/2010/wordprocessingGroup" xmlns:wpi="http://schemas.microsoft.com/office/word/2010/wordprocessingInk" xmlns:wne="http://schemas.microsoft.com/office/word/2006/wordml" xmlns:wps="http://schemas.microsoft.com/office/word/2010/wordprocessingShape" mc:Ignorable="w14 w15 w16se w16cid wp14">
+<w:document xmlns:wpc="http://schemas.microsoft.com/office/word/2010/wordprocessingCanvas" xmlns:cx="http://schemas.microsoft.com/office/drawing/2014/chartex" xmlns:cx1="http://schemas.microsoft.com/office/drawing/2015/9/8/chartex" xmlns:cx2="http://schemas.microsoft.com/office/drawing/2015/10/21/chartex" xmlns:cx3="http://schemas.microsoft.com/office/drawing/2016/5/9/chartex" xmlns:cx4="http://schemas.microsoft.com/office/drawing/2016/5/10/chartex" xmlns:cx5="http://schemas.microsoft.com/office/drawing/2016/5/11/chartex" xmlns:cx6="http://schemas.microsoft.com/office/drawing/2016/5/12/chartex" xmlns:cx7="http://schemas.microsoft.com/office/drawing/2016/5/13/chartex" xmlns:cx8="http://schemas.microsoft.com/office/drawing/2016/5/14/chartex" xmlns:mc="http://schemas.openxmlformats.org/markup-compatibility/2006" xmlns:aink="http://schemas.microsoft.com/office/drawing/2016/ink" xmlns:am3d="http://schemas.microsoft.com/office/drawing/2017/model3d" xmlns:o="urn:schemas-microsoft-com:office:office" xmlns:r="http://schemas.openxmlformats.org/officeDocument/2006/relationships" xmlns:m="http://schemas.openxmlformats.org/officeDocument/2006/math" xmlns:v="urn:schemas-microsoft-com:vml" xmlns:wp14="http://schemas.microsoft.com/office/word/2010/wordprocessingDrawing" xmlns:wp="http://schemas.openxmlformats.org/drawingml/2006/wordprocessingDrawing" xmlns:w10="urn:schemas-microsoft-com:office:word" xmlns:w="http://schemas.openxmlformats.org/wordprocessingml/2006/main" xmlns:w14="http://schemas.microsoft.com/office/word/2010/wordml" xmlns:w15="http://schemas.microsoft.com/office/word/2012/wordml" xmlns:w16se="http://schemas.microsoft.com/office/word/2015/wordml/symex" xmlns:wpg="http://schemas.microsoft.com/office/word/2010/wordprocessingGroup" xmlns:wpi="http://schemas.microsoft.com/office/word/2010/wordprocessingInk" xmlns:wne="http://schemas.microsoft.com/office/word/2006/wordml" xmlns:wps="http://schemas.microsoft.com/office/word/2010/wordprocessingShape" mc:Ignorable="w14 w15 w16se wp14">
   <w:body>
     <w:p>
       <w:pPr>
@@ -139,7 +139,6 @@
                 <w:sz w:val="28"/>
               </w:rPr>
             </w:pPr>
-            <w:proofErr w:type="spellStart"/>
             <w:r>
               <w:rPr>
                 <w:b/>
@@ -148,7 +147,6 @@
               </w:rPr>
               <w:t>C#nema</w:t>
             </w:r>
-            <w:proofErr w:type="spellEnd"/>
           </w:p>
         </w:tc>
       </w:tr>
@@ -226,17 +224,8 @@
                 <w:i/>
                 <w:sz w:val="28"/>
               </w:rPr>
-              <w:t xml:space="preserve">Osman </w:t>
-            </w:r>
-            <w:proofErr w:type="spellStart"/>
-            <w:r>
-              <w:rPr>
-                <w:i/>
-                <w:sz w:val="28"/>
-              </w:rPr>
-              <w:t>Güloglu</w:t>
-            </w:r>
-            <w:proofErr w:type="spellEnd"/>
+              <w:t>Osman Güloglu</w:t>
+            </w:r>
           </w:p>
           <w:p>
             <w:pPr>
@@ -1895,15 +1884,7 @@
     </w:p>
     <w:p>
       <w:r>
-        <w:t>Beim vorliegenden Projekt „</w:t>
-      </w:r>
-      <w:proofErr w:type="spellStart"/>
-      <w:r>
-        <w:t>C#nema</w:t>
-      </w:r>
-      <w:proofErr w:type="spellEnd"/>
-      <w:r>
-        <w:t xml:space="preserve">“ handelt es sich um eine Kinoverwaltungsanwendung, die von zwei </w:t>
+        <w:t xml:space="preserve">Beim vorliegenden Projekt „C#nema“ handelt es sich um eine Kinoverwaltungsanwendung, die von zwei </w:t>
       </w:r>
       <w:r>
         <w:t>verschiedenen</w:t>
@@ -1955,13 +1936,8 @@
       <w:r>
         <w:t xml:space="preserve">erhalten. </w:t>
       </w:r>
-      <w:proofErr w:type="spellStart"/>
-      <w:r>
-        <w:t>Ausserdem</w:t>
-      </w:r>
-      <w:proofErr w:type="spellEnd"/>
-      <w:r>
-        <w:t xml:space="preserve"> kann der Kunde eine Bewertung zu einem Film in Form eines Zahlenwerts vergeben, d</w:t>
+      <w:r>
+        <w:t>Ausserdem kann der Kunde eine Bewertung zu einem Film in Form eines Zahlenwerts vergeben, d</w:t>
       </w:r>
       <w:r>
         <w:t>ie</w:t>
@@ -2019,23 +1995,7 @@
     </w:p>
     <w:p>
       <w:r>
-        <w:t>Die Idee hinter dem Projekt „</w:t>
-      </w:r>
-      <w:proofErr w:type="spellStart"/>
-      <w:r>
-        <w:t>C#nema</w:t>
-      </w:r>
-      <w:proofErr w:type="spellEnd"/>
-      <w:r>
-        <w:t xml:space="preserve">“ ist es also, eine </w:t>
-      </w:r>
-      <w:proofErr w:type="spellStart"/>
-      <w:r>
-        <w:t>Informations</w:t>
-      </w:r>
-      <w:proofErr w:type="spellEnd"/>
-      <w:r>
-        <w:t xml:space="preserve"> -und Verwaltungslösung in eine gemeinsame Anwendung zu integrieren, um de</w:t>
+        <w:t>Die Idee hinter dem Projekt „C#nema“ ist es also, eine Informations -und Verwaltungslösung in eine gemeinsame Anwendung zu integrieren, um de</w:t>
       </w:r>
       <w:r>
         <w:t>m</w:t>
@@ -2252,6 +2212,9 @@
         <w:t xml:space="preserve"> </w:t>
       </w:r>
       <w:r>
+        <w:t xml:space="preserve">Woche </w:t>
+      </w:r>
+      <w:r>
         <w:t>anzeigen zu lassen.</w:t>
       </w:r>
     </w:p>
@@ -2505,15 +2468,7 @@
         <w:t>Kinob</w:t>
       </w:r>
       <w:r>
-        <w:t xml:space="preserve">esuch angeboten </w:t>
-      </w:r>
-      <w:proofErr w:type="gramStart"/>
-      <w:r>
-        <w:t>wird</w:t>
-      </w:r>
-      <w:proofErr w:type="gramEnd"/>
-      <w:r>
-        <w:t>.</w:t>
+        <w:t>esuch angeboten wird.</w:t>
       </w:r>
     </w:p>
     <w:p/>
@@ -2538,15 +2493,7 @@
     </w:p>
     <w:p>
       <w:r>
-        <w:t xml:space="preserve">Skizzieren sie auch </w:t>
-      </w:r>
-      <w:proofErr w:type="gramStart"/>
-      <w:r>
-        <w:t>den Navigation</w:t>
-      </w:r>
-      <w:proofErr w:type="gramEnd"/>
-      <w:r>
-        <w:t xml:space="preserve"> zwischen den einzelnen Masken (GUI Landkarte)</w:t>
+        <w:t>Skizzieren sie auch den Navigation zwischen den einzelnen Masken (GUI Landkarte)</w:t>
       </w:r>
     </w:p>
     <w:p>
@@ -2759,140 +2706,190 @@
     </w:p>
     <w:p>
       <w:r>
-        <w:t>Beschreiben Sie hier die benötigten Daten der Webanwendung, sowie deren Beziehungen (etwa mit einem UML Klassendiagramm).</w:t>
-      </w:r>
-    </w:p>
-    <w:p>
+        <w:t>Das Kinoprogramm</w:t>
+      </w:r>
+      <w:r>
+        <w:t xml:space="preserve"> soll durch Objekte der Klasse Vorstellung modelliert werden. Jeder Vorstellung ist dazu der Saal, in dem diese stattfindet, sowie der Film, der gezeigt wird, zugeordnet. Die Vorstellung </w:t>
+      </w:r>
       <w:r>
         <w:lastRenderedPageBreak/>
-        <w:t>Beschreiben sie das Klassendiagramm.</w:t>
-      </w:r>
-    </w:p>
-    <w:p>
-      <w:r>
-        <w:t xml:space="preserve">Berücksichtigen sie </w:t>
-      </w:r>
-      <w:proofErr w:type="gramStart"/>
-      <w:r>
-        <w:t>hier</w:t>
-      </w:r>
-      <w:proofErr w:type="gramEnd"/>
-      <w:r>
-        <w:t xml:space="preserve"> wenn möglich auch schon die geplante Komponentenstruktur.</w:t>
-      </w:r>
-    </w:p>
-    <w:p>
-      <w:r>
-        <w:t>…</w:t>
-      </w:r>
-    </w:p>
-    <w:p>
-      <w:pPr>
-        <w:pStyle w:val="berschrift1"/>
-      </w:pPr>
-      <w:bookmarkStart w:id="15" w:name="_Toc499762264"/>
-      <w:r>
-        <w:t>Komponenten Struktur</w:t>
-      </w:r>
+        <w:t xml:space="preserve">soll weiterhin Attribute für Datum und Uhrzeit besitzen. Dadurch soll sichergestellt werden, dass zwar mehrere Vorstellungen im selben Saal stattfinden können, jedoch nicht zum selben Zeitpunkt. </w:t>
+      </w:r>
+    </w:p>
+    <w:p>
+      <w:r>
+        <w:t xml:space="preserve">Für jeden registrierten Nutzer soll ein </w:t>
+      </w:r>
+      <w:r>
+        <w:t>Objekt der Klasse Kunde</w:t>
+      </w:r>
+      <w:r>
+        <w:t xml:space="preserve"> erzeugt werden</w:t>
+      </w:r>
+      <w:r>
+        <w:t>,</w:t>
+      </w:r>
+      <w:r>
+        <w:t xml:space="preserve"> das die Login- und Kundendaten speichert.</w:t>
+      </w:r>
+      <w:r>
+        <w:t xml:space="preserve"> Für die von Kunden vergebenen Bewertungen der Filme gibt es die Klasse Filmbewertung. Objekte dieser Klasse sollen also immer genau einem Kunden und einem Film </w:t>
+      </w:r>
+      <w:bookmarkStart w:id="15" w:name="_GoBack"/>
       <w:bookmarkEnd w:id="15"/>
-    </w:p>
-    <w:p>
-      <w:r>
-        <w:t>Beschreiben Sie hier die Komponentenstruktur ihrer Anwendung:</w:t>
-      </w:r>
-    </w:p>
-    <w:p>
-      <w:pPr>
-        <w:pStyle w:val="Listenabsatz"/>
-        <w:numPr>
-          <w:ilvl w:val="0"/>
-          <w:numId w:val="2"/>
-        </w:numPr>
-      </w:pPr>
-      <w:r>
-        <w:t>Beschreibung der Komponenten (Aufgabe, Außensicht, Innensicht)</w:t>
-      </w:r>
-    </w:p>
-    <w:p>
-      <w:pPr>
-        <w:pStyle w:val="Listenabsatz"/>
-        <w:numPr>
-          <w:ilvl w:val="0"/>
-          <w:numId w:val="2"/>
-        </w:numPr>
-      </w:pPr>
-      <w:r>
-        <w:t>Beschreibung der Schnittstellen</w:t>
-      </w:r>
-    </w:p>
-    <w:p>
-      <w:pPr>
-        <w:pStyle w:val="Listenabsatz"/>
-        <w:numPr>
-          <w:ilvl w:val="1"/>
-          <w:numId w:val="2"/>
-        </w:numPr>
-      </w:pPr>
-      <w:r>
-        <w:t>Methoden mit exakter Signatur</w:t>
-      </w:r>
-    </w:p>
-    <w:p>
-      <w:pPr>
-        <w:pStyle w:val="Listenabsatz"/>
-        <w:numPr>
-          <w:ilvl w:val="1"/>
-          <w:numId w:val="2"/>
-        </w:numPr>
-      </w:pPr>
-      <w:r>
-        <w:t>Datentypen der Schnittstelle</w:t>
-      </w:r>
-    </w:p>
-    <w:p>
-      <w:pPr>
-        <w:pStyle w:val="Listenabsatz"/>
-        <w:numPr>
-          <w:ilvl w:val="0"/>
-          <w:numId w:val="2"/>
-        </w:numPr>
-      </w:pPr>
-      <w:r>
-        <w:t>Machen sie ein Architekturbild aus dem die Komponentenstruktur und die Schichtenarchitektur hervorgehen.</w:t>
-      </w:r>
-    </w:p>
-    <w:p>
-      <w:pPr>
-        <w:jc w:val="center"/>
-      </w:pPr>
+      <w:r>
+        <w:t>zugeordnet werden können.</w:t>
+      </w:r>
+    </w:p>
+    <w:p>
+      <w:r>
+        <w:t>Zur Funktion der Sitzplatzreservierung gibt es</w:t>
+      </w:r>
+      <w:r>
+        <w:t xml:space="preserve"> außerdem</w:t>
+      </w:r>
+      <w:r>
+        <w:t xml:space="preserve"> die Klasse</w:t>
+      </w:r>
+      <w:r>
+        <w:t xml:space="preserve"> </w:t>
+      </w:r>
+      <w:r>
+        <w:t>Bestellung. Jedem Kunden werden die von ihm getätigten Bestellungen zugeordnet, welche jeweils für genau eine Vorstellung gelten</w:t>
+      </w:r>
+      <w:r>
+        <w:t>. Die Anzahl der Bestellungen, die für eine Vorstellung getätigt werden können, soll durch die Anzahl der Sitzplätze des Saales, in dem die Vorstellung stattfindet, beschränkt sein.</w:t>
+      </w:r>
+    </w:p>
+    <w:p>
       <w:r>
         <w:rPr>
           <w:noProof/>
-          <w:lang w:eastAsia="de-DE"/>
         </w:rPr>
         <w:drawing>
-          <wp:inline distT="0" distB="0" distL="0" distR="0">
-            <wp:extent cx="5760720" cy="5215889"/>
-            <wp:effectExtent l="0" t="0" r="0" b="3809"/>
-            <wp:docPr id="3" name="Grafik 5"/>
-            <wp:cNvGraphicFramePr/>
+          <wp:anchor distT="0" distB="0" distL="114300" distR="114300" simplePos="0" relativeHeight="251654144" behindDoc="0" locked="0" layoutInCell="1" allowOverlap="1">
+            <wp:simplePos x="0" y="0"/>
+            <wp:positionH relativeFrom="column">
+              <wp:posOffset>-615554</wp:posOffset>
+            </wp:positionH>
+            <wp:positionV relativeFrom="paragraph">
+              <wp:posOffset>573777</wp:posOffset>
+            </wp:positionV>
+            <wp:extent cx="6988175" cy="4433570"/>
+            <wp:effectExtent l="0" t="0" r="3175" b="5080"/>
+            <wp:wrapTopAndBottom/>
+            <wp:docPr id="8" name="Grafik 8"/>
+            <wp:cNvGraphicFramePr>
+              <a:graphicFrameLocks xmlns:a="http://schemas.openxmlformats.org/drawingml/2006/main" noChangeAspect="1"/>
+            </wp:cNvGraphicFramePr>
             <a:graphic xmlns:a="http://schemas.openxmlformats.org/drawingml/2006/main">
               <a:graphicData uri="http://schemas.openxmlformats.org/drawingml/2006/picture">
                 <pic:pic xmlns:pic="http://schemas.openxmlformats.org/drawingml/2006/picture">
                   <pic:nvPicPr>
-                    <pic:cNvPr id="6" name="Komponentendiagramm.png"/>
-                    <pic:cNvPicPr>
-                      <a:picLocks noChangeAspect="1"/>
-                    </pic:cNvPicPr>
+                    <pic:cNvPr id="8" name="Klassendiagramm.png"/>
+                    <pic:cNvPicPr/>
                   </pic:nvPicPr>
                   <pic:blipFill>
-                    <a:blip r:embed="rId14"/>
-                    <a:stretch/>
+                    <a:blip r:embed="rId14">
+                      <a:extLst>
+                        <a:ext uri="{28A0092B-C50C-407E-A947-70E740481C1C}">
+                          <a14:useLocalDpi xmlns:a14="http://schemas.microsoft.com/office/drawing/2010/main" val="0"/>
+                        </a:ext>
+                      </a:extLst>
+                    </a:blip>
+                    <a:stretch>
+                      <a:fillRect/>
+                    </a:stretch>
                   </pic:blipFill>
-                  <pic:spPr bwMode="auto">
+                  <pic:spPr>
                     <a:xfrm>
                       <a:off x="0" y="0"/>
-                      <a:ext cx="5760720" cy="5215890"/>
+                      <a:ext cx="6988175" cy="4433570"/>
+                    </a:xfrm>
+                    <a:prstGeom prst="rect">
+                      <a:avLst/>
+                    </a:prstGeom>
+                  </pic:spPr>
+                </pic:pic>
+              </a:graphicData>
+            </a:graphic>
+            <wp14:sizeRelH relativeFrom="margin">
+              <wp14:pctWidth>0</wp14:pctWidth>
+            </wp14:sizeRelH>
+            <wp14:sizeRelV relativeFrom="margin">
+              <wp14:pctHeight>0</wp14:pctHeight>
+            </wp14:sizeRelV>
+          </wp:anchor>
+        </w:drawing>
+      </w:r>
+      <w:r>
+        <w:t>Die für die Programmlogik nötigen Methoden sollen von den drei Klassen (Use Cases) Kundenverwaltung, Kinoprogrammverwaltung, sowie Bestellverwaltung bereitgestellt werden.</w:t>
+      </w:r>
+    </w:p>
+    <w:p/>
+    <w:p>
+      <w:pPr>
+        <w:pStyle w:val="berschrift1"/>
+      </w:pPr>
+      <w:bookmarkStart w:id="16" w:name="_Toc499762264"/>
+      <w:r>
+        <w:lastRenderedPageBreak/>
+        <w:t>Komponenten Struktur</w:t>
+      </w:r>
+      <w:bookmarkEnd w:id="16"/>
+    </w:p>
+    <w:p>
+      <w:r>
+        <w:t xml:space="preserve">Aus Sicht des Nutzers ist die Anwendung in die Bereiche Kundensicht und Verwaltungssicht aufgeteilt, die jeweils eine eigene GUI bereitstellen. Innerhalb der Anwendung gibt es die drei zentralen Komponenten Kundenverwaltung, Bestellverwaltung sowie Kinoprogrammverwaltung. </w:t>
+      </w:r>
+    </w:p>
+    <w:p>
+      <w:r>
+        <w:t>Letztere soll nur vom Bereich Verwaltungssicht aus verwendet werden können</w:t>
+      </w:r>
+      <w:r>
+        <w:t>, da sie Funktionen zum Hinzufügen, Löschen und Ändern von Filmen bietet, aber auch das Eintragen und Entfernen von Vorstellungen ermöglicht.</w:t>
+      </w:r>
+      <w:r>
+        <w:t xml:space="preserve"> Sie implementiert das Interface IKinoprogrammverwaltung mit folgenden Methoden:</w:t>
+      </w:r>
+    </w:p>
+    <w:p>
+      <w:r>
+        <w:rPr>
+          <w:noProof/>
+        </w:rPr>
+        <w:drawing>
+          <wp:inline distT="0" distB="0" distL="0" distR="0">
+            <wp:extent cx="5287113" cy="1095528"/>
+            <wp:effectExtent l="0" t="0" r="8890" b="9525"/>
+            <wp:docPr id="11" name="Grafik 11"/>
+            <wp:cNvGraphicFramePr>
+              <a:graphicFrameLocks xmlns:a="http://schemas.openxmlformats.org/drawingml/2006/main" noChangeAspect="1"/>
+            </wp:cNvGraphicFramePr>
+            <a:graphic xmlns:a="http://schemas.openxmlformats.org/drawingml/2006/main">
+              <a:graphicData uri="http://schemas.openxmlformats.org/drawingml/2006/picture">
+                <pic:pic xmlns:pic="http://schemas.openxmlformats.org/drawingml/2006/picture">
+                  <pic:nvPicPr>
+                    <pic:cNvPr id="11" name="IKinoprogrammverwaltung.PNG"/>
+                    <pic:cNvPicPr/>
+                  </pic:nvPicPr>
+                  <pic:blipFill>
+                    <a:blip r:embed="rId15">
+                      <a:extLst>
+                        <a:ext uri="{28A0092B-C50C-407E-A947-70E740481C1C}">
+                          <a14:useLocalDpi xmlns:a14="http://schemas.microsoft.com/office/drawing/2010/main" val="0"/>
+                        </a:ext>
+                      </a:extLst>
+                    </a:blip>
+                    <a:stretch>
+                      <a:fillRect/>
+                    </a:stretch>
+                  </pic:blipFill>
+                  <pic:spPr>
+                    <a:xfrm>
+                      <a:off x="0" y="0"/>
+                      <a:ext cx="5287113" cy="1095528"/>
                     </a:xfrm>
                     <a:prstGeom prst="rect">
                       <a:avLst/>
@@ -2905,52 +2902,174 @@
         </w:drawing>
       </w:r>
     </w:p>
-    <w:p/>
-    <w:p>
-      <w:pPr>
-        <w:keepNext/>
-        <w:jc w:val="center"/>
-      </w:pPr>
+    <w:p>
       <w:r>
         <w:rPr>
           <w:noProof/>
-          <w:lang w:eastAsia="de-DE"/>
+        </w:rPr>
+        <w:drawing>
+          <wp:anchor distT="0" distB="0" distL="114300" distR="114300" simplePos="0" relativeHeight="251659264" behindDoc="0" locked="0" layoutInCell="1" allowOverlap="1">
+            <wp:simplePos x="0" y="0"/>
+            <wp:positionH relativeFrom="column">
+              <wp:posOffset>-2540</wp:posOffset>
+            </wp:positionH>
+            <wp:positionV relativeFrom="paragraph">
+              <wp:posOffset>775587</wp:posOffset>
+            </wp:positionV>
+            <wp:extent cx="3838575" cy="666750"/>
+            <wp:effectExtent l="0" t="0" r="9525" b="0"/>
+            <wp:wrapTopAndBottom/>
+            <wp:docPr id="10" name="Grafik 10"/>
+            <wp:cNvGraphicFramePr>
+              <a:graphicFrameLocks xmlns:a="http://schemas.openxmlformats.org/drawingml/2006/main" noChangeAspect="1"/>
+            </wp:cNvGraphicFramePr>
+            <a:graphic xmlns:a="http://schemas.openxmlformats.org/drawingml/2006/main">
+              <a:graphicData uri="http://schemas.openxmlformats.org/drawingml/2006/picture">
+                <pic:pic xmlns:pic="http://schemas.openxmlformats.org/drawingml/2006/picture">
+                  <pic:nvPicPr>
+                    <pic:cNvPr id="10" name="IKundenverwaltung.PNG"/>
+                    <pic:cNvPicPr/>
+                  </pic:nvPicPr>
+                  <pic:blipFill>
+                    <a:blip r:embed="rId16">
+                      <a:extLst>
+                        <a:ext uri="{28A0092B-C50C-407E-A947-70E740481C1C}">
+                          <a14:useLocalDpi xmlns:a14="http://schemas.microsoft.com/office/drawing/2010/main" val="0"/>
+                        </a:ext>
+                      </a:extLst>
+                    </a:blip>
+                    <a:stretch>
+                      <a:fillRect/>
+                    </a:stretch>
+                  </pic:blipFill>
+                  <pic:spPr>
+                    <a:xfrm>
+                      <a:off x="0" y="0"/>
+                      <a:ext cx="3838575" cy="666750"/>
+                    </a:xfrm>
+                    <a:prstGeom prst="rect">
+                      <a:avLst/>
+                    </a:prstGeom>
+                  </pic:spPr>
+                </pic:pic>
+              </a:graphicData>
+            </a:graphic>
+          </wp:anchor>
+        </w:drawing>
+      </w:r>
+      <w:r>
+        <w:t>Die Komponente Kundenverwaltung dient der Registrierung von neuen Kunden und dem Login-Vorgang für bestehende Kunden. Darüber hinaus sollen hier die Filmbewertungen von Kunden erstellt werden können.</w:t>
+      </w:r>
+      <w:r>
+        <w:t xml:space="preserve"> Das zugehörige Interface IKundenverwaltung umfasst diese Methoden:</w:t>
+      </w:r>
+    </w:p>
+    <w:p>
+      <w:r>
+        <w:rPr>
+          <w:noProof/>
+        </w:rPr>
+        <w:drawing>
+          <wp:anchor distT="0" distB="0" distL="114300" distR="114300" simplePos="0" relativeHeight="251660288" behindDoc="0" locked="0" layoutInCell="1" allowOverlap="1">
+            <wp:simplePos x="0" y="0"/>
+            <wp:positionH relativeFrom="column">
+              <wp:posOffset>-2540</wp:posOffset>
+            </wp:positionH>
+            <wp:positionV relativeFrom="paragraph">
+              <wp:posOffset>1647393</wp:posOffset>
+            </wp:positionV>
+            <wp:extent cx="4505954" cy="685896"/>
+            <wp:effectExtent l="0" t="0" r="0" b="0"/>
+            <wp:wrapTopAndBottom/>
+            <wp:docPr id="13" name="Grafik 13"/>
+            <wp:cNvGraphicFramePr>
+              <a:graphicFrameLocks xmlns:a="http://schemas.openxmlformats.org/drawingml/2006/main" noChangeAspect="1"/>
+            </wp:cNvGraphicFramePr>
+            <a:graphic xmlns:a="http://schemas.openxmlformats.org/drawingml/2006/main">
+              <a:graphicData uri="http://schemas.openxmlformats.org/drawingml/2006/picture">
+                <pic:pic xmlns:pic="http://schemas.openxmlformats.org/drawingml/2006/picture">
+                  <pic:nvPicPr>
+                    <pic:cNvPr id="13" name="IBestellverwaltung.PNG"/>
+                    <pic:cNvPicPr/>
+                  </pic:nvPicPr>
+                  <pic:blipFill>
+                    <a:blip r:embed="rId17">
+                      <a:extLst>
+                        <a:ext uri="{28A0092B-C50C-407E-A947-70E740481C1C}">
+                          <a14:useLocalDpi xmlns:a14="http://schemas.microsoft.com/office/drawing/2010/main" val="0"/>
+                        </a:ext>
+                      </a:extLst>
+                    </a:blip>
+                    <a:stretch>
+                      <a:fillRect/>
+                    </a:stretch>
+                  </pic:blipFill>
+                  <pic:spPr>
+                    <a:xfrm>
+                      <a:off x="0" y="0"/>
+                      <a:ext cx="4505954" cy="685896"/>
+                    </a:xfrm>
+                    <a:prstGeom prst="rect">
+                      <a:avLst/>
+                    </a:prstGeom>
+                  </pic:spPr>
+                </pic:pic>
+              </a:graphicData>
+            </a:graphic>
+          </wp:anchor>
+        </w:drawing>
+      </w:r>
+      <w:r>
+        <w:t>Die Komponente Bestellverwaltung</w:t>
+      </w:r>
+      <w:r>
+        <w:t xml:space="preserve"> ermöglicht es den Kunden sich alle Vorstellungen anzeigen zu lassen, diese nach bestimmten Filterkriterien, wie z.B. Filmgenre, zu durchsuchen und schließlich Sitzplätze für eine Vorstellung zu reservieren. Das Interface IBestellverwaltung besitzt dazu folgende Methoden:</w:t>
+      </w:r>
+    </w:p>
+    <w:p>
+      <w:pPr>
+        <w:jc w:val="center"/>
+      </w:pPr>
+      <w:r>
+        <w:rPr>
+          <w:noProof/>
         </w:rPr>
         <w:lastRenderedPageBreak/>
         <w:drawing>
           <wp:inline distT="0" distB="0" distL="0" distR="0">
-            <wp:extent cx="4446954" cy="2197473"/>
+            <wp:extent cx="5760720" cy="5170805"/>
             <wp:effectExtent l="0" t="0" r="0" b="0"/>
-            <wp:docPr id="4" name="Picture 6"/>
-            <wp:cNvGraphicFramePr/>
+            <wp:docPr id="9" name="Grafik 9"/>
+            <wp:cNvGraphicFramePr>
+              <a:graphicFrameLocks xmlns:a="http://schemas.openxmlformats.org/drawingml/2006/main" noChangeAspect="1"/>
+            </wp:cNvGraphicFramePr>
             <a:graphic xmlns:a="http://schemas.openxmlformats.org/drawingml/2006/main">
               <a:graphicData uri="http://schemas.openxmlformats.org/drawingml/2006/picture">
                 <pic:pic xmlns:pic="http://schemas.openxmlformats.org/drawingml/2006/picture">
                   <pic:nvPicPr>
-                    <pic:cNvPr id="7" name="Picture 6"/>
-                    <pic:cNvPicPr>
-                      <a:picLocks noChangeAspect="1"/>
-                    </pic:cNvPicPr>
+                    <pic:cNvPr id="9" name="Komponentendiagramm_v3.png"/>
+                    <pic:cNvPicPr/>
                   </pic:nvPicPr>
                   <pic:blipFill>
-                    <a:blip r:embed="rId15"/>
-                    <a:stretch/>
+                    <a:blip r:embed="rId18">
+                      <a:extLst>
+                        <a:ext uri="{28A0092B-C50C-407E-A947-70E740481C1C}">
+                          <a14:useLocalDpi xmlns:a14="http://schemas.microsoft.com/office/drawing/2010/main" val="0"/>
+                        </a:ext>
+                      </a:extLst>
+                    </a:blip>
+                    <a:stretch>
+                      <a:fillRect/>
+                    </a:stretch>
                   </pic:blipFill>
-                  <pic:spPr bwMode="auto">
+                  <pic:spPr>
                     <a:xfrm>
                       <a:off x="0" y="0"/>
-                      <a:ext cx="4449885" cy="2198922"/>
+                      <a:ext cx="5760720" cy="5170805"/>
                     </a:xfrm>
                     <a:prstGeom prst="rect">
                       <a:avLst/>
                     </a:prstGeom>
-                    <a:noFill/>
-                    <a:ln w="9525" algn="ctr">
-                      <a:noFill/>
-                      <a:miter lim="800000"/>
-                      <a:headEnd/>
-                      <a:tailEnd/>
-                    </a:ln>
                   </pic:spPr>
                 </pic:pic>
               </a:graphicData>
@@ -2961,28 +3080,13 @@
     </w:p>
     <w:p>
       <w:pPr>
-        <w:pStyle w:val="Beschriftung"/>
-        <w:jc w:val="center"/>
-      </w:pPr>
-      <w:r>
-        <w:t>Abbildung 3: Beispiel für ein Komponentendiagramm</w:t>
-      </w:r>
-    </w:p>
-    <w:p>
-      <w:r>
-        <w:t>Beschreiben sie das Architekturbild</w:t>
-      </w:r>
-    </w:p>
-    <w:p/>
-    <w:p>
-      <w:pPr>
         <w:pStyle w:val="berschrift1"/>
       </w:pPr>
-      <w:bookmarkStart w:id="16" w:name="_Toc499762265"/>
+      <w:bookmarkStart w:id="17" w:name="_Toc499762265"/>
       <w:r>
         <w:t>Validierung</w:t>
       </w:r>
-      <w:bookmarkEnd w:id="16"/>
+      <w:bookmarkEnd w:id="17"/>
     </w:p>
     <w:p>
       <w:pPr>
@@ -3148,6 +3252,7 @@
         </w:numPr>
       </w:pPr>
       <w:r>
+        <w:lastRenderedPageBreak/>
         <w:t>Vollständige Anzeige aller zutreffenden Filme</w:t>
       </w:r>
     </w:p>
@@ -3226,10 +3331,7 @@
         <w:t>Fehlermeldung/Hinweis bei ausgebuchtem Kinosaal</w:t>
       </w:r>
     </w:p>
-    <w:p>
-      <w:bookmarkStart w:id="17" w:name="_GoBack"/>
-      <w:bookmarkEnd w:id="17"/>
-    </w:p>
+    <w:p/>
     <w:p>
       <w:pPr>
         <w:pStyle w:val="Listenabsatz"/>
@@ -3239,7 +3341,6 @@
         </w:numPr>
       </w:pPr>
       <w:r>
-        <w:lastRenderedPageBreak/>
         <w:t>Filmbewertung</w:t>
       </w:r>
     </w:p>
@@ -3443,7 +3544,7 @@
 </file>
 
 <file path=word/endnotes.xml><?xml version="1.0" encoding="utf-8"?>
-<w:endnotes xmlns:wpc="http://schemas.microsoft.com/office/word/2010/wordprocessingCanvas" xmlns:cx="http://schemas.microsoft.com/office/drawing/2014/chartex" xmlns:cx1="http://schemas.microsoft.com/office/drawing/2015/9/8/chartex" xmlns:cx2="http://schemas.microsoft.com/office/drawing/2015/10/21/chartex" xmlns:cx3="http://schemas.microsoft.com/office/drawing/2016/5/9/chartex" xmlns:cx4="http://schemas.microsoft.com/office/drawing/2016/5/10/chartex" xmlns:cx5="http://schemas.microsoft.com/office/drawing/2016/5/11/chartex" xmlns:cx6="http://schemas.microsoft.com/office/drawing/2016/5/12/chartex" xmlns:cx7="http://schemas.microsoft.com/office/drawing/2016/5/13/chartex" xmlns:cx8="http://schemas.microsoft.com/office/drawing/2016/5/14/chartex" xmlns:mc="http://schemas.openxmlformats.org/markup-compatibility/2006" xmlns:aink="http://schemas.microsoft.com/office/drawing/2016/ink" xmlns:am3d="http://schemas.microsoft.com/office/drawing/2017/model3d" xmlns:o="urn:schemas-microsoft-com:office:office" xmlns:r="http://schemas.openxmlformats.org/officeDocument/2006/relationships" xmlns:m="http://schemas.openxmlformats.org/officeDocument/2006/math" xmlns:v="urn:schemas-microsoft-com:vml" xmlns:wp14="http://schemas.microsoft.com/office/word/2010/wordprocessingDrawing" xmlns:wp="http://schemas.openxmlformats.org/drawingml/2006/wordprocessingDrawing" xmlns:w10="urn:schemas-microsoft-com:office:word" xmlns:w="http://schemas.openxmlformats.org/wordprocessingml/2006/main" xmlns:w14="http://schemas.microsoft.com/office/word/2010/wordml" xmlns:w15="http://schemas.microsoft.com/office/word/2012/wordml" xmlns:w16cid="http://schemas.microsoft.com/office/word/2016/wordml/cid" xmlns:w16se="http://schemas.microsoft.com/office/word/2015/wordml/symex" xmlns:wpg="http://schemas.microsoft.com/office/word/2010/wordprocessingGroup" xmlns:wpi="http://schemas.microsoft.com/office/word/2010/wordprocessingInk" xmlns:wne="http://schemas.microsoft.com/office/word/2006/wordml" xmlns:wps="http://schemas.microsoft.com/office/word/2010/wordprocessingShape" mc:Ignorable="w14 w15 w16se w16cid wp14">
+<w:endnotes xmlns:wpc="http://schemas.microsoft.com/office/word/2010/wordprocessingCanvas" xmlns:cx="http://schemas.microsoft.com/office/drawing/2014/chartex" xmlns:cx1="http://schemas.microsoft.com/office/drawing/2015/9/8/chartex" xmlns:cx2="http://schemas.microsoft.com/office/drawing/2015/10/21/chartex" xmlns:cx3="http://schemas.microsoft.com/office/drawing/2016/5/9/chartex" xmlns:cx4="http://schemas.microsoft.com/office/drawing/2016/5/10/chartex" xmlns:cx5="http://schemas.microsoft.com/office/drawing/2016/5/11/chartex" xmlns:cx6="http://schemas.microsoft.com/office/drawing/2016/5/12/chartex" xmlns:cx7="http://schemas.microsoft.com/office/drawing/2016/5/13/chartex" xmlns:cx8="http://schemas.microsoft.com/office/drawing/2016/5/14/chartex" xmlns:mc="http://schemas.openxmlformats.org/markup-compatibility/2006" xmlns:aink="http://schemas.microsoft.com/office/drawing/2016/ink" xmlns:am3d="http://schemas.microsoft.com/office/drawing/2017/model3d" xmlns:o="urn:schemas-microsoft-com:office:office" xmlns:r="http://schemas.openxmlformats.org/officeDocument/2006/relationships" xmlns:m="http://schemas.openxmlformats.org/officeDocument/2006/math" xmlns:v="urn:schemas-microsoft-com:vml" xmlns:wp14="http://schemas.microsoft.com/office/word/2010/wordprocessingDrawing" xmlns:wp="http://schemas.openxmlformats.org/drawingml/2006/wordprocessingDrawing" xmlns:w10="urn:schemas-microsoft-com:office:word" xmlns:w="http://schemas.openxmlformats.org/wordprocessingml/2006/main" xmlns:w14="http://schemas.microsoft.com/office/word/2010/wordml" xmlns:w15="http://schemas.microsoft.com/office/word/2012/wordml" xmlns:w16se="http://schemas.microsoft.com/office/word/2015/wordml/symex" xmlns:wpg="http://schemas.microsoft.com/office/word/2010/wordprocessingGroup" xmlns:wpi="http://schemas.microsoft.com/office/word/2010/wordprocessingInk" xmlns:wne="http://schemas.microsoft.com/office/word/2006/wordml" xmlns:wps="http://schemas.microsoft.com/office/word/2010/wordprocessingShape" mc:Ignorable="w14 w15 w16se wp14">
   <w:endnote w:type="separator" w:id="-1">
     <w:p>
       <w:pPr>
@@ -3468,7 +3569,7 @@
 </file>
 
 <file path=word/footer1.xml><?xml version="1.0" encoding="utf-8"?>
-<w:ftr xmlns:wpc="http://schemas.microsoft.com/office/word/2010/wordprocessingCanvas" xmlns:cx="http://schemas.microsoft.com/office/drawing/2014/chartex" xmlns:cx1="http://schemas.microsoft.com/office/drawing/2015/9/8/chartex" xmlns:cx2="http://schemas.microsoft.com/office/drawing/2015/10/21/chartex" xmlns:cx3="http://schemas.microsoft.com/office/drawing/2016/5/9/chartex" xmlns:cx4="http://schemas.microsoft.com/office/drawing/2016/5/10/chartex" xmlns:cx5="http://schemas.microsoft.com/office/drawing/2016/5/11/chartex" xmlns:cx6="http://schemas.microsoft.com/office/drawing/2016/5/12/chartex" xmlns:cx7="http://schemas.microsoft.com/office/drawing/2016/5/13/chartex" xmlns:cx8="http://schemas.microsoft.com/office/drawing/2016/5/14/chartex" xmlns:mc="http://schemas.openxmlformats.org/markup-compatibility/2006" xmlns:aink="http://schemas.microsoft.com/office/drawing/2016/ink" xmlns:am3d="http://schemas.microsoft.com/office/drawing/2017/model3d" xmlns:o="urn:schemas-microsoft-com:office:office" xmlns:r="http://schemas.openxmlformats.org/officeDocument/2006/relationships" xmlns:m="http://schemas.openxmlformats.org/officeDocument/2006/math" xmlns:v="urn:schemas-microsoft-com:vml" xmlns:wp14="http://schemas.microsoft.com/office/word/2010/wordprocessingDrawing" xmlns:wp="http://schemas.openxmlformats.org/drawingml/2006/wordprocessingDrawing" xmlns:w10="urn:schemas-microsoft-com:office:word" xmlns:w="http://schemas.openxmlformats.org/wordprocessingml/2006/main" xmlns:w14="http://schemas.microsoft.com/office/word/2010/wordml" xmlns:w15="http://schemas.microsoft.com/office/word/2012/wordml" xmlns:w16cid="http://schemas.microsoft.com/office/word/2016/wordml/cid" xmlns:w16se="http://schemas.microsoft.com/office/word/2015/wordml/symex" xmlns:wpg="http://schemas.microsoft.com/office/word/2010/wordprocessingGroup" xmlns:wpi="http://schemas.microsoft.com/office/word/2010/wordprocessingInk" xmlns:wne="http://schemas.microsoft.com/office/word/2006/wordml" xmlns:wps="http://schemas.microsoft.com/office/word/2010/wordprocessingShape" mc:Ignorable="w14 w15 w16se w16cid wp14">
+<w:ftr xmlns:wpc="http://schemas.microsoft.com/office/word/2010/wordprocessingCanvas" xmlns:cx="http://schemas.microsoft.com/office/drawing/2014/chartex" xmlns:cx1="http://schemas.microsoft.com/office/drawing/2015/9/8/chartex" xmlns:cx2="http://schemas.microsoft.com/office/drawing/2015/10/21/chartex" xmlns:cx3="http://schemas.microsoft.com/office/drawing/2016/5/9/chartex" xmlns:cx4="http://schemas.microsoft.com/office/drawing/2016/5/10/chartex" xmlns:cx5="http://schemas.microsoft.com/office/drawing/2016/5/11/chartex" xmlns:cx6="http://schemas.microsoft.com/office/drawing/2016/5/12/chartex" xmlns:cx7="http://schemas.microsoft.com/office/drawing/2016/5/13/chartex" xmlns:cx8="http://schemas.microsoft.com/office/drawing/2016/5/14/chartex" xmlns:mc="http://schemas.openxmlformats.org/markup-compatibility/2006" xmlns:aink="http://schemas.microsoft.com/office/drawing/2016/ink" xmlns:am3d="http://schemas.microsoft.com/office/drawing/2017/model3d" xmlns:o="urn:schemas-microsoft-com:office:office" xmlns:r="http://schemas.openxmlformats.org/officeDocument/2006/relationships" xmlns:m="http://schemas.openxmlformats.org/officeDocument/2006/math" xmlns:v="urn:schemas-microsoft-com:vml" xmlns:wp14="http://schemas.microsoft.com/office/word/2010/wordprocessingDrawing" xmlns:wp="http://schemas.openxmlformats.org/drawingml/2006/wordprocessingDrawing" xmlns:w10="urn:schemas-microsoft-com:office:word" xmlns:w="http://schemas.openxmlformats.org/wordprocessingml/2006/main" xmlns:w14="http://schemas.microsoft.com/office/word/2010/wordml" xmlns:w15="http://schemas.microsoft.com/office/word/2012/wordml" xmlns:w16se="http://schemas.microsoft.com/office/word/2015/wordml/symex" xmlns:wpg="http://schemas.microsoft.com/office/word/2010/wordprocessingGroup" xmlns:wpi="http://schemas.microsoft.com/office/word/2010/wordprocessingInk" xmlns:wne="http://schemas.microsoft.com/office/word/2006/wordml" xmlns:wps="http://schemas.microsoft.com/office/word/2010/wordprocessingShape" mc:Ignorable="w14 w15 w16se wp14">
   <w:sdt>
     <w:sdtPr>
       <w:id w:val="1470401406"/>
@@ -3497,7 +3598,7 @@
 </file>
 
 <file path=word/footer2.xml><?xml version="1.0" encoding="utf-8"?>
-<w:ftr xmlns:wpc="http://schemas.microsoft.com/office/word/2010/wordprocessingCanvas" xmlns:cx="http://schemas.microsoft.com/office/drawing/2014/chartex" xmlns:cx1="http://schemas.microsoft.com/office/drawing/2015/9/8/chartex" xmlns:cx2="http://schemas.microsoft.com/office/drawing/2015/10/21/chartex" xmlns:cx3="http://schemas.microsoft.com/office/drawing/2016/5/9/chartex" xmlns:cx4="http://schemas.microsoft.com/office/drawing/2016/5/10/chartex" xmlns:cx5="http://schemas.microsoft.com/office/drawing/2016/5/11/chartex" xmlns:cx6="http://schemas.microsoft.com/office/drawing/2016/5/12/chartex" xmlns:cx7="http://schemas.microsoft.com/office/drawing/2016/5/13/chartex" xmlns:cx8="http://schemas.microsoft.com/office/drawing/2016/5/14/chartex" xmlns:mc="http://schemas.openxmlformats.org/markup-compatibility/2006" xmlns:aink="http://schemas.microsoft.com/office/drawing/2016/ink" xmlns:am3d="http://schemas.microsoft.com/office/drawing/2017/model3d" xmlns:o="urn:schemas-microsoft-com:office:office" xmlns:r="http://schemas.openxmlformats.org/officeDocument/2006/relationships" xmlns:m="http://schemas.openxmlformats.org/officeDocument/2006/math" xmlns:v="urn:schemas-microsoft-com:vml" xmlns:wp14="http://schemas.microsoft.com/office/word/2010/wordprocessingDrawing" xmlns:wp="http://schemas.openxmlformats.org/drawingml/2006/wordprocessingDrawing" xmlns:w10="urn:schemas-microsoft-com:office:word" xmlns:w="http://schemas.openxmlformats.org/wordprocessingml/2006/main" xmlns:w14="http://schemas.microsoft.com/office/word/2010/wordml" xmlns:w15="http://schemas.microsoft.com/office/word/2012/wordml" xmlns:w16cid="http://schemas.microsoft.com/office/word/2016/wordml/cid" xmlns:w16se="http://schemas.microsoft.com/office/word/2015/wordml/symex" xmlns:wpg="http://schemas.microsoft.com/office/word/2010/wordprocessingGroup" xmlns:wpi="http://schemas.microsoft.com/office/word/2010/wordprocessingInk" xmlns:wne="http://schemas.microsoft.com/office/word/2006/wordml" xmlns:wps="http://schemas.microsoft.com/office/word/2010/wordprocessingShape" mc:Ignorable="w14 w15 w16se w16cid wp14">
+<w:ftr xmlns:wpc="http://schemas.microsoft.com/office/word/2010/wordprocessingCanvas" xmlns:cx="http://schemas.microsoft.com/office/drawing/2014/chartex" xmlns:cx1="http://schemas.microsoft.com/office/drawing/2015/9/8/chartex" xmlns:cx2="http://schemas.microsoft.com/office/drawing/2015/10/21/chartex" xmlns:cx3="http://schemas.microsoft.com/office/drawing/2016/5/9/chartex" xmlns:cx4="http://schemas.microsoft.com/office/drawing/2016/5/10/chartex" xmlns:cx5="http://schemas.microsoft.com/office/drawing/2016/5/11/chartex" xmlns:cx6="http://schemas.microsoft.com/office/drawing/2016/5/12/chartex" xmlns:cx7="http://schemas.microsoft.com/office/drawing/2016/5/13/chartex" xmlns:cx8="http://schemas.microsoft.com/office/drawing/2016/5/14/chartex" xmlns:mc="http://schemas.openxmlformats.org/markup-compatibility/2006" xmlns:aink="http://schemas.microsoft.com/office/drawing/2016/ink" xmlns:am3d="http://schemas.microsoft.com/office/drawing/2017/model3d" xmlns:o="urn:schemas-microsoft-com:office:office" xmlns:r="http://schemas.openxmlformats.org/officeDocument/2006/relationships" xmlns:m="http://schemas.openxmlformats.org/officeDocument/2006/math" xmlns:v="urn:schemas-microsoft-com:vml" xmlns:wp14="http://schemas.microsoft.com/office/word/2010/wordprocessingDrawing" xmlns:wp="http://schemas.openxmlformats.org/drawingml/2006/wordprocessingDrawing" xmlns:w10="urn:schemas-microsoft-com:office:word" xmlns:w="http://schemas.openxmlformats.org/wordprocessingml/2006/main" xmlns:w14="http://schemas.microsoft.com/office/word/2010/wordml" xmlns:w15="http://schemas.microsoft.com/office/word/2012/wordml" xmlns:w16se="http://schemas.microsoft.com/office/word/2015/wordml/symex" xmlns:wpg="http://schemas.microsoft.com/office/word/2010/wordprocessingGroup" xmlns:wpi="http://schemas.microsoft.com/office/word/2010/wordprocessingInk" xmlns:wne="http://schemas.microsoft.com/office/word/2006/wordml" xmlns:wps="http://schemas.microsoft.com/office/word/2010/wordprocessingShape" mc:Ignorable="w14 w15 w16se wp14">
   <w:sdt>
     <w:sdtPr>
       <w:id w:val="-1143267784"/>
@@ -3560,7 +3661,7 @@
             </mc:Choice>
             <mc:Fallback>
               <w:pict>
-                <v:shapetype w14:anchorId="582AC530" id="_x0000_t110" coordsize="21600,21600" o:spt="110" path="m10800,l,10800,10800,21600,21600,10800xe">
+                <v:shapetype w14:anchorId="0D6E57FF" id="_x0000_t110" coordsize="21600,21600" o:spt="110" path="m10800,l,10800,10800,21600,21600,10800xe">
                   <v:stroke joinstyle="miter"/>
                   <v:path gradientshapeok="t" o:connecttype="rect" textboxrect="5400,5400,16200,16200"/>
                 </v:shapetype>
@@ -3591,7 +3692,7 @@
           <w:rPr>
             <w:noProof/>
           </w:rPr>
-          <w:t>6</w:t>
+          <w:t>8</w:t>
         </w:r>
         <w:r>
           <w:fldChar w:fldCharType="end"/>
@@ -3608,7 +3709,7 @@
 </file>
 
 <file path=word/footnotes.xml><?xml version="1.0" encoding="utf-8"?>
-<w:footnotes xmlns:wpc="http://schemas.microsoft.com/office/word/2010/wordprocessingCanvas" xmlns:cx="http://schemas.microsoft.com/office/drawing/2014/chartex" xmlns:cx1="http://schemas.microsoft.com/office/drawing/2015/9/8/chartex" xmlns:cx2="http://schemas.microsoft.com/office/drawing/2015/10/21/chartex" xmlns:cx3="http://schemas.microsoft.com/office/drawing/2016/5/9/chartex" xmlns:cx4="http://schemas.microsoft.com/office/drawing/2016/5/10/chartex" xmlns:cx5="http://schemas.microsoft.com/office/drawing/2016/5/11/chartex" xmlns:cx6="http://schemas.microsoft.com/office/drawing/2016/5/12/chartex" xmlns:cx7="http://schemas.microsoft.com/office/drawing/2016/5/13/chartex" xmlns:cx8="http://schemas.microsoft.com/office/drawing/2016/5/14/chartex" xmlns:mc="http://schemas.openxmlformats.org/markup-compatibility/2006" xmlns:aink="http://schemas.microsoft.com/office/drawing/2016/ink" xmlns:am3d="http://schemas.microsoft.com/office/drawing/2017/model3d" xmlns:o="urn:schemas-microsoft-com:office:office" xmlns:r="http://schemas.openxmlformats.org/officeDocument/2006/relationships" xmlns:m="http://schemas.openxmlformats.org/officeDocument/2006/math" xmlns:v="urn:schemas-microsoft-com:vml" xmlns:wp14="http://schemas.microsoft.com/office/word/2010/wordprocessingDrawing" xmlns:wp="http://schemas.openxmlformats.org/drawingml/2006/wordprocessingDrawing" xmlns:w10="urn:schemas-microsoft-com:office:word" xmlns:w="http://schemas.openxmlformats.org/wordprocessingml/2006/main" xmlns:w14="http://schemas.microsoft.com/office/word/2010/wordml" xmlns:w15="http://schemas.microsoft.com/office/word/2012/wordml" xmlns:w16cid="http://schemas.microsoft.com/office/word/2016/wordml/cid" xmlns:w16se="http://schemas.microsoft.com/office/word/2015/wordml/symex" xmlns:wpg="http://schemas.microsoft.com/office/word/2010/wordprocessingGroup" xmlns:wpi="http://schemas.microsoft.com/office/word/2010/wordprocessingInk" xmlns:wne="http://schemas.microsoft.com/office/word/2006/wordml" xmlns:wps="http://schemas.microsoft.com/office/word/2010/wordprocessingShape" mc:Ignorable="w14 w15 w16se w16cid wp14">
+<w:footnotes xmlns:wpc="http://schemas.microsoft.com/office/word/2010/wordprocessingCanvas" xmlns:cx="http://schemas.microsoft.com/office/drawing/2014/chartex" xmlns:cx1="http://schemas.microsoft.com/office/drawing/2015/9/8/chartex" xmlns:cx2="http://schemas.microsoft.com/office/drawing/2015/10/21/chartex" xmlns:cx3="http://schemas.microsoft.com/office/drawing/2016/5/9/chartex" xmlns:cx4="http://schemas.microsoft.com/office/drawing/2016/5/10/chartex" xmlns:cx5="http://schemas.microsoft.com/office/drawing/2016/5/11/chartex" xmlns:cx6="http://schemas.microsoft.com/office/drawing/2016/5/12/chartex" xmlns:cx7="http://schemas.microsoft.com/office/drawing/2016/5/13/chartex" xmlns:cx8="http://schemas.microsoft.com/office/drawing/2016/5/14/chartex" xmlns:mc="http://schemas.openxmlformats.org/markup-compatibility/2006" xmlns:aink="http://schemas.microsoft.com/office/drawing/2016/ink" xmlns:am3d="http://schemas.microsoft.com/office/drawing/2017/model3d" xmlns:o="urn:schemas-microsoft-com:office:office" xmlns:r="http://schemas.openxmlformats.org/officeDocument/2006/relationships" xmlns:m="http://schemas.openxmlformats.org/officeDocument/2006/math" xmlns:v="urn:schemas-microsoft-com:vml" xmlns:wp14="http://schemas.microsoft.com/office/word/2010/wordprocessingDrawing" xmlns:wp="http://schemas.openxmlformats.org/drawingml/2006/wordprocessingDrawing" xmlns:w10="urn:schemas-microsoft-com:office:word" xmlns:w="http://schemas.openxmlformats.org/wordprocessingml/2006/main" xmlns:w14="http://schemas.microsoft.com/office/word/2010/wordml" xmlns:w15="http://schemas.microsoft.com/office/word/2012/wordml" xmlns:w16se="http://schemas.microsoft.com/office/word/2015/wordml/symex" xmlns:wpg="http://schemas.microsoft.com/office/word/2010/wordprocessingGroup" xmlns:wpi="http://schemas.microsoft.com/office/word/2010/wordprocessingInk" xmlns:wne="http://schemas.microsoft.com/office/word/2006/wordml" xmlns:wps="http://schemas.microsoft.com/office/word/2010/wordprocessingShape" mc:Ignorable="w14 w15 w16se wp14">
   <w:footnote w:type="separator" w:id="-1">
     <w:p>
       <w:pPr>
@@ -3633,7 +3734,7 @@
 </file>
 
 <file path=word/header1.xml><?xml version="1.0" encoding="utf-8"?>
-<w:hdr xmlns:wpc="http://schemas.microsoft.com/office/word/2010/wordprocessingCanvas" xmlns:cx="http://schemas.microsoft.com/office/drawing/2014/chartex" xmlns:cx1="http://schemas.microsoft.com/office/drawing/2015/9/8/chartex" xmlns:cx2="http://schemas.microsoft.com/office/drawing/2015/10/21/chartex" xmlns:cx3="http://schemas.microsoft.com/office/drawing/2016/5/9/chartex" xmlns:cx4="http://schemas.microsoft.com/office/drawing/2016/5/10/chartex" xmlns:cx5="http://schemas.microsoft.com/office/drawing/2016/5/11/chartex" xmlns:cx6="http://schemas.microsoft.com/office/drawing/2016/5/12/chartex" xmlns:cx7="http://schemas.microsoft.com/office/drawing/2016/5/13/chartex" xmlns:cx8="http://schemas.microsoft.com/office/drawing/2016/5/14/chartex" xmlns:mc="http://schemas.openxmlformats.org/markup-compatibility/2006" xmlns:aink="http://schemas.microsoft.com/office/drawing/2016/ink" xmlns:am3d="http://schemas.microsoft.com/office/drawing/2017/model3d" xmlns:o="urn:schemas-microsoft-com:office:office" xmlns:r="http://schemas.openxmlformats.org/officeDocument/2006/relationships" xmlns:m="http://schemas.openxmlformats.org/officeDocument/2006/math" xmlns:v="urn:schemas-microsoft-com:vml" xmlns:wp14="http://schemas.microsoft.com/office/word/2010/wordprocessingDrawing" xmlns:wp="http://schemas.openxmlformats.org/drawingml/2006/wordprocessingDrawing" xmlns:w10="urn:schemas-microsoft-com:office:word" xmlns:w="http://schemas.openxmlformats.org/wordprocessingml/2006/main" xmlns:w14="http://schemas.microsoft.com/office/word/2010/wordml" xmlns:w15="http://schemas.microsoft.com/office/word/2012/wordml" xmlns:w16cid="http://schemas.microsoft.com/office/word/2016/wordml/cid" xmlns:w16se="http://schemas.microsoft.com/office/word/2015/wordml/symex" xmlns:wpg="http://schemas.microsoft.com/office/word/2010/wordprocessingGroup" xmlns:wpi="http://schemas.microsoft.com/office/word/2010/wordprocessingInk" xmlns:wne="http://schemas.microsoft.com/office/word/2006/wordml" xmlns:wps="http://schemas.microsoft.com/office/word/2010/wordprocessingShape" mc:Ignorable="w14 w15 w16se w16cid wp14">
+<w:hdr xmlns:wpc="http://schemas.microsoft.com/office/word/2010/wordprocessingCanvas" xmlns:cx="http://schemas.microsoft.com/office/drawing/2014/chartex" xmlns:cx1="http://schemas.microsoft.com/office/drawing/2015/9/8/chartex" xmlns:cx2="http://schemas.microsoft.com/office/drawing/2015/10/21/chartex" xmlns:cx3="http://schemas.microsoft.com/office/drawing/2016/5/9/chartex" xmlns:cx4="http://schemas.microsoft.com/office/drawing/2016/5/10/chartex" xmlns:cx5="http://schemas.microsoft.com/office/drawing/2016/5/11/chartex" xmlns:cx6="http://schemas.microsoft.com/office/drawing/2016/5/12/chartex" xmlns:cx7="http://schemas.microsoft.com/office/drawing/2016/5/13/chartex" xmlns:cx8="http://schemas.microsoft.com/office/drawing/2016/5/14/chartex" xmlns:mc="http://schemas.openxmlformats.org/markup-compatibility/2006" xmlns:aink="http://schemas.microsoft.com/office/drawing/2016/ink" xmlns:am3d="http://schemas.microsoft.com/office/drawing/2017/model3d" xmlns:o="urn:schemas-microsoft-com:office:office" xmlns:r="http://schemas.openxmlformats.org/officeDocument/2006/relationships" xmlns:m="http://schemas.openxmlformats.org/officeDocument/2006/math" xmlns:v="urn:schemas-microsoft-com:vml" xmlns:wp14="http://schemas.microsoft.com/office/word/2010/wordprocessingDrawing" xmlns:wp="http://schemas.openxmlformats.org/drawingml/2006/wordprocessingDrawing" xmlns:w10="urn:schemas-microsoft-com:office:word" xmlns:w="http://schemas.openxmlformats.org/wordprocessingml/2006/main" xmlns:w14="http://schemas.microsoft.com/office/word/2010/wordml" xmlns:w15="http://schemas.microsoft.com/office/word/2012/wordml" xmlns:w16se="http://schemas.microsoft.com/office/word/2015/wordml/symex" xmlns:wpg="http://schemas.microsoft.com/office/word/2010/wordprocessingGroup" xmlns:wpi="http://schemas.microsoft.com/office/word/2010/wordprocessingInk" xmlns:wne="http://schemas.microsoft.com/office/word/2006/wordml" xmlns:wps="http://schemas.microsoft.com/office/word/2010/wordprocessingShape" mc:Ignorable="w14 w15 w16se wp14">
   <w:p>
     <w:pPr>
       <w:pStyle w:val="Kopfzeile"/>
@@ -3696,7 +3797,7 @@
 </file>
 
 <file path=word/header2.xml><?xml version="1.0" encoding="utf-8"?>
-<w:hdr xmlns:wpc="http://schemas.microsoft.com/office/word/2010/wordprocessingCanvas" xmlns:cx="http://schemas.microsoft.com/office/drawing/2014/chartex" xmlns:cx1="http://schemas.microsoft.com/office/drawing/2015/9/8/chartex" xmlns:cx2="http://schemas.microsoft.com/office/drawing/2015/10/21/chartex" xmlns:cx3="http://schemas.microsoft.com/office/drawing/2016/5/9/chartex" xmlns:cx4="http://schemas.microsoft.com/office/drawing/2016/5/10/chartex" xmlns:cx5="http://schemas.microsoft.com/office/drawing/2016/5/11/chartex" xmlns:cx6="http://schemas.microsoft.com/office/drawing/2016/5/12/chartex" xmlns:cx7="http://schemas.microsoft.com/office/drawing/2016/5/13/chartex" xmlns:cx8="http://schemas.microsoft.com/office/drawing/2016/5/14/chartex" xmlns:mc="http://schemas.openxmlformats.org/markup-compatibility/2006" xmlns:aink="http://schemas.microsoft.com/office/drawing/2016/ink" xmlns:am3d="http://schemas.microsoft.com/office/drawing/2017/model3d" xmlns:o="urn:schemas-microsoft-com:office:office" xmlns:r="http://schemas.openxmlformats.org/officeDocument/2006/relationships" xmlns:m="http://schemas.openxmlformats.org/officeDocument/2006/math" xmlns:v="urn:schemas-microsoft-com:vml" xmlns:wp14="http://schemas.microsoft.com/office/word/2010/wordprocessingDrawing" xmlns:wp="http://schemas.openxmlformats.org/drawingml/2006/wordprocessingDrawing" xmlns:w10="urn:schemas-microsoft-com:office:word" xmlns:w="http://schemas.openxmlformats.org/wordprocessingml/2006/main" xmlns:w14="http://schemas.microsoft.com/office/word/2010/wordml" xmlns:w15="http://schemas.microsoft.com/office/word/2012/wordml" xmlns:w16cid="http://schemas.microsoft.com/office/word/2016/wordml/cid" xmlns:w16se="http://schemas.microsoft.com/office/word/2015/wordml/symex" xmlns:wpg="http://schemas.microsoft.com/office/word/2010/wordprocessingGroup" xmlns:wpi="http://schemas.microsoft.com/office/word/2010/wordprocessingInk" xmlns:wne="http://schemas.microsoft.com/office/word/2006/wordml" xmlns:wps="http://schemas.microsoft.com/office/word/2010/wordprocessingShape" mc:Ignorable="w14 w15 w16se w16cid wp14">
+<w:hdr xmlns:wpc="http://schemas.microsoft.com/office/word/2010/wordprocessingCanvas" xmlns:cx="http://schemas.microsoft.com/office/drawing/2014/chartex" xmlns:cx1="http://schemas.microsoft.com/office/drawing/2015/9/8/chartex" xmlns:cx2="http://schemas.microsoft.com/office/drawing/2015/10/21/chartex" xmlns:cx3="http://schemas.microsoft.com/office/drawing/2016/5/9/chartex" xmlns:cx4="http://schemas.microsoft.com/office/drawing/2016/5/10/chartex" xmlns:cx5="http://schemas.microsoft.com/office/drawing/2016/5/11/chartex" xmlns:cx6="http://schemas.microsoft.com/office/drawing/2016/5/12/chartex" xmlns:cx7="http://schemas.microsoft.com/office/drawing/2016/5/13/chartex" xmlns:cx8="http://schemas.microsoft.com/office/drawing/2016/5/14/chartex" xmlns:mc="http://schemas.openxmlformats.org/markup-compatibility/2006" xmlns:aink="http://schemas.microsoft.com/office/drawing/2016/ink" xmlns:am3d="http://schemas.microsoft.com/office/drawing/2017/model3d" xmlns:o="urn:schemas-microsoft-com:office:office" xmlns:r="http://schemas.openxmlformats.org/officeDocument/2006/relationships" xmlns:m="http://schemas.openxmlformats.org/officeDocument/2006/math" xmlns:v="urn:schemas-microsoft-com:vml" xmlns:wp14="http://schemas.microsoft.com/office/word/2010/wordprocessingDrawing" xmlns:wp="http://schemas.openxmlformats.org/drawingml/2006/wordprocessingDrawing" xmlns:w10="urn:schemas-microsoft-com:office:word" xmlns:w="http://schemas.openxmlformats.org/wordprocessingml/2006/main" xmlns:w14="http://schemas.microsoft.com/office/word/2010/wordml" xmlns:w15="http://schemas.microsoft.com/office/word/2012/wordml" xmlns:w16se="http://schemas.microsoft.com/office/word/2015/wordml/symex" xmlns:wpg="http://schemas.microsoft.com/office/word/2010/wordprocessingGroup" xmlns:wpi="http://schemas.microsoft.com/office/word/2010/wordprocessingInk" xmlns:wne="http://schemas.microsoft.com/office/word/2006/wordml" xmlns:wps="http://schemas.microsoft.com/office/word/2010/wordprocessingShape" mc:Ignorable="w14 w15 w16se wp14">
   <w:p>
     <w:pPr>
       <w:pStyle w:val="Kopfzeile"/>
@@ -3762,7 +3863,6 @@
     <w:pPr>
       <w:pStyle w:val="Kopfzeile"/>
     </w:pPr>
-    <w:proofErr w:type="spellStart"/>
     <w:r>
       <w:rPr>
         <w:b/>
@@ -3771,13 +3871,12 @@
       </w:rPr>
       <w:t>C#nema</w:t>
     </w:r>
-    <w:proofErr w:type="spellEnd"/>
   </w:p>
 </w:hdr>
 </file>
 
 <file path=word/numbering.xml><?xml version="1.0" encoding="utf-8"?>
-<w:numbering xmlns:wpc="http://schemas.microsoft.com/office/word/2010/wordprocessingCanvas" xmlns:cx="http://schemas.microsoft.com/office/drawing/2014/chartex" xmlns:cx1="http://schemas.microsoft.com/office/drawing/2015/9/8/chartex" xmlns:cx2="http://schemas.microsoft.com/office/drawing/2015/10/21/chartex" xmlns:cx3="http://schemas.microsoft.com/office/drawing/2016/5/9/chartex" xmlns:cx4="http://schemas.microsoft.com/office/drawing/2016/5/10/chartex" xmlns:cx5="http://schemas.microsoft.com/office/drawing/2016/5/11/chartex" xmlns:cx6="http://schemas.microsoft.com/office/drawing/2016/5/12/chartex" xmlns:cx7="http://schemas.microsoft.com/office/drawing/2016/5/13/chartex" xmlns:cx8="http://schemas.microsoft.com/office/drawing/2016/5/14/chartex" xmlns:mc="http://schemas.openxmlformats.org/markup-compatibility/2006" xmlns:aink="http://schemas.microsoft.com/office/drawing/2016/ink" xmlns:am3d="http://schemas.microsoft.com/office/drawing/2017/model3d" xmlns:o="urn:schemas-microsoft-com:office:office" xmlns:r="http://schemas.openxmlformats.org/officeDocument/2006/relationships" xmlns:m="http://schemas.openxmlformats.org/officeDocument/2006/math" xmlns:v="urn:schemas-microsoft-com:vml" xmlns:wp14="http://schemas.microsoft.com/office/word/2010/wordprocessingDrawing" xmlns:wp="http://schemas.openxmlformats.org/drawingml/2006/wordprocessingDrawing" xmlns:w10="urn:schemas-microsoft-com:office:word" xmlns:w="http://schemas.openxmlformats.org/wordprocessingml/2006/main" xmlns:w14="http://schemas.microsoft.com/office/word/2010/wordml" xmlns:w15="http://schemas.microsoft.com/office/word/2012/wordml" xmlns:w16cid="http://schemas.microsoft.com/office/word/2016/wordml/cid" xmlns:w16se="http://schemas.microsoft.com/office/word/2015/wordml/symex" xmlns:wpg="http://schemas.microsoft.com/office/word/2010/wordprocessingGroup" xmlns:wpi="http://schemas.microsoft.com/office/word/2010/wordprocessingInk" xmlns:wne="http://schemas.microsoft.com/office/word/2006/wordml" xmlns:wps="http://schemas.microsoft.com/office/word/2010/wordprocessingShape" mc:Ignorable="w14 w15 w16se w16cid wp14">
+<w:numbering xmlns:wpc="http://schemas.microsoft.com/office/word/2010/wordprocessingCanvas" xmlns:cx="http://schemas.microsoft.com/office/drawing/2014/chartex" xmlns:cx1="http://schemas.microsoft.com/office/drawing/2015/9/8/chartex" xmlns:cx2="http://schemas.microsoft.com/office/drawing/2015/10/21/chartex" xmlns:cx3="http://schemas.microsoft.com/office/drawing/2016/5/9/chartex" xmlns:cx4="http://schemas.microsoft.com/office/drawing/2016/5/10/chartex" xmlns:cx5="http://schemas.microsoft.com/office/drawing/2016/5/11/chartex" xmlns:cx6="http://schemas.microsoft.com/office/drawing/2016/5/12/chartex" xmlns:cx7="http://schemas.microsoft.com/office/drawing/2016/5/13/chartex" xmlns:cx8="http://schemas.microsoft.com/office/drawing/2016/5/14/chartex" xmlns:mc="http://schemas.openxmlformats.org/markup-compatibility/2006" xmlns:aink="http://schemas.microsoft.com/office/drawing/2016/ink" xmlns:am3d="http://schemas.microsoft.com/office/drawing/2017/model3d" xmlns:o="urn:schemas-microsoft-com:office:office" xmlns:r="http://schemas.openxmlformats.org/officeDocument/2006/relationships" xmlns:m="http://schemas.openxmlformats.org/officeDocument/2006/math" xmlns:v="urn:schemas-microsoft-com:vml" xmlns:wp14="http://schemas.microsoft.com/office/word/2010/wordprocessingDrawing" xmlns:wp="http://schemas.openxmlformats.org/drawingml/2006/wordprocessingDrawing" xmlns:w10="urn:schemas-microsoft-com:office:word" xmlns:w="http://schemas.openxmlformats.org/wordprocessingml/2006/main" xmlns:w14="http://schemas.microsoft.com/office/word/2010/wordml" xmlns:w15="http://schemas.microsoft.com/office/word/2012/wordml" xmlns:w16se="http://schemas.microsoft.com/office/word/2015/wordml/symex" xmlns:wpg="http://schemas.microsoft.com/office/word/2010/wordprocessingGroup" xmlns:wpi="http://schemas.microsoft.com/office/word/2010/wordprocessingInk" xmlns:wne="http://schemas.microsoft.com/office/word/2006/wordml" xmlns:wps="http://schemas.microsoft.com/office/word/2010/wordprocessingShape" mc:Ignorable="w14 w15 w16se wp14">
   <w:abstractNum w:abstractNumId="0" w15:restartNumberingAfterBreak="0">
     <w:nsid w:val="1FA831C3"/>
     <w:multiLevelType w:val="hybridMultilevel"/>
@@ -4784,7 +4883,7 @@
 </file>
 
 <file path=word/styles.xml><?xml version="1.0" encoding="utf-8"?>
-<w:styles xmlns:mc="http://schemas.openxmlformats.org/markup-compatibility/2006" xmlns:r="http://schemas.openxmlformats.org/officeDocument/2006/relationships" xmlns:w="http://schemas.openxmlformats.org/wordprocessingml/2006/main" xmlns:w14="http://schemas.microsoft.com/office/word/2010/wordml" xmlns:w15="http://schemas.microsoft.com/office/word/2012/wordml" xmlns:w16cid="http://schemas.microsoft.com/office/word/2016/wordml/cid" xmlns:w16se="http://schemas.microsoft.com/office/word/2015/wordml/symex" mc:Ignorable="w14 w15 w16se w16cid">
+<w:styles xmlns:mc="http://schemas.openxmlformats.org/markup-compatibility/2006" xmlns:r="http://schemas.openxmlformats.org/officeDocument/2006/relationships" xmlns:w="http://schemas.openxmlformats.org/wordprocessingml/2006/main" xmlns:w14="http://schemas.microsoft.com/office/word/2010/wordml" xmlns:w15="http://schemas.microsoft.com/office/word/2012/wordml" xmlns:w16se="http://schemas.microsoft.com/office/word/2015/wordml/symex" mc:Ignorable="w14 w15 w16se">
   <w:docDefaults>
     <w:rPrDefault>
       <w:rPr>
@@ -4913,6 +5012,7 @@
     <w:lsdException w:name="HTML Sample" w:semiHidden="1" w:unhideWhenUsed="1"/>
     <w:lsdException w:name="HTML Typewriter" w:semiHidden="1" w:unhideWhenUsed="1"/>
     <w:lsdException w:name="HTML Variable" w:semiHidden="1" w:unhideWhenUsed="1"/>
+    <w:lsdException w:name="Normal Table" w:semiHidden="1" w:unhideWhenUsed="1"/>
     <w:lsdException w:name="annotation subject" w:semiHidden="1" w:unhideWhenUsed="1"/>
     <w:lsdException w:name="No List" w:semiHidden="1" w:unhideWhenUsed="1"/>
     <w:lsdException w:name="Outline List 1" w:semiHidden="1" w:unhideWhenUsed="1"/>
@@ -4956,8 +5056,10 @@
     <w:lsdException w:name="Table Elegant" w:semiHidden="1" w:unhideWhenUsed="1"/>
     <w:lsdException w:name="Table Professional" w:semiHidden="1" w:unhideWhenUsed="1"/>
     <w:lsdException w:name="Table Subtle 1" w:semiHidden="1" w:unhideWhenUsed="1"/>
+    <w:lsdException w:name="Table Subtle 2" w:semiHidden="1" w:unhideWhenUsed="1"/>
     <w:lsdException w:name="Table Web 1" w:semiHidden="1" w:unhideWhenUsed="1"/>
     <w:lsdException w:name="Table Web 2" w:semiHidden="1" w:unhideWhenUsed="1"/>
+    <w:lsdException w:name="Table Web 3" w:semiHidden="1" w:unhideWhenUsed="1"/>
     <w:lsdException w:name="Balloon Text" w:semiHidden="1" w:unhideWhenUsed="1"/>
     <w:lsdException w:name="Table Grid" w:uiPriority="59"/>
     <w:lsdException w:name="Table Theme" w:semiHidden="1" w:unhideWhenUsed="1"/>
@@ -8121,6 +8223,45 @@
       </w:tcPr>
     </w:tblStylePr>
   </w:style>
+  <w:style w:type="paragraph" w:styleId="Endnotentext">
+    <w:name w:val="endnote text"/>
+    <w:basedOn w:val="Standard"/>
+    <w:link w:val="EndnotentextZchn"/>
+    <w:uiPriority w:val="99"/>
+    <w:semiHidden/>
+    <w:unhideWhenUsed/>
+    <w:rsid w:val="00CB29E0"/>
+    <w:pPr>
+      <w:spacing w:after="0" w:line="240" w:lineRule="auto"/>
+    </w:pPr>
+    <w:rPr>
+      <w:sz w:val="20"/>
+      <w:szCs w:val="20"/>
+    </w:rPr>
+  </w:style>
+  <w:style w:type="character" w:customStyle="1" w:styleId="EndnotentextZchn">
+    <w:name w:val="Endnotentext Zchn"/>
+    <w:basedOn w:val="Absatz-Standardschriftart"/>
+    <w:link w:val="Endnotentext"/>
+    <w:uiPriority w:val="99"/>
+    <w:semiHidden/>
+    <w:rsid w:val="00CB29E0"/>
+    <w:rPr>
+      <w:sz w:val="20"/>
+      <w:szCs w:val="20"/>
+    </w:rPr>
+  </w:style>
+  <w:style w:type="character" w:styleId="Endnotenzeichen">
+    <w:name w:val="endnote reference"/>
+    <w:basedOn w:val="Absatz-Standardschriftart"/>
+    <w:uiPriority w:val="99"/>
+    <w:semiHidden/>
+    <w:unhideWhenUsed/>
+    <w:rsid w:val="00CB29E0"/>
+    <w:rPr>
+      <w:vertAlign w:val="superscript"/>
+    </w:rPr>
+  </w:style>
 </w:styles>
 </file>
 
@@ -8339,7 +8480,7 @@
 </file>
 
 <file path=customXml/itemProps1.xml><?xml version="1.0" encoding="utf-8"?>
-<ds:datastoreItem xmlns:ds="http://schemas.openxmlformats.org/officeDocument/2006/customXml" ds:itemID="{6F1B0635-5336-4DC7-A0FC-C1E0C982545D}">
+<ds:datastoreItem xmlns:ds="http://schemas.openxmlformats.org/officeDocument/2006/customXml" ds:itemID="{0F932536-5F08-467A-9EAD-E5EC83CE5690}">
   <ds:schemaRefs>
     <ds:schemaRef ds:uri="http://schemas.openxmlformats.org/officeDocument/2006/bibliography"/>
   </ds:schemaRefs>

</xml_diff>

<commit_message>
Masken in die Spezifikation eingefügt
</commit_message>
<xml_diff>
--- a/Dokumente/_Fertig/Spezifikation_Cnema.docx
+++ b/Dokumente/_Fertig/Spezifikation_Cnema.docx
@@ -285,7 +285,7 @@
         </w:rPr>
       </w:pPr>
     </w:p>
-    <w:bookmarkStart w:id="0" w:name="_Toc499979922" w:displacedByCustomXml="next"/>
+    <w:bookmarkStart w:id="0" w:name="_Toc500001253" w:displacedByCustomXml="next"/>
     <w:sdt>
       <w:sdtPr>
         <w:rPr>
@@ -310,12 +310,12 @@
             <w:pStyle w:val="Inhaltsverzeichnisberschrift"/>
           </w:pPr>
           <w:r>
-            <w:t>Inh</w:t>
+            <w:t>Inhaltsverzeichni</w:t>
           </w:r>
           <w:bookmarkStart w:id="1" w:name="_GoBack"/>
           <w:bookmarkEnd w:id="1"/>
           <w:r>
-            <w:t>altsverzeichnis</w:t>
+            <w:t>s</w:t>
           </w:r>
           <w:bookmarkEnd w:id="0"/>
         </w:p>
@@ -340,7 +340,7 @@
           <w:r>
             <w:fldChar w:fldCharType="separate"/>
           </w:r>
-          <w:hyperlink w:anchor="_Toc499979922" w:history="1">
+          <w:hyperlink w:anchor="_Toc500001253" w:history="1">
             <w:r>
               <w:rPr>
                 <w:rStyle w:val="Hyperlink"/>
@@ -367,7 +367,7 @@
                 <w:noProof/>
                 <w:webHidden/>
               </w:rPr>
-              <w:instrText xml:space="preserve"> PAGEREF _Toc499979922 \h </w:instrText>
+              <w:instrText xml:space="preserve"> PAGEREF _Toc500001253 \h </w:instrText>
             </w:r>
             <w:r>
               <w:rPr>
@@ -411,7 +411,7 @@
               <w:lang w:eastAsia="de-DE"/>
             </w:rPr>
           </w:pPr>
-          <w:hyperlink w:anchor="_Toc499979923" w:history="1">
+          <w:hyperlink w:anchor="_Toc500001254" w:history="1">
             <w:r>
               <w:rPr>
                 <w:rStyle w:val="Hyperlink"/>
@@ -453,7 +453,7 @@
                 <w:noProof/>
                 <w:webHidden/>
               </w:rPr>
-              <w:instrText xml:space="preserve"> PAGEREF _Toc499979923 \h </w:instrText>
+              <w:instrText xml:space="preserve"> PAGEREF _Toc500001254 \h </w:instrText>
             </w:r>
             <w:r>
               <w:rPr>
@@ -497,7 +497,7 @@
               <w:lang w:eastAsia="de-DE"/>
             </w:rPr>
           </w:pPr>
-          <w:hyperlink w:anchor="_Toc499979924" w:history="1">
+          <w:hyperlink w:anchor="_Toc500001255" w:history="1">
             <w:r>
               <w:rPr>
                 <w:rStyle w:val="Hyperlink"/>
@@ -539,7 +539,7 @@
                 <w:noProof/>
                 <w:webHidden/>
               </w:rPr>
-              <w:instrText xml:space="preserve"> PAGEREF _Toc499979924 \h </w:instrText>
+              <w:instrText xml:space="preserve"> PAGEREF _Toc500001255 \h </w:instrText>
             </w:r>
             <w:r>
               <w:rPr>
@@ -583,7 +583,7 @@
               <w:lang w:eastAsia="de-DE"/>
             </w:rPr>
           </w:pPr>
-          <w:hyperlink w:anchor="_Toc499979925" w:history="1">
+          <w:hyperlink w:anchor="_Toc500001256" w:history="1">
             <w:r>
               <w:rPr>
                 <w:rStyle w:val="Hyperlink"/>
@@ -625,7 +625,7 @@
                 <w:noProof/>
                 <w:webHidden/>
               </w:rPr>
-              <w:instrText xml:space="preserve"> PAGEREF _Toc499979925 \h </w:instrText>
+              <w:instrText xml:space="preserve"> PAGEREF _Toc500001256 \h </w:instrText>
             </w:r>
             <w:r>
               <w:rPr>
@@ -669,7 +669,7 @@
               <w:lang w:eastAsia="de-DE"/>
             </w:rPr>
           </w:pPr>
-          <w:hyperlink w:anchor="_Toc499979926" w:history="1">
+          <w:hyperlink w:anchor="_Toc500001257" w:history="1">
             <w:r>
               <w:rPr>
                 <w:rStyle w:val="Hyperlink"/>
@@ -711,7 +711,7 @@
                 <w:noProof/>
                 <w:webHidden/>
               </w:rPr>
-              <w:instrText xml:space="preserve"> PAGEREF _Toc499979926 \h </w:instrText>
+              <w:instrText xml:space="preserve"> PAGEREF _Toc500001257 \h </w:instrText>
             </w:r>
             <w:r>
               <w:rPr>
@@ -755,7 +755,7 @@
               <w:lang w:eastAsia="de-DE"/>
             </w:rPr>
           </w:pPr>
-          <w:hyperlink w:anchor="_Toc499979927" w:history="1">
+          <w:hyperlink w:anchor="_Toc500001258" w:history="1">
             <w:r>
               <w:rPr>
                 <w:rStyle w:val="Hyperlink"/>
@@ -797,7 +797,7 @@
                 <w:noProof/>
                 <w:webHidden/>
               </w:rPr>
-              <w:instrText xml:space="preserve"> PAGEREF _Toc499979927 \h </w:instrText>
+              <w:instrText xml:space="preserve"> PAGEREF _Toc500001258 \h </w:instrText>
             </w:r>
             <w:r>
               <w:rPr>
@@ -841,7 +841,7 @@
               <w:lang w:eastAsia="de-DE"/>
             </w:rPr>
           </w:pPr>
-          <w:hyperlink w:anchor="_Toc499979928" w:history="1">
+          <w:hyperlink w:anchor="_Toc500001259" w:history="1">
             <w:r>
               <w:rPr>
                 <w:rStyle w:val="Hyperlink"/>
@@ -883,7 +883,7 @@
                 <w:noProof/>
                 <w:webHidden/>
               </w:rPr>
-              <w:instrText xml:space="preserve"> PAGEREF _Toc499979928 \h </w:instrText>
+              <w:instrText xml:space="preserve"> PAGEREF _Toc500001259 \h </w:instrText>
             </w:r>
             <w:r>
               <w:rPr>
@@ -927,7 +927,7 @@
               <w:lang w:eastAsia="de-DE"/>
             </w:rPr>
           </w:pPr>
-          <w:hyperlink w:anchor="_Toc499979929" w:history="1">
+          <w:hyperlink w:anchor="_Toc500001260" w:history="1">
             <w:r>
               <w:rPr>
                 <w:rStyle w:val="Hyperlink"/>
@@ -969,7 +969,7 @@
                 <w:noProof/>
                 <w:webHidden/>
               </w:rPr>
-              <w:instrText xml:space="preserve"> PAGEREF _Toc499979929 \h </w:instrText>
+              <w:instrText xml:space="preserve"> PAGEREF _Toc500001260 \h </w:instrText>
             </w:r>
             <w:r>
               <w:rPr>
@@ -1013,7 +1013,7 @@
               <w:lang w:eastAsia="de-DE"/>
             </w:rPr>
           </w:pPr>
-          <w:hyperlink w:anchor="_Toc499979930" w:history="1">
+          <w:hyperlink w:anchor="_Toc500001261" w:history="1">
             <w:r>
               <w:rPr>
                 <w:rStyle w:val="Hyperlink"/>
@@ -1055,7 +1055,7 @@
                 <w:noProof/>
                 <w:webHidden/>
               </w:rPr>
-              <w:instrText xml:space="preserve"> PAGEREF _Toc499979930 \h </w:instrText>
+              <w:instrText xml:space="preserve"> PAGEREF _Toc500001261 \h </w:instrText>
             </w:r>
             <w:r>
               <w:rPr>
@@ -1099,7 +1099,7 @@
               <w:lang w:eastAsia="de-DE"/>
             </w:rPr>
           </w:pPr>
-          <w:hyperlink w:anchor="_Toc499979931" w:history="1">
+          <w:hyperlink w:anchor="_Toc500001262" w:history="1">
             <w:r>
               <w:rPr>
                 <w:rStyle w:val="Hyperlink"/>
@@ -1141,7 +1141,7 @@
                 <w:noProof/>
                 <w:webHidden/>
               </w:rPr>
-              <w:instrText xml:space="preserve"> PAGEREF _Toc499979931 \h </w:instrText>
+              <w:instrText xml:space="preserve"> PAGEREF _Toc500001262 \h </w:instrText>
             </w:r>
             <w:r>
               <w:rPr>
@@ -1185,7 +1185,7 @@
               <w:lang w:eastAsia="de-DE"/>
             </w:rPr>
           </w:pPr>
-          <w:hyperlink w:anchor="_Toc499979932" w:history="1">
+          <w:hyperlink w:anchor="_Toc500001263" w:history="1">
             <w:r>
               <w:rPr>
                 <w:rStyle w:val="Hyperlink"/>
@@ -1227,7 +1227,7 @@
                 <w:noProof/>
                 <w:webHidden/>
               </w:rPr>
-              <w:instrText xml:space="preserve"> PAGEREF _Toc499979932 \h </w:instrText>
+              <w:instrText xml:space="preserve"> PAGEREF _Toc500001263 \h </w:instrText>
             </w:r>
             <w:r>
               <w:rPr>
@@ -1271,7 +1271,7 @@
               <w:lang w:eastAsia="de-DE"/>
             </w:rPr>
           </w:pPr>
-          <w:hyperlink w:anchor="_Toc499979933" w:history="1">
+          <w:hyperlink w:anchor="_Toc500001264" w:history="1">
             <w:r>
               <w:rPr>
                 <w:rStyle w:val="Hyperlink"/>
@@ -1313,7 +1313,7 @@
                 <w:noProof/>
                 <w:webHidden/>
               </w:rPr>
-              <w:instrText xml:space="preserve"> PAGEREF _Toc499979933 \h </w:instrText>
+              <w:instrText xml:space="preserve"> PAGEREF _Toc500001264 \h </w:instrText>
             </w:r>
             <w:r>
               <w:rPr>
@@ -1357,7 +1357,7 @@
               <w:lang w:eastAsia="de-DE"/>
             </w:rPr>
           </w:pPr>
-          <w:hyperlink w:anchor="_Toc499979934" w:history="1">
+          <w:hyperlink w:anchor="_Toc500001265" w:history="1">
             <w:r>
               <w:rPr>
                 <w:rStyle w:val="Hyperlink"/>
@@ -1378,7 +1378,7 @@
                 <w:rStyle w:val="Hyperlink"/>
                 <w:noProof/>
               </w:rPr>
-              <w:t>Maske 1</w:t>
+              <w:t>Login</w:t>
             </w:r>
             <w:r>
               <w:rPr>
@@ -1399,7 +1399,7 @@
                 <w:noProof/>
                 <w:webHidden/>
               </w:rPr>
-              <w:instrText xml:space="preserve"> PAGEREF _Toc499979934 \h </w:instrText>
+              <w:instrText xml:space="preserve"> PAGEREF _Toc500001265 \h </w:instrText>
             </w:r>
             <w:r>
               <w:rPr>
@@ -1443,7 +1443,7 @@
               <w:lang w:eastAsia="de-DE"/>
             </w:rPr>
           </w:pPr>
-          <w:hyperlink w:anchor="_Toc499979935" w:history="1">
+          <w:hyperlink w:anchor="_Toc500001266" w:history="1">
             <w:r>
               <w:rPr>
                 <w:rStyle w:val="Hyperlink"/>
@@ -1464,7 +1464,7 @@
                 <w:rStyle w:val="Hyperlink"/>
                 <w:noProof/>
               </w:rPr>
-              <w:t>Maske 2</w:t>
+              <w:t>Kunden-Ansicht</w:t>
             </w:r>
             <w:r>
               <w:rPr>
@@ -1485,7 +1485,7 @@
                 <w:noProof/>
                 <w:webHidden/>
               </w:rPr>
-              <w:instrText xml:space="preserve"> PAGEREF _Toc499979935 \h </w:instrText>
+              <w:instrText xml:space="preserve"> PAGEREF _Toc500001266 \h </w:instrText>
             </w:r>
             <w:r>
               <w:rPr>
@@ -1505,7 +1505,179 @@
                 <w:noProof/>
                 <w:webHidden/>
               </w:rPr>
-              <w:t>4</w:t>
+              <w:t>5</w:t>
+            </w:r>
+            <w:r>
+              <w:rPr>
+                <w:noProof/>
+                <w:webHidden/>
+              </w:rPr>
+              <w:fldChar w:fldCharType="end"/>
+            </w:r>
+          </w:hyperlink>
+        </w:p>
+        <w:p>
+          <w:pPr>
+            <w:pStyle w:val="Verzeichnis2"/>
+            <w:tabs>
+              <w:tab w:val="left" w:pos="880"/>
+              <w:tab w:val="right" w:leader="dot" w:pos="9062"/>
+            </w:tabs>
+            <w:rPr>
+              <w:rFonts w:asciiTheme="minorHAnsi" w:eastAsiaTheme="minorEastAsia" w:hAnsiTheme="minorHAnsi" w:cstheme="minorBidi"/>
+              <w:noProof/>
+              <w:lang w:eastAsia="de-DE"/>
+            </w:rPr>
+          </w:pPr>
+          <w:hyperlink w:anchor="_Toc500001267" w:history="1">
+            <w:r>
+              <w:rPr>
+                <w:rStyle w:val="Hyperlink"/>
+                <w:noProof/>
+              </w:rPr>
+              <w:t>3.3</w:t>
+            </w:r>
+            <w:r>
+              <w:rPr>
+                <w:rFonts w:asciiTheme="minorHAnsi" w:eastAsiaTheme="minorEastAsia" w:hAnsiTheme="minorHAnsi" w:cstheme="minorBidi"/>
+                <w:noProof/>
+                <w:lang w:eastAsia="de-DE"/>
+              </w:rPr>
+              <w:tab/>
+            </w:r>
+            <w:r>
+              <w:rPr>
+                <w:rStyle w:val="Hyperlink"/>
+                <w:noProof/>
+              </w:rPr>
+              <w:t>Bestellabwicklung</w:t>
+            </w:r>
+            <w:r>
+              <w:rPr>
+                <w:noProof/>
+                <w:webHidden/>
+              </w:rPr>
+              <w:tab/>
+            </w:r>
+            <w:r>
+              <w:rPr>
+                <w:noProof/>
+                <w:webHidden/>
+              </w:rPr>
+              <w:fldChar w:fldCharType="begin"/>
+            </w:r>
+            <w:r>
+              <w:rPr>
+                <w:noProof/>
+                <w:webHidden/>
+              </w:rPr>
+              <w:instrText xml:space="preserve"> PAGEREF _Toc500001267 \h </w:instrText>
+            </w:r>
+            <w:r>
+              <w:rPr>
+                <w:noProof/>
+                <w:webHidden/>
+              </w:rPr>
+            </w:r>
+            <w:r>
+              <w:rPr>
+                <w:noProof/>
+                <w:webHidden/>
+              </w:rPr>
+              <w:fldChar w:fldCharType="separate"/>
+            </w:r>
+            <w:r>
+              <w:rPr>
+                <w:noProof/>
+                <w:webHidden/>
+              </w:rPr>
+              <w:t>7</w:t>
+            </w:r>
+            <w:r>
+              <w:rPr>
+                <w:noProof/>
+                <w:webHidden/>
+              </w:rPr>
+              <w:fldChar w:fldCharType="end"/>
+            </w:r>
+          </w:hyperlink>
+        </w:p>
+        <w:p>
+          <w:pPr>
+            <w:pStyle w:val="Verzeichnis2"/>
+            <w:tabs>
+              <w:tab w:val="left" w:pos="880"/>
+              <w:tab w:val="right" w:leader="dot" w:pos="9062"/>
+            </w:tabs>
+            <w:rPr>
+              <w:rFonts w:asciiTheme="minorHAnsi" w:eastAsiaTheme="minorEastAsia" w:hAnsiTheme="minorHAnsi" w:cstheme="minorBidi"/>
+              <w:noProof/>
+              <w:lang w:eastAsia="de-DE"/>
+            </w:rPr>
+          </w:pPr>
+          <w:hyperlink w:anchor="_Toc500001268" w:history="1">
+            <w:r>
+              <w:rPr>
+                <w:rStyle w:val="Hyperlink"/>
+                <w:noProof/>
+              </w:rPr>
+              <w:t>3.4</w:t>
+            </w:r>
+            <w:r>
+              <w:rPr>
+                <w:rFonts w:asciiTheme="minorHAnsi" w:eastAsiaTheme="minorEastAsia" w:hAnsiTheme="minorHAnsi" w:cstheme="minorBidi"/>
+                <w:noProof/>
+                <w:lang w:eastAsia="de-DE"/>
+              </w:rPr>
+              <w:tab/>
+            </w:r>
+            <w:r>
+              <w:rPr>
+                <w:rStyle w:val="Hyperlink"/>
+                <w:noProof/>
+              </w:rPr>
+              <w:t>GUI-Landkarte</w:t>
+            </w:r>
+            <w:r>
+              <w:rPr>
+                <w:noProof/>
+                <w:webHidden/>
+              </w:rPr>
+              <w:tab/>
+            </w:r>
+            <w:r>
+              <w:rPr>
+                <w:noProof/>
+                <w:webHidden/>
+              </w:rPr>
+              <w:fldChar w:fldCharType="begin"/>
+            </w:r>
+            <w:r>
+              <w:rPr>
+                <w:noProof/>
+                <w:webHidden/>
+              </w:rPr>
+              <w:instrText xml:space="preserve"> PAGEREF _Toc500001268 \h </w:instrText>
+            </w:r>
+            <w:r>
+              <w:rPr>
+                <w:noProof/>
+                <w:webHidden/>
+              </w:rPr>
+            </w:r>
+            <w:r>
+              <w:rPr>
+                <w:noProof/>
+                <w:webHidden/>
+              </w:rPr>
+              <w:fldChar w:fldCharType="separate"/>
+            </w:r>
+            <w:r>
+              <w:rPr>
+                <w:noProof/>
+                <w:webHidden/>
+              </w:rPr>
+              <w:t>9</w:t>
             </w:r>
             <w:r>
               <w:rPr>
@@ -1529,7 +1701,7 @@
               <w:lang w:eastAsia="de-DE"/>
             </w:rPr>
           </w:pPr>
-          <w:hyperlink w:anchor="_Toc499979936" w:history="1">
+          <w:hyperlink w:anchor="_Toc500001269" w:history="1">
             <w:r>
               <w:rPr>
                 <w:rStyle w:val="Hyperlink"/>
@@ -1571,7 +1743,7 @@
                 <w:noProof/>
                 <w:webHidden/>
               </w:rPr>
-              <w:instrText xml:space="preserve"> PAGEREF _Toc499979936 \h </w:instrText>
+              <w:instrText xml:space="preserve"> PAGEREF _Toc500001269 \h </w:instrText>
             </w:r>
             <w:r>
               <w:rPr>
@@ -1591,7 +1763,7 @@
                 <w:noProof/>
                 <w:webHidden/>
               </w:rPr>
-              <w:t>4</w:t>
+              <w:t>11</w:t>
             </w:r>
             <w:r>
               <w:rPr>
@@ -1615,7 +1787,7 @@
               <w:lang w:eastAsia="de-DE"/>
             </w:rPr>
           </w:pPr>
-          <w:hyperlink w:anchor="_Toc499979937" w:history="1">
+          <w:hyperlink w:anchor="_Toc500001270" w:history="1">
             <w:r>
               <w:rPr>
                 <w:rStyle w:val="Hyperlink"/>
@@ -1657,7 +1829,7 @@
                 <w:noProof/>
                 <w:webHidden/>
               </w:rPr>
-              <w:instrText xml:space="preserve"> PAGEREF _Toc499979937 \h </w:instrText>
+              <w:instrText xml:space="preserve"> PAGEREF _Toc500001270 \h </w:instrText>
             </w:r>
             <w:r>
               <w:rPr>
@@ -1677,7 +1849,7 @@
                 <w:noProof/>
                 <w:webHidden/>
               </w:rPr>
-              <w:t>6</w:t>
+              <w:t>12</w:t>
             </w:r>
             <w:r>
               <w:rPr>
@@ -1701,7 +1873,7 @@
               <w:lang w:eastAsia="de-DE"/>
             </w:rPr>
           </w:pPr>
-          <w:hyperlink w:anchor="_Toc499979938" w:history="1">
+          <w:hyperlink w:anchor="_Toc500001271" w:history="1">
             <w:r>
               <w:rPr>
                 <w:rStyle w:val="Hyperlink"/>
@@ -1743,7 +1915,7 @@
                 <w:noProof/>
                 <w:webHidden/>
               </w:rPr>
-              <w:instrText xml:space="preserve"> PAGEREF _Toc499979938 \h </w:instrText>
+              <w:instrText xml:space="preserve"> PAGEREF _Toc500001271 \h </w:instrText>
             </w:r>
             <w:r>
               <w:rPr>
@@ -1763,7 +1935,7 @@
                 <w:noProof/>
                 <w:webHidden/>
               </w:rPr>
-              <w:t>7</w:t>
+              <w:t>14</w:t>
             </w:r>
             <w:r>
               <w:rPr>
@@ -1787,7 +1959,7 @@
               <w:lang w:eastAsia="de-DE"/>
             </w:rPr>
           </w:pPr>
-          <w:hyperlink w:anchor="_Toc499979939" w:history="1">
+          <w:hyperlink w:anchor="_Toc500001272" w:history="1">
             <w:r>
               <w:rPr>
                 <w:rStyle w:val="Hyperlink"/>
@@ -1829,7 +2001,7 @@
                 <w:noProof/>
                 <w:webHidden/>
               </w:rPr>
-              <w:instrText xml:space="preserve"> PAGEREF _Toc499979939 \h </w:instrText>
+              <w:instrText xml:space="preserve"> PAGEREF _Toc500001272 \h </w:instrText>
             </w:r>
             <w:r>
               <w:rPr>
@@ -1849,7 +2021,7 @@
                 <w:noProof/>
                 <w:webHidden/>
               </w:rPr>
-              <w:t>8</w:t>
+              <w:t>15</w:t>
             </w:r>
             <w:r>
               <w:rPr>
@@ -1892,7 +2064,7 @@
       <w:pPr>
         <w:pStyle w:val="berschrift1"/>
       </w:pPr>
-      <w:bookmarkStart w:id="2" w:name="_Toc499979923"/>
+      <w:bookmarkStart w:id="2" w:name="_Toc500001254"/>
       <w:r>
         <w:lastRenderedPageBreak/>
         <w:t>Beschreibung</w:t>
@@ -1941,7 +2113,13 @@
         <w:t xml:space="preserve"> </w:t>
       </w:r>
       <w:r>
-        <w:t>Informationen zum aktuellen Kinoprogramm erhalten, nach bestimmten Filme</w:t>
+        <w:t xml:space="preserve">Informationen zum aktuellen </w:t>
+      </w:r>
+      <w:r>
+        <w:t xml:space="preserve">    </w:t>
+      </w:r>
+      <w:r>
+        <w:t>Kinoprogramm erhalten, nach bestimmten Filme</w:t>
       </w:r>
       <w:r>
         <w:t>n</w:t>
@@ -2072,7 +2250,7 @@
       <w:pPr>
         <w:pStyle w:val="berschrift1"/>
       </w:pPr>
-      <w:bookmarkStart w:id="3" w:name="_Toc499979924"/>
+      <w:bookmarkStart w:id="3" w:name="_Toc500001255"/>
       <w:r>
         <w:t>Anwendungsfälle</w:t>
       </w:r>
@@ -2082,7 +2260,7 @@
       <w:pPr>
         <w:pStyle w:val="berschrift2"/>
       </w:pPr>
-      <w:bookmarkStart w:id="4" w:name="_Toc499979925"/>
+      <w:bookmarkStart w:id="4" w:name="_Toc500001256"/>
       <w:r>
         <w:t xml:space="preserve">Registrierung und </w:t>
       </w:r>
@@ -2154,7 +2332,7 @@
       <w:pPr>
         <w:pStyle w:val="berschrift2"/>
       </w:pPr>
-      <w:bookmarkStart w:id="5" w:name="_Toc499979926"/>
+      <w:bookmarkStart w:id="5" w:name="_Toc500001257"/>
       <w:r>
         <w:t>Filmdatendank bearbeiten</w:t>
       </w:r>
@@ -2226,7 +2404,7 @@
       <w:pPr>
         <w:pStyle w:val="berschrift2"/>
       </w:pPr>
-      <w:bookmarkStart w:id="6" w:name="_Toc499979927"/>
+      <w:bookmarkStart w:id="6" w:name="_Toc500001258"/>
       <w:r>
         <w:t>Kinoprogramm anzeigen lassen</w:t>
       </w:r>
@@ -2268,7 +2446,7 @@
       <w:pPr>
         <w:pStyle w:val="berschrift2"/>
       </w:pPr>
-      <w:bookmarkStart w:id="7" w:name="_Toc499979928"/>
+      <w:bookmarkStart w:id="7" w:name="_Toc500001259"/>
       <w:r>
         <w:lastRenderedPageBreak/>
         <w:t>Filme filtern bzw. gezielt suchen</w:t>
@@ -2290,7 +2468,7 @@
       <w:pPr>
         <w:pStyle w:val="berschrift2"/>
       </w:pPr>
-      <w:bookmarkStart w:id="8" w:name="_Toc499979929"/>
+      <w:bookmarkStart w:id="8" w:name="_Toc500001260"/>
       <w:r>
         <w:t>Unterschiedliche Preismodelle</w:t>
       </w:r>
@@ -2380,7 +2558,7 @@
       <w:pPr>
         <w:pStyle w:val="berschrift2"/>
       </w:pPr>
-      <w:bookmarkStart w:id="9" w:name="_Toc499979930"/>
+      <w:bookmarkStart w:id="9" w:name="_Toc500001261"/>
       <w:r>
         <w:t>Bestellübersicht</w:t>
       </w:r>
@@ -2407,7 +2585,7 @@
       <w:pPr>
         <w:pStyle w:val="berschrift2"/>
       </w:pPr>
-      <w:bookmarkStart w:id="10" w:name="_Toc499979931"/>
+      <w:bookmarkStart w:id="10" w:name="_Toc500001262"/>
       <w:r>
         <w:t>Kinofilme bewerten</w:t>
       </w:r>
@@ -2428,7 +2606,7 @@
       <w:pPr>
         <w:pStyle w:val="berschrift2"/>
       </w:pPr>
-      <w:bookmarkStart w:id="11" w:name="_Toc499979932"/>
+      <w:bookmarkStart w:id="11" w:name="_Toc500001263"/>
       <w:r>
         <w:t xml:space="preserve">Optional: </w:t>
       </w:r>
@@ -2533,7 +2711,7 @@
       <w:pPr>
         <w:pStyle w:val="berschrift1"/>
       </w:pPr>
-      <w:bookmarkStart w:id="12" w:name="_Toc499979933"/>
+      <w:bookmarkStart w:id="12" w:name="_Toc500001264"/>
       <w:r>
         <w:lastRenderedPageBreak/>
         <w:t>Masken</w:t>
@@ -2542,37 +2720,46 @@
     </w:p>
     <w:p>
       <w:r>
-        <w:t>Beschreiben Sie die Masken (d.h. die grafische Oberfläche), die notwendig sind, um die geforderten Anwendungsfälle abzuarbeiten. (Skizzen genügen)</w:t>
-      </w:r>
-    </w:p>
-    <w:p>
-      <w:r>
-        <w:t xml:space="preserve">Skizzieren sie auch </w:t>
-      </w:r>
-      <w:proofErr w:type="gramStart"/>
-      <w:r>
-        <w:t>den Navigation</w:t>
-      </w:r>
-      <w:proofErr w:type="gramEnd"/>
-      <w:r>
-        <w:t xml:space="preserve"> zwischen den einzelnen Masken (GUI Landkarte)</w:t>
+        <w:t>In der</w:t>
+      </w:r>
+      <w:r>
+        <w:t xml:space="preserve"> Anwendung </w:t>
+      </w:r>
+      <w:proofErr w:type="spellStart"/>
+      <w:r>
+        <w:t>C#nema</w:t>
+      </w:r>
+      <w:proofErr w:type="spellEnd"/>
+      <w:r>
+        <w:t xml:space="preserve"> wird der Benutzer erstmal abgefragt, ob er ein Kunde oder Admin ist und mit dem entsprechenden Login-Daten an die richtige Ansicht weitergeleitet. Wir haben für die Kunden-Ansicht eine einheitliche GUI-Designe geplant und für die Admin-Ansicht auch eine, dass man als Anwender immer direkt erkennt, als was man eingeloggt ist. </w:t>
       </w:r>
     </w:p>
     <w:p>
       <w:pPr>
         <w:pStyle w:val="berschrift2"/>
       </w:pPr>
-      <w:bookmarkStart w:id="13" w:name="_Toc499979934"/>
-      <w:r>
-        <w:t>Maske 1</w:t>
+      <w:bookmarkStart w:id="13" w:name="_Toc500001265"/>
+      <w:r>
+        <w:t>Login</w:t>
       </w:r>
       <w:bookmarkEnd w:id="13"/>
     </w:p>
-    <w:p>
-      <w:r>
-        <w:t>Kurz erklären: was kann der Benutzer unter Benutzung der Maske tun? Welchem Anwendungsfall ist die Maske zugeordnet?</w:t>
-      </w:r>
-    </w:p>
+    <w:p/>
+    <w:p>
+      <w:r>
+        <w:t>Der Benutzer, kann sich entweder als Admin oder Kunde einloggen und wird dadurch in dem Bereich weitergeleitet, zudem er die befugten rechte hat.</w:t>
+      </w:r>
+      <w:r>
+        <w:t xml:space="preserve"> Sollte ein Gast noch kein Kunde sein, dann kann er sich </w:t>
+      </w:r>
+      <w:r>
+        <w:t>r</w:t>
+      </w:r>
+      <w:r>
+        <w:t>egistrieren.</w:t>
+      </w:r>
+    </w:p>
+    <w:p/>
     <w:p>
       <w:pPr>
         <w:keepNext/>
@@ -2581,41 +2768,42 @@
       <w:r>
         <w:rPr>
           <w:noProof/>
-          <w:lang w:eastAsia="de-DE"/>
         </w:rPr>
         <w:drawing>
           <wp:inline distT="0" distB="0" distL="0" distR="0">
-            <wp:extent cx="2396836" cy="1355141"/>
-            <wp:effectExtent l="19049" t="19049" r="22860" b="16509"/>
-            <wp:docPr id="1" name="Grafik 8"/>
-            <wp:cNvGraphicFramePr/>
+            <wp:extent cx="5760720" cy="3240405"/>
+            <wp:effectExtent l="0" t="0" r="0" b="0"/>
+            <wp:docPr id="3" name="Grafik 3"/>
+            <wp:cNvGraphicFramePr>
+              <a:graphicFrameLocks xmlns:a="http://schemas.openxmlformats.org/drawingml/2006/main" noChangeAspect="1"/>
+            </wp:cNvGraphicFramePr>
             <a:graphic xmlns:a="http://schemas.openxmlformats.org/drawingml/2006/main">
               <a:graphicData uri="http://schemas.openxmlformats.org/drawingml/2006/picture">
                 <pic:pic xmlns:pic="http://schemas.openxmlformats.org/drawingml/2006/picture">
                   <pic:nvPicPr>
-                    <pic:cNvPr id="4" name="Picture 5"/>
-                    <pic:cNvPicPr>
-                      <a:picLocks noChangeAspect="1"/>
-                    </pic:cNvPicPr>
+                    <pic:cNvPr id="3" name="Folie1.JPG"/>
+                    <pic:cNvPicPr/>
                   </pic:nvPicPr>
                   <pic:blipFill>
-                    <a:blip r:embed="rId12"/>
-                    <a:stretch/>
+                    <a:blip r:embed="rId12">
+                      <a:extLst>
+                        <a:ext uri="{28A0092B-C50C-407E-A947-70E740481C1C}">
+                          <a14:useLocalDpi xmlns:a14="http://schemas.microsoft.com/office/drawing/2010/main" val="0"/>
+                        </a:ext>
+                      </a:extLst>
+                    </a:blip>
+                    <a:stretch>
+                      <a:fillRect/>
+                    </a:stretch>
                   </pic:blipFill>
-                  <pic:spPr bwMode="auto">
+                  <pic:spPr>
                     <a:xfrm>
                       <a:off x="0" y="0"/>
-                      <a:ext cx="2414940" cy="1365377"/>
+                      <a:ext cx="5760720" cy="3240405"/>
                     </a:xfrm>
                     <a:prstGeom prst="rect">
                       <a:avLst/>
                     </a:prstGeom>
-                    <a:noFill/>
-                    <a:ln>
-                      <a:solidFill>
-                        <a:schemeClr val="tx1"/>
-                      </a:solidFill>
-                    </a:ln>
                   </pic:spPr>
                 </pic:pic>
               </a:graphicData>
@@ -2630,54 +2818,77 @@
         <w:jc w:val="center"/>
       </w:pPr>
       <w:r>
-        <w:t xml:space="preserve">Abbildung 1 </w:t>
-      </w:r>
-      <w:r>
-        <w:noBreakHyphen/>
-        <w:t xml:space="preserve"> Beispielmaske Warenkorb</w:t>
-      </w:r>
-    </w:p>
-    <w:p>
-      <w:pPr>
-        <w:keepNext/>
+        <w:t>Abbildung 1</w:t>
+      </w:r>
+      <w:r>
+        <w:t xml:space="preserve">– </w:t>
+      </w:r>
+      <w:proofErr w:type="spellStart"/>
+      <w:r>
+        <w:t>C#nema</w:t>
+      </w:r>
+      <w:proofErr w:type="spellEnd"/>
+      <w:r>
+        <w:t xml:space="preserve"> Startbildschirm</w:t>
+      </w:r>
+    </w:p>
+    <w:p/>
+    <w:p/>
+    <w:p/>
+    <w:p/>
+    <w:p/>
+    <w:p/>
+    <w:p/>
+    <w:p/>
+    <w:p>
+      <w:r>
+        <w:t>Der neue Kunde kann sich im Bereich Kunden Registrierung mit den dementsprechenden Attributen Registrieren. Er benötigt dazu von Ihm ausgewähltes Passwort. Die Kunden-ID, die der Kunde zum Kunden-Login braucht, wird Automatisch vom System erstellt.</w:t>
+      </w:r>
+    </w:p>
+    <w:p/>
+    <w:p>
+      <w:pPr>
         <w:jc w:val="center"/>
       </w:pPr>
       <w:r>
         <w:rPr>
           <w:noProof/>
-          <w:lang w:eastAsia="de-DE"/>
         </w:rPr>
         <w:drawing>
           <wp:inline distT="0" distB="0" distL="0" distR="0">
-            <wp:extent cx="1734819" cy="1593214"/>
-            <wp:effectExtent l="0" t="0" r="0" b="6984"/>
-            <wp:docPr id="2" name="Grafik 4"/>
-            <wp:cNvGraphicFramePr/>
+            <wp:extent cx="4419600" cy="2486025"/>
+            <wp:effectExtent l="0" t="0" r="0" b="9525"/>
+            <wp:docPr id="4" name="Grafik 4"/>
+            <wp:cNvGraphicFramePr>
+              <a:graphicFrameLocks xmlns:a="http://schemas.openxmlformats.org/drawingml/2006/main" noChangeAspect="1"/>
+            </wp:cNvGraphicFramePr>
             <a:graphic xmlns:a="http://schemas.openxmlformats.org/drawingml/2006/main">
               <a:graphicData uri="http://schemas.openxmlformats.org/drawingml/2006/picture">
                 <pic:pic xmlns:pic="http://schemas.openxmlformats.org/drawingml/2006/picture">
                   <pic:nvPicPr>
-                    <pic:cNvPr id="5" name="Grafik 3"/>
-                    <pic:cNvPicPr>
-                      <a:picLocks noChangeAspect="1"/>
-                    </pic:cNvPicPr>
+                    <pic:cNvPr id="4" name="Folie2.JPG"/>
+                    <pic:cNvPicPr/>
                   </pic:nvPicPr>
                   <pic:blipFill>
-                    <a:blip r:embed="rId13"/>
-                    <a:stretch/>
+                    <a:blip r:embed="rId13" cstate="print">
+                      <a:extLst>
+                        <a:ext uri="{28A0092B-C50C-407E-A947-70E740481C1C}">
+                          <a14:useLocalDpi xmlns:a14="http://schemas.microsoft.com/office/drawing/2010/main" val="0"/>
+                        </a:ext>
+                      </a:extLst>
+                    </a:blip>
+                    <a:stretch>
+                      <a:fillRect/>
+                    </a:stretch>
                   </pic:blipFill>
-                  <pic:spPr bwMode="auto">
+                  <pic:spPr>
                     <a:xfrm>
                       <a:off x="0" y="0"/>
-                      <a:ext cx="1734820" cy="1593215"/>
+                      <a:ext cx="4430658" cy="2492245"/>
                     </a:xfrm>
                     <a:prstGeom prst="rect">
                       <a:avLst/>
                     </a:prstGeom>
-                    <a:noFill/>
-                    <a:ln>
-                      <a:noFill/>
-                    </a:ln>
                   </pic:spPr>
                 </pic:pic>
               </a:graphicData>
@@ -2692,90 +2903,935 @@
         <w:jc w:val="center"/>
       </w:pPr>
       <w:r>
-        <w:t xml:space="preserve">Abbildung 2 </w:t>
-      </w:r>
-      <w:r>
-        <w:noBreakHyphen/>
-        <w:t xml:space="preserve"> Beispielmaske Dateneingabe</w:t>
-      </w:r>
-    </w:p>
-    <w:p>
-      <w:pPr>
-        <w:pStyle w:val="Listenabsatz"/>
-        <w:numPr>
-          <w:ilvl w:val="0"/>
-          <w:numId w:val="2"/>
-        </w:numPr>
-      </w:pPr>
-      <w:r>
-        <w:t>Bezug zum Datenmodell</w:t>
-      </w:r>
-    </w:p>
-    <w:p>
-      <w:pPr>
-        <w:pStyle w:val="Listenabsatz"/>
-        <w:ind w:left="360"/>
-      </w:pPr>
-      <w:r>
-        <w:t>Welche Daten werden auf der Maske angezeigt? Wird lesend oder schreibend auf die Daten zugegriffen?</w:t>
-      </w:r>
-    </w:p>
-    <w:p>
-      <w:pPr>
-        <w:pStyle w:val="Listenabsatz"/>
-        <w:numPr>
-          <w:ilvl w:val="0"/>
-          <w:numId w:val="2"/>
-        </w:numPr>
-      </w:pPr>
-      <w:r>
-        <w:t>Aktionen</w:t>
-      </w:r>
-    </w:p>
-    <w:p>
-      <w:pPr>
-        <w:pStyle w:val="Listenabsatz"/>
-        <w:ind w:left="360"/>
-      </w:pPr>
-      <w:r>
-        <w:t>Welche Aktionen kann der Benutzer ausführen? Welcher Anwendungsfall wird durch welche Aktion ausgelöst?</w:t>
+        <w:t>Abbildung 2</w:t>
+      </w:r>
+      <w:r>
+        <w:t xml:space="preserve"> </w:t>
+      </w:r>
+      <w:r>
+        <w:t>–</w:t>
+      </w:r>
+      <w:r>
+        <w:t xml:space="preserve"> </w:t>
+      </w:r>
+      <w:r>
+        <w:t xml:space="preserve">Kunden Registrierung </w:t>
       </w:r>
     </w:p>
     <w:p>
       <w:pPr>
         <w:pStyle w:val="berschrift2"/>
       </w:pPr>
-      <w:bookmarkStart w:id="14" w:name="_Toc499979935"/>
-      <w:r>
-        <w:t>Maske 2</w:t>
+      <w:bookmarkStart w:id="14" w:name="_Toc500001266"/>
+      <w:r>
+        <w:t>Kunden</w:t>
+      </w:r>
+      <w:r>
+        <w:t>-Ansicht</w:t>
       </w:r>
       <w:bookmarkEnd w:id="14"/>
-    </w:p>
-    <w:p>
-      <w:r>
-        <w:t>…</w:t>
-      </w:r>
-    </w:p>
+      <w:r>
+        <w:t xml:space="preserve"> </w:t>
+      </w:r>
+    </w:p>
+    <w:p/>
+    <w:p>
+      <w:r>
+        <w:t xml:space="preserve">Nachdem sich der Kunde eingeloggt hat sieht er unser aktuelles Kinoprogramm. Er hat die Möglichkeit für eine Vorstellung Kinokarten zu buchen. Zudem gibt es weitere Funktionen wie „Filmebewerten“, „Filmdetails anzeigen“ und „Filme filtern“ </w:t>
+      </w:r>
+    </w:p>
+    <w:p>
+      <w:pPr>
+        <w:pStyle w:val="Beschriftung"/>
+        <w:jc w:val="center"/>
+      </w:pPr>
+      <w:r>
+        <w:rPr>
+          <w:noProof/>
+        </w:rPr>
+        <w:drawing>
+          <wp:inline distT="0" distB="0" distL="0" distR="0" wp14:anchorId="34D0A63F" wp14:editId="43869C06">
+            <wp:extent cx="4562475" cy="2566393"/>
+            <wp:effectExtent l="0" t="0" r="0" b="5715"/>
+            <wp:docPr id="15" name="Grafik 15"/>
+            <wp:cNvGraphicFramePr>
+              <a:graphicFrameLocks xmlns:a="http://schemas.openxmlformats.org/drawingml/2006/main" noChangeAspect="1"/>
+            </wp:cNvGraphicFramePr>
+            <a:graphic xmlns:a="http://schemas.openxmlformats.org/drawingml/2006/main">
+              <a:graphicData uri="http://schemas.openxmlformats.org/drawingml/2006/picture">
+                <pic:pic xmlns:pic="http://schemas.openxmlformats.org/drawingml/2006/picture">
+                  <pic:nvPicPr>
+                    <pic:cNvPr id="15" name="Folie3.JPG"/>
+                    <pic:cNvPicPr/>
+                  </pic:nvPicPr>
+                  <pic:blipFill>
+                    <a:blip r:embed="rId14" cstate="print">
+                      <a:extLst>
+                        <a:ext uri="{28A0092B-C50C-407E-A947-70E740481C1C}">
+                          <a14:useLocalDpi xmlns:a14="http://schemas.microsoft.com/office/drawing/2010/main" val="0"/>
+                        </a:ext>
+                      </a:extLst>
+                    </a:blip>
+                    <a:stretch>
+                      <a:fillRect/>
+                    </a:stretch>
+                  </pic:blipFill>
+                  <pic:spPr>
+                    <a:xfrm>
+                      <a:off x="0" y="0"/>
+                      <a:ext cx="4576377" cy="2574213"/>
+                    </a:xfrm>
+                    <a:prstGeom prst="rect">
+                      <a:avLst/>
+                    </a:prstGeom>
+                  </pic:spPr>
+                </pic:pic>
+              </a:graphicData>
+            </a:graphic>
+          </wp:inline>
+        </w:drawing>
+      </w:r>
+      <w:r>
+        <w:t xml:space="preserve"> </w:t>
+      </w:r>
+      <w:r>
+        <w:t xml:space="preserve">                               Abbildung 3 – Kinoprogramm</w:t>
+      </w:r>
+    </w:p>
+    <w:p>
+      <w:r>
+        <w:lastRenderedPageBreak/>
+        <w:t>Im Bereich „Film Bewerten“ kann der Kunde die aktuelle Bewertung über einen Film sehen und auch eine Bewertung über einen Film geben, in Form von Sternen. 1 Stern steht für „Schlecht“ und 5 Sterne für „Richtig gut“.</w:t>
+      </w:r>
+    </w:p>
+    <w:p>
+      <w:pPr>
+        <w:pStyle w:val="Beschriftung"/>
+        <w:jc w:val="center"/>
+      </w:pPr>
+      <w:r>
+        <w:rPr>
+          <w:noProof/>
+        </w:rPr>
+        <w:drawing>
+          <wp:inline distT="0" distB="0" distL="0" distR="0">
+            <wp:extent cx="5760720" cy="3240405"/>
+            <wp:effectExtent l="0" t="0" r="0" b="0"/>
+            <wp:docPr id="24" name="Grafik 24"/>
+            <wp:cNvGraphicFramePr>
+              <a:graphicFrameLocks xmlns:a="http://schemas.openxmlformats.org/drawingml/2006/main" noChangeAspect="1"/>
+            </wp:cNvGraphicFramePr>
+            <a:graphic xmlns:a="http://schemas.openxmlformats.org/drawingml/2006/main">
+              <a:graphicData uri="http://schemas.openxmlformats.org/drawingml/2006/picture">
+                <pic:pic xmlns:pic="http://schemas.openxmlformats.org/drawingml/2006/picture">
+                  <pic:nvPicPr>
+                    <pic:cNvPr id="24" name="Folie9.JPG"/>
+                    <pic:cNvPicPr/>
+                  </pic:nvPicPr>
+                  <pic:blipFill>
+                    <a:blip r:embed="rId15">
+                      <a:extLst>
+                        <a:ext uri="{28A0092B-C50C-407E-A947-70E740481C1C}">
+                          <a14:useLocalDpi xmlns:a14="http://schemas.microsoft.com/office/drawing/2010/main" val="0"/>
+                        </a:ext>
+                      </a:extLst>
+                    </a:blip>
+                    <a:stretch>
+                      <a:fillRect/>
+                    </a:stretch>
+                  </pic:blipFill>
+                  <pic:spPr>
+                    <a:xfrm>
+                      <a:off x="0" y="0"/>
+                      <a:ext cx="5760720" cy="3240405"/>
+                    </a:xfrm>
+                    <a:prstGeom prst="rect">
+                      <a:avLst/>
+                    </a:prstGeom>
+                  </pic:spPr>
+                </pic:pic>
+              </a:graphicData>
+            </a:graphic>
+          </wp:inline>
+        </w:drawing>
+      </w:r>
+      <w:r>
+        <w:t xml:space="preserve"> </w:t>
+      </w:r>
+      <w:r>
+        <w:t xml:space="preserve">Abbildung 4 – Film Bewertung </w:t>
+      </w:r>
+    </w:p>
+    <w:p>
+      <w:r>
+        <w:t>Im Bereich „Filmdetails“ sieht der Kunde die Filmdetails über einen Film, den er sehen will oder Interesse hat. Dem Kunden werden wichtige Daten wie „Genre“, „FSK“, „Länge“ etc. gezeigt.</w:t>
+      </w:r>
+    </w:p>
+    <w:p>
+      <w:pPr>
+        <w:pStyle w:val="Beschriftung"/>
+        <w:jc w:val="center"/>
+      </w:pPr>
+      <w:r>
+        <w:rPr>
+          <w:noProof/>
+        </w:rPr>
+        <w:drawing>
+          <wp:inline distT="0" distB="0" distL="0" distR="0">
+            <wp:extent cx="5829300" cy="3278981"/>
+            <wp:effectExtent l="0" t="0" r="0" b="0"/>
+            <wp:docPr id="25" name="Grafik 25"/>
+            <wp:cNvGraphicFramePr>
+              <a:graphicFrameLocks xmlns:a="http://schemas.openxmlformats.org/drawingml/2006/main" noChangeAspect="1"/>
+            </wp:cNvGraphicFramePr>
+            <a:graphic xmlns:a="http://schemas.openxmlformats.org/drawingml/2006/main">
+              <a:graphicData uri="http://schemas.openxmlformats.org/drawingml/2006/picture">
+                <pic:pic xmlns:pic="http://schemas.openxmlformats.org/drawingml/2006/picture">
+                  <pic:nvPicPr>
+                    <pic:cNvPr id="25" name="Folie7.JPG"/>
+                    <pic:cNvPicPr/>
+                  </pic:nvPicPr>
+                  <pic:blipFill>
+                    <a:blip r:embed="rId16">
+                      <a:extLst>
+                        <a:ext uri="{28A0092B-C50C-407E-A947-70E740481C1C}">
+                          <a14:useLocalDpi xmlns:a14="http://schemas.microsoft.com/office/drawing/2010/main" val="0"/>
+                        </a:ext>
+                      </a:extLst>
+                    </a:blip>
+                    <a:stretch>
+                      <a:fillRect/>
+                    </a:stretch>
+                  </pic:blipFill>
+                  <pic:spPr>
+                    <a:xfrm>
+                      <a:off x="0" y="0"/>
+                      <a:ext cx="5833020" cy="3281074"/>
+                    </a:xfrm>
+                    <a:prstGeom prst="rect">
+                      <a:avLst/>
+                    </a:prstGeom>
+                  </pic:spPr>
+                </pic:pic>
+              </a:graphicData>
+            </a:graphic>
+          </wp:inline>
+        </w:drawing>
+      </w:r>
+      <w:r>
+        <w:t xml:space="preserve"> </w:t>
+      </w:r>
+      <w:r>
+        <w:t>Abbildung 5 – Filmdetails</w:t>
+      </w:r>
+    </w:p>
+    <w:p>
+      <w:pPr>
+        <w:pStyle w:val="Beschriftung"/>
+        <w:jc w:val="center"/>
+      </w:pPr>
+    </w:p>
+    <w:p>
+      <w:r>
+        <w:lastRenderedPageBreak/>
+        <w:t>Im Bereich „Filme Filtern“ kann der Kunde nach „Wochentag“, „Uhrzeit“, „Art“, „Genre“ und nach „Film Name“ suchen. Dadurch werden dem Kunden nur Filme gezeigt, die für ihn Interessant sind.</w:t>
+      </w:r>
+    </w:p>
+    <w:p>
+      <w:pPr>
+        <w:pStyle w:val="Beschriftung"/>
+        <w:jc w:val="center"/>
+      </w:pPr>
+    </w:p>
+    <w:p>
+      <w:pPr>
+        <w:pStyle w:val="Beschriftung"/>
+        <w:jc w:val="center"/>
+      </w:pPr>
+      <w:r>
+        <w:rPr>
+          <w:noProof/>
+        </w:rPr>
+        <w:drawing>
+          <wp:inline distT="0" distB="0" distL="0" distR="0">
+            <wp:extent cx="5760720" cy="3240405"/>
+            <wp:effectExtent l="0" t="0" r="0" b="0"/>
+            <wp:docPr id="27" name="Grafik 27"/>
+            <wp:cNvGraphicFramePr>
+              <a:graphicFrameLocks xmlns:a="http://schemas.openxmlformats.org/drawingml/2006/main" noChangeAspect="1"/>
+            </wp:cNvGraphicFramePr>
+            <a:graphic xmlns:a="http://schemas.openxmlformats.org/drawingml/2006/main">
+              <a:graphicData uri="http://schemas.openxmlformats.org/drawingml/2006/picture">
+                <pic:pic xmlns:pic="http://schemas.openxmlformats.org/drawingml/2006/picture">
+                  <pic:nvPicPr>
+                    <pic:cNvPr id="27" name="Folie11.JPG"/>
+                    <pic:cNvPicPr/>
+                  </pic:nvPicPr>
+                  <pic:blipFill>
+                    <a:blip r:embed="rId17">
+                      <a:extLst>
+                        <a:ext uri="{28A0092B-C50C-407E-A947-70E740481C1C}">
+                          <a14:useLocalDpi xmlns:a14="http://schemas.microsoft.com/office/drawing/2010/main" val="0"/>
+                        </a:ext>
+                      </a:extLst>
+                    </a:blip>
+                    <a:stretch>
+                      <a:fillRect/>
+                    </a:stretch>
+                  </pic:blipFill>
+                  <pic:spPr>
+                    <a:xfrm>
+                      <a:off x="0" y="0"/>
+                      <a:ext cx="5760720" cy="3240405"/>
+                    </a:xfrm>
+                    <a:prstGeom prst="rect">
+                      <a:avLst/>
+                    </a:prstGeom>
+                  </pic:spPr>
+                </pic:pic>
+              </a:graphicData>
+            </a:graphic>
+          </wp:inline>
+        </w:drawing>
+      </w:r>
+      <w:r>
+        <w:t>Abbildung 6 – Filme Filtern</w:t>
+      </w:r>
+    </w:p>
+    <w:p>
+      <w:pPr>
+        <w:pStyle w:val="berschrift2"/>
+      </w:pPr>
+      <w:bookmarkStart w:id="15" w:name="_Toc500001267"/>
+      <w:r>
+        <w:t>Bestellabwicklung</w:t>
+      </w:r>
+      <w:bookmarkEnd w:id="15"/>
+      <w:r>
+        <w:t xml:space="preserve"> </w:t>
+      </w:r>
+    </w:p>
+    <w:p/>
+    <w:p>
+      <w:pPr>
+        <w:rPr>
+          <w:noProof/>
+        </w:rPr>
+      </w:pPr>
+      <w:r>
+        <w:t>Der Kunde kann im Bereich „Bestellung“ seine Bestellung in Auftrag geben. Der Kunde kann wählen zwischen zwei verschiedenen Preiskategorien. Er kann wählen zwischen „Erwachsene“ und „</w:t>
+      </w:r>
+      <w:r>
+        <w:t>Kinder/Azubi/Student/Senioren“ die Preise für die Kategorie „Kinder/Azubi/Student/Senioren“ sind für den Kunden vergünstigt.</w:t>
+      </w:r>
+    </w:p>
+    <w:p>
+      <w:pPr>
+        <w:rPr>
+          <w:noProof/>
+        </w:rPr>
+      </w:pPr>
+    </w:p>
+    <w:p>
+      <w:pPr>
+        <w:pStyle w:val="Beschriftung"/>
+        <w:jc w:val="center"/>
+      </w:pPr>
+      <w:r>
+        <w:rPr>
+          <w:noProof/>
+        </w:rPr>
+        <w:drawing>
+          <wp:inline distT="0" distB="0" distL="0" distR="0" wp14:anchorId="64A54CB2" wp14:editId="347C3D67">
+            <wp:extent cx="4080935" cy="2295525"/>
+            <wp:effectExtent l="0" t="0" r="0" b="0"/>
+            <wp:docPr id="28" name="Grafik 28"/>
+            <wp:cNvGraphicFramePr>
+              <a:graphicFrameLocks xmlns:a="http://schemas.openxmlformats.org/drawingml/2006/main" noChangeAspect="1"/>
+            </wp:cNvGraphicFramePr>
+            <a:graphic xmlns:a="http://schemas.openxmlformats.org/drawingml/2006/main">
+              <a:graphicData uri="http://schemas.openxmlformats.org/drawingml/2006/picture">
+                <pic:pic xmlns:pic="http://schemas.openxmlformats.org/drawingml/2006/picture">
+                  <pic:nvPicPr>
+                    <pic:cNvPr id="28" name="Folie4.JPG"/>
+                    <pic:cNvPicPr/>
+                  </pic:nvPicPr>
+                  <pic:blipFill>
+                    <a:blip r:embed="rId18" cstate="print">
+                      <a:extLst>
+                        <a:ext uri="{28A0092B-C50C-407E-A947-70E740481C1C}">
+                          <a14:useLocalDpi xmlns:a14="http://schemas.microsoft.com/office/drawing/2010/main" val="0"/>
+                        </a:ext>
+                      </a:extLst>
+                    </a:blip>
+                    <a:stretch>
+                      <a:fillRect/>
+                    </a:stretch>
+                  </pic:blipFill>
+                  <pic:spPr>
+                    <a:xfrm>
+                      <a:off x="0" y="0"/>
+                      <a:ext cx="4118471" cy="2316639"/>
+                    </a:xfrm>
+                    <a:prstGeom prst="rect">
+                      <a:avLst/>
+                    </a:prstGeom>
+                  </pic:spPr>
+                </pic:pic>
+              </a:graphicData>
+            </a:graphic>
+          </wp:inline>
+        </w:drawing>
+      </w:r>
+      <w:r>
+        <w:t xml:space="preserve"> </w:t>
+      </w:r>
+      <w:r>
+        <w:t xml:space="preserve">                                                 Abbildung 7 – Bestellung</w:t>
+      </w:r>
+    </w:p>
+    <w:p/>
+    <w:p>
+      <w:pPr>
+        <w:rPr>
+          <w:noProof/>
+        </w:rPr>
+      </w:pPr>
+      <w:r>
+        <w:rPr>
+          <w:noProof/>
+        </w:rPr>
+        <w:t xml:space="preserve">Nachdem der Kunde die Bestellung in Auftrag gegeben hat, wird dem Kunden mittgeteilt was diese Bestellung dem Kunden </w:t>
+      </w:r>
+      <w:r>
+        <w:rPr>
+          <w:noProof/>
+        </w:rPr>
+        <w:t xml:space="preserve">kosten </w:t>
+      </w:r>
+      <w:r>
+        <w:rPr>
+          <w:noProof/>
+        </w:rPr>
+        <w:t>wird. Um die Bestellung abzuschließen muss der Kunde die Bestellung erneut Bestätigen.</w:t>
+      </w:r>
+    </w:p>
+    <w:p>
+      <w:pPr>
+        <w:pStyle w:val="Beschriftung"/>
+        <w:jc w:val="center"/>
+      </w:pPr>
+      <w:r>
+        <w:rPr>
+          <w:noProof/>
+        </w:rPr>
+        <w:drawing>
+          <wp:inline distT="0" distB="0" distL="0" distR="0">
+            <wp:extent cx="5760720" cy="3240405"/>
+            <wp:effectExtent l="0" t="0" r="0" b="0"/>
+            <wp:docPr id="29" name="Grafik 29"/>
+            <wp:cNvGraphicFramePr>
+              <a:graphicFrameLocks xmlns:a="http://schemas.openxmlformats.org/drawingml/2006/main" noChangeAspect="1"/>
+            </wp:cNvGraphicFramePr>
+            <a:graphic xmlns:a="http://schemas.openxmlformats.org/drawingml/2006/main">
+              <a:graphicData uri="http://schemas.openxmlformats.org/drawingml/2006/picture">
+                <pic:pic xmlns:pic="http://schemas.openxmlformats.org/drawingml/2006/picture">
+                  <pic:nvPicPr>
+                    <pic:cNvPr id="29" name="Folie5.JPG"/>
+                    <pic:cNvPicPr/>
+                  </pic:nvPicPr>
+                  <pic:blipFill>
+                    <a:blip r:embed="rId19">
+                      <a:extLst>
+                        <a:ext uri="{28A0092B-C50C-407E-A947-70E740481C1C}">
+                          <a14:useLocalDpi xmlns:a14="http://schemas.microsoft.com/office/drawing/2010/main" val="0"/>
+                        </a:ext>
+                      </a:extLst>
+                    </a:blip>
+                    <a:stretch>
+                      <a:fillRect/>
+                    </a:stretch>
+                  </pic:blipFill>
+                  <pic:spPr>
+                    <a:xfrm>
+                      <a:off x="0" y="0"/>
+                      <a:ext cx="5760720" cy="3240405"/>
+                    </a:xfrm>
+                    <a:prstGeom prst="rect">
+                      <a:avLst/>
+                    </a:prstGeom>
+                  </pic:spPr>
+                </pic:pic>
+              </a:graphicData>
+            </a:graphic>
+          </wp:inline>
+        </w:drawing>
+      </w:r>
+      <w:r>
+        <w:t xml:space="preserve"> </w:t>
+      </w:r>
+      <w:r>
+        <w:t xml:space="preserve">Abbildung 8 – Bestellung bestätigen  </w:t>
+      </w:r>
+    </w:p>
+    <w:p/>
+    <w:p>
+      <w:r>
+        <w:t>Wenn der Kunde die Bestellung bestätigt hat, sieht er eine „Bestellübersicht“ mit einer Bestellnummer, die der Kunde bei der Abholung der Karten angeben muss.</w:t>
+      </w:r>
+    </w:p>
+    <w:p>
+      <w:pPr>
+        <w:pStyle w:val="Beschriftung"/>
+        <w:jc w:val="center"/>
+      </w:pPr>
+      <w:r>
+        <w:rPr>
+          <w:noProof/>
+        </w:rPr>
+        <w:drawing>
+          <wp:inline distT="0" distB="0" distL="0" distR="0">
+            <wp:extent cx="5418667" cy="3048000"/>
+            <wp:effectExtent l="0" t="0" r="0" b="0"/>
+            <wp:docPr id="30" name="Grafik 30"/>
+            <wp:cNvGraphicFramePr>
+              <a:graphicFrameLocks xmlns:a="http://schemas.openxmlformats.org/drawingml/2006/main" noChangeAspect="1"/>
+            </wp:cNvGraphicFramePr>
+            <a:graphic xmlns:a="http://schemas.openxmlformats.org/drawingml/2006/main">
+              <a:graphicData uri="http://schemas.openxmlformats.org/drawingml/2006/picture">
+                <pic:pic xmlns:pic="http://schemas.openxmlformats.org/drawingml/2006/picture">
+                  <pic:nvPicPr>
+                    <pic:cNvPr id="30" name="Folie6.JPG"/>
+                    <pic:cNvPicPr/>
+                  </pic:nvPicPr>
+                  <pic:blipFill>
+                    <a:blip r:embed="rId20">
+                      <a:extLst>
+                        <a:ext uri="{28A0092B-C50C-407E-A947-70E740481C1C}">
+                          <a14:useLocalDpi xmlns:a14="http://schemas.microsoft.com/office/drawing/2010/main" val="0"/>
+                        </a:ext>
+                      </a:extLst>
+                    </a:blip>
+                    <a:stretch>
+                      <a:fillRect/>
+                    </a:stretch>
+                  </pic:blipFill>
+                  <pic:spPr>
+                    <a:xfrm>
+                      <a:off x="0" y="0"/>
+                      <a:ext cx="5421669" cy="3049689"/>
+                    </a:xfrm>
+                    <a:prstGeom prst="rect">
+                      <a:avLst/>
+                    </a:prstGeom>
+                  </pic:spPr>
+                </pic:pic>
+              </a:graphicData>
+            </a:graphic>
+          </wp:inline>
+        </w:drawing>
+      </w:r>
+      <w:r>
+        <w:t xml:space="preserve"> </w:t>
+      </w:r>
+      <w:r>
+        <w:t>Abbildung 9 – Bestellübersicht</w:t>
+      </w:r>
+    </w:p>
+    <w:p/>
+    <w:p>
+      <w:pPr>
+        <w:pStyle w:val="berschrift2"/>
+      </w:pPr>
+      <w:bookmarkStart w:id="16" w:name="_Toc500001268"/>
+      <w:r>
+        <w:t>GUI</w:t>
+      </w:r>
+      <w:r>
+        <w:t>-Landkarte</w:t>
+      </w:r>
+      <w:bookmarkEnd w:id="16"/>
+    </w:p>
+    <w:p/>
+    <w:p>
+      <w:pPr>
+        <w:jc w:val="left"/>
+      </w:pPr>
+      <w:r>
+        <w:t>Hier wird unser Projekt kurz und knapp Visualisiert.</w:t>
+      </w:r>
+      <w:r>
+        <w:t xml:space="preserve"> Die roten Pfeile geben an, i</w:t>
+      </w:r>
+      <w:r>
+        <w:t>n was für eine Mask</w:t>
+      </w:r>
+      <w:r>
+        <w:t>e der Kunde weitergeleitet wird.</w:t>
+      </w:r>
+    </w:p>
+    <w:p>
+      <w:pPr>
+        <w:jc w:val="center"/>
+      </w:pPr>
+      <w:r>
+        <w:rPr>
+          <w:noProof/>
+        </w:rPr>
+        <w:drawing>
+          <wp:inline distT="0" distB="0" distL="0" distR="0">
+            <wp:extent cx="4743450" cy="2668191"/>
+            <wp:effectExtent l="0" t="0" r="0" b="0"/>
+            <wp:docPr id="16" name="Grafik 16"/>
+            <wp:cNvGraphicFramePr>
+              <a:graphicFrameLocks xmlns:a="http://schemas.openxmlformats.org/drawingml/2006/main" noChangeAspect="1"/>
+            </wp:cNvGraphicFramePr>
+            <a:graphic xmlns:a="http://schemas.openxmlformats.org/drawingml/2006/main">
+              <a:graphicData uri="http://schemas.openxmlformats.org/drawingml/2006/picture">
+                <pic:pic xmlns:pic="http://schemas.openxmlformats.org/drawingml/2006/picture">
+                  <pic:nvPicPr>
+                    <pic:cNvPr id="16" name="Folie20.JPG"/>
+                    <pic:cNvPicPr/>
+                  </pic:nvPicPr>
+                  <pic:blipFill>
+                    <a:blip r:embed="rId21" cstate="print">
+                      <a:extLst>
+                        <a:ext uri="{28A0092B-C50C-407E-A947-70E740481C1C}">
+                          <a14:useLocalDpi xmlns:a14="http://schemas.microsoft.com/office/drawing/2010/main" val="0"/>
+                        </a:ext>
+                      </a:extLst>
+                    </a:blip>
+                    <a:stretch>
+                      <a:fillRect/>
+                    </a:stretch>
+                  </pic:blipFill>
+                  <pic:spPr>
+                    <a:xfrm>
+                      <a:off x="0" y="0"/>
+                      <a:ext cx="4747620" cy="2670536"/>
+                    </a:xfrm>
+                    <a:prstGeom prst="rect">
+                      <a:avLst/>
+                    </a:prstGeom>
+                  </pic:spPr>
+                </pic:pic>
+              </a:graphicData>
+            </a:graphic>
+          </wp:inline>
+        </w:drawing>
+      </w:r>
+    </w:p>
+    <w:p>
+      <w:pPr>
+        <w:pStyle w:val="Beschriftung"/>
+        <w:jc w:val="center"/>
+      </w:pPr>
+      <w:r>
+        <w:t>Abbildung 1</w:t>
+      </w:r>
+      <w:r>
+        <w:t>0</w:t>
+      </w:r>
+      <w:r>
+        <w:t xml:space="preserve"> – Kunden GUI-Landkarte</w:t>
+      </w:r>
+    </w:p>
+    <w:p>
+      <w:pPr>
+        <w:jc w:val="center"/>
+      </w:pPr>
+    </w:p>
+    <w:p>
+      <w:pPr>
+        <w:pStyle w:val="Beschriftung"/>
+        <w:jc w:val="center"/>
+      </w:pPr>
+      <w:r>
+        <w:rPr>
+          <w:noProof/>
+        </w:rPr>
+        <w:drawing>
+          <wp:inline distT="0" distB="0" distL="0" distR="0">
+            <wp:extent cx="5012267" cy="2819400"/>
+            <wp:effectExtent l="0" t="0" r="0" b="0"/>
+            <wp:docPr id="17" name="Grafik 17"/>
+            <wp:cNvGraphicFramePr>
+              <a:graphicFrameLocks xmlns:a="http://schemas.openxmlformats.org/drawingml/2006/main" noChangeAspect="1"/>
+            </wp:cNvGraphicFramePr>
+            <a:graphic xmlns:a="http://schemas.openxmlformats.org/drawingml/2006/main">
+              <a:graphicData uri="http://schemas.openxmlformats.org/drawingml/2006/picture">
+                <pic:pic xmlns:pic="http://schemas.openxmlformats.org/drawingml/2006/picture">
+                  <pic:nvPicPr>
+                    <pic:cNvPr id="17" name="Folie21.JPG"/>
+                    <pic:cNvPicPr/>
+                  </pic:nvPicPr>
+                  <pic:blipFill>
+                    <a:blip r:embed="rId22" cstate="print">
+                      <a:extLst>
+                        <a:ext uri="{28A0092B-C50C-407E-A947-70E740481C1C}">
+                          <a14:useLocalDpi xmlns:a14="http://schemas.microsoft.com/office/drawing/2010/main" val="0"/>
+                        </a:ext>
+                      </a:extLst>
+                    </a:blip>
+                    <a:stretch>
+                      <a:fillRect/>
+                    </a:stretch>
+                  </pic:blipFill>
+                  <pic:spPr>
+                    <a:xfrm>
+                      <a:off x="0" y="0"/>
+                      <a:ext cx="5015753" cy="2821361"/>
+                    </a:xfrm>
+                    <a:prstGeom prst="rect">
+                      <a:avLst/>
+                    </a:prstGeom>
+                  </pic:spPr>
+                </pic:pic>
+              </a:graphicData>
+            </a:graphic>
+          </wp:inline>
+        </w:drawing>
+      </w:r>
+      <w:r>
+        <w:t xml:space="preserve"> </w:t>
+      </w:r>
+      <w:r>
+        <w:t xml:space="preserve">            Abbildung 11</w:t>
+      </w:r>
+      <w:r>
+        <w:t xml:space="preserve"> – Bestell GUI-Landkarte</w:t>
+      </w:r>
+    </w:p>
+    <w:p>
+      <w:pPr>
+        <w:pStyle w:val="Beschriftung"/>
+        <w:jc w:val="center"/>
+      </w:pPr>
+      <w:r>
+        <w:rPr>
+          <w:noProof/>
+        </w:rPr>
+        <w:lastRenderedPageBreak/>
+        <w:drawing>
+          <wp:inline distT="0" distB="0" distL="0" distR="0">
+            <wp:extent cx="4216399" cy="2371725"/>
+            <wp:effectExtent l="0" t="0" r="0" b="0"/>
+            <wp:docPr id="20" name="Grafik 20"/>
+            <wp:cNvGraphicFramePr>
+              <a:graphicFrameLocks xmlns:a="http://schemas.openxmlformats.org/drawingml/2006/main" noChangeAspect="1"/>
+            </wp:cNvGraphicFramePr>
+            <a:graphic xmlns:a="http://schemas.openxmlformats.org/drawingml/2006/main">
+              <a:graphicData uri="http://schemas.openxmlformats.org/drawingml/2006/picture">
+                <pic:pic xmlns:pic="http://schemas.openxmlformats.org/drawingml/2006/picture">
+                  <pic:nvPicPr>
+                    <pic:cNvPr id="20" name="Folie22.JPG"/>
+                    <pic:cNvPicPr/>
+                  </pic:nvPicPr>
+                  <pic:blipFill>
+                    <a:blip r:embed="rId23" cstate="print">
+                      <a:extLst>
+                        <a:ext uri="{28A0092B-C50C-407E-A947-70E740481C1C}">
+                          <a14:useLocalDpi xmlns:a14="http://schemas.microsoft.com/office/drawing/2010/main" val="0"/>
+                        </a:ext>
+                      </a:extLst>
+                    </a:blip>
+                    <a:stretch>
+                      <a:fillRect/>
+                    </a:stretch>
+                  </pic:blipFill>
+                  <pic:spPr>
+                    <a:xfrm>
+                      <a:off x="0" y="0"/>
+                      <a:ext cx="4229459" cy="2379071"/>
+                    </a:xfrm>
+                    <a:prstGeom prst="rect">
+                      <a:avLst/>
+                    </a:prstGeom>
+                  </pic:spPr>
+                </pic:pic>
+              </a:graphicData>
+            </a:graphic>
+          </wp:inline>
+        </w:drawing>
+      </w:r>
+    </w:p>
+    <w:p>
+      <w:pPr>
+        <w:pStyle w:val="Beschriftung"/>
+        <w:jc w:val="center"/>
+      </w:pPr>
+      <w:r>
+        <w:t>Abbildung 12</w:t>
+      </w:r>
+      <w:r>
+        <w:t xml:space="preserve"> – Bewerten GUI-Landkarte</w:t>
+      </w:r>
+    </w:p>
+    <w:p>
+      <w:pPr>
+        <w:pStyle w:val="Beschriftung"/>
+        <w:jc w:val="center"/>
+      </w:pPr>
+      <w:r>
+        <w:rPr>
+          <w:noProof/>
+        </w:rPr>
+        <w:drawing>
+          <wp:inline distT="0" distB="0" distL="0" distR="0" wp14:anchorId="3911D07C" wp14:editId="7B78039A">
+            <wp:extent cx="4114800" cy="2314575"/>
+            <wp:effectExtent l="0" t="0" r="0" b="9525"/>
+            <wp:docPr id="18" name="Grafik 18"/>
+            <wp:cNvGraphicFramePr>
+              <a:graphicFrameLocks xmlns:a="http://schemas.openxmlformats.org/drawingml/2006/main" noChangeAspect="1"/>
+            </wp:cNvGraphicFramePr>
+            <a:graphic xmlns:a="http://schemas.openxmlformats.org/drawingml/2006/main">
+              <a:graphicData uri="http://schemas.openxmlformats.org/drawingml/2006/picture">
+                <pic:pic xmlns:pic="http://schemas.openxmlformats.org/drawingml/2006/picture">
+                  <pic:nvPicPr>
+                    <pic:cNvPr id="18" name="Folie23.JPG"/>
+                    <pic:cNvPicPr/>
+                  </pic:nvPicPr>
+                  <pic:blipFill>
+                    <a:blip r:embed="rId24" cstate="print">
+                      <a:extLst>
+                        <a:ext uri="{28A0092B-C50C-407E-A947-70E740481C1C}">
+                          <a14:useLocalDpi xmlns:a14="http://schemas.microsoft.com/office/drawing/2010/main" val="0"/>
+                        </a:ext>
+                      </a:extLst>
+                    </a:blip>
+                    <a:stretch>
+                      <a:fillRect/>
+                    </a:stretch>
+                  </pic:blipFill>
+                  <pic:spPr>
+                    <a:xfrm>
+                      <a:off x="0" y="0"/>
+                      <a:ext cx="4121164" cy="2318155"/>
+                    </a:xfrm>
+                    <a:prstGeom prst="rect">
+                      <a:avLst/>
+                    </a:prstGeom>
+                  </pic:spPr>
+                </pic:pic>
+              </a:graphicData>
+            </a:graphic>
+          </wp:inline>
+        </w:drawing>
+      </w:r>
+    </w:p>
+    <w:p>
+      <w:pPr>
+        <w:pStyle w:val="Beschriftung"/>
+        <w:jc w:val="center"/>
+      </w:pPr>
+      <w:r>
+        <w:t>Abbildung 13</w:t>
+      </w:r>
+      <w:r>
+        <w:t xml:space="preserve"> – </w:t>
+      </w:r>
+      <w:r>
+        <w:t>Filmdetails</w:t>
+      </w:r>
+      <w:r>
+        <w:t xml:space="preserve"> GUI-Landkarte</w:t>
+      </w:r>
+    </w:p>
+    <w:p>
+      <w:pPr>
+        <w:pStyle w:val="Beschriftung"/>
+        <w:pBdr>
+          <w:bottom w:val="none" w:sz="4" w:space="2" w:color="000000"/>
+        </w:pBdr>
+        <w:ind w:left="708" w:firstLine="708"/>
+        <w:jc w:val="left"/>
+      </w:pPr>
+      <w:r>
+        <w:rPr>
+          <w:noProof/>
+        </w:rPr>
+        <w:drawing>
+          <wp:inline distT="0" distB="0" distL="0" distR="0" wp14:anchorId="6A3CAC79" wp14:editId="34B19206">
+            <wp:extent cx="4368801" cy="2457450"/>
+            <wp:effectExtent l="0" t="0" r="0" b="0"/>
+            <wp:docPr id="19" name="Grafik 19"/>
+            <wp:cNvGraphicFramePr>
+              <a:graphicFrameLocks xmlns:a="http://schemas.openxmlformats.org/drawingml/2006/main" noChangeAspect="1"/>
+            </wp:cNvGraphicFramePr>
+            <a:graphic xmlns:a="http://schemas.openxmlformats.org/drawingml/2006/main">
+              <a:graphicData uri="http://schemas.openxmlformats.org/drawingml/2006/picture">
+                <pic:pic xmlns:pic="http://schemas.openxmlformats.org/drawingml/2006/picture">
+                  <pic:nvPicPr>
+                    <pic:cNvPr id="19" name="Folie24.JPG"/>
+                    <pic:cNvPicPr/>
+                  </pic:nvPicPr>
+                  <pic:blipFill>
+                    <a:blip r:embed="rId25" cstate="print">
+                      <a:extLst>
+                        <a:ext uri="{28A0092B-C50C-407E-A947-70E740481C1C}">
+                          <a14:useLocalDpi xmlns:a14="http://schemas.microsoft.com/office/drawing/2010/main" val="0"/>
+                        </a:ext>
+                      </a:extLst>
+                    </a:blip>
+                    <a:stretch>
+                      <a:fillRect/>
+                    </a:stretch>
+                  </pic:blipFill>
+                  <pic:spPr>
+                    <a:xfrm>
+                      <a:off x="0" y="0"/>
+                      <a:ext cx="4376130" cy="2461573"/>
+                    </a:xfrm>
+                    <a:prstGeom prst="rect">
+                      <a:avLst/>
+                    </a:prstGeom>
+                  </pic:spPr>
+                </pic:pic>
+              </a:graphicData>
+            </a:graphic>
+          </wp:inline>
+        </w:drawing>
+      </w:r>
+      <w:r>
+        <w:t xml:space="preserve"> </w:t>
+      </w:r>
+    </w:p>
+    <w:p>
+      <w:pPr>
+        <w:pStyle w:val="Beschriftung"/>
+        <w:pBdr>
+          <w:bottom w:val="none" w:sz="4" w:space="2" w:color="000000"/>
+        </w:pBdr>
+        <w:ind w:left="708" w:firstLine="708"/>
+      </w:pPr>
+      <w:r>
+        <w:t xml:space="preserve">                                      </w:t>
+      </w:r>
+      <w:r>
+        <w:t>Abbildung 14</w:t>
+      </w:r>
+      <w:r>
+        <w:t xml:space="preserve"> – Filme Filtern GUI-Landkarte</w:t>
+      </w:r>
+    </w:p>
+    <w:p/>
+    <w:p/>
     <w:p>
       <w:pPr>
         <w:pStyle w:val="berschrift1"/>
       </w:pPr>
-      <w:bookmarkStart w:id="15" w:name="_Toc499979936"/>
+      <w:bookmarkStart w:id="17" w:name="_Toc500001269"/>
       <w:r>
         <w:t>Fachliches Datenmodell</w:t>
       </w:r>
-      <w:bookmarkEnd w:id="15"/>
+      <w:bookmarkEnd w:id="17"/>
     </w:p>
     <w:p>
       <w:r>
         <w:t>Das Kinoprogramm</w:t>
       </w:r>
       <w:r>
-        <w:t xml:space="preserve"> soll durch Objekte der Klasse Vorstellung modelliert werden. Jeder Vorstellung ist dazu der Saal, in dem diese stattfindet, sowie der Film, der gezeigt wird, zugeordnet. Die Vorstellung </w:t>
-      </w:r>
-      <w:r>
-        <w:lastRenderedPageBreak/>
-        <w:t xml:space="preserve">soll weiterhin Attribute für Datum und Uhrzeit besitzen. Dadurch soll sichergestellt werden, dass zwar mehrere Vorstellungen im selben Saal stattfinden können, jedoch nicht zum selben Zeitpunkt. </w:t>
+        <w:t xml:space="preserve"> soll durch Objekte der Klasse Vorstellung modelliert werden. Jeder Vorstellung ist dazu der Saal, in dem diese stattfindet, sowie der Film, der gezeigt wird, zugeordnet. Die Vorstellung soll weiterhin Attribute für Datum und Uhrzeit besitzen. Dadurch soll sichergestellt werden, dass zwar mehrere Vorstellungen im selben Saal stattfinden können, jedoch nicht zum selben Zeitpunkt. </w:t>
       </w:r>
     </w:p>
     <w:p>
@@ -2835,13 +3891,13 @@
           <wp:anchor distT="0" distB="0" distL="114300" distR="114300" simplePos="0" relativeHeight="251654144" behindDoc="0" locked="0" layoutInCell="1" allowOverlap="1">
             <wp:simplePos x="0" y="0"/>
             <wp:positionH relativeFrom="column">
-              <wp:posOffset>-615554</wp:posOffset>
+              <wp:posOffset>-614045</wp:posOffset>
             </wp:positionH>
             <wp:positionV relativeFrom="paragraph">
-              <wp:posOffset>573777</wp:posOffset>
+              <wp:posOffset>574040</wp:posOffset>
             </wp:positionV>
-            <wp:extent cx="6988175" cy="4433570"/>
-            <wp:effectExtent l="0" t="0" r="3175" b="5080"/>
+            <wp:extent cx="6543675" cy="4150995"/>
+            <wp:effectExtent l="0" t="0" r="9525" b="1905"/>
             <wp:wrapTopAndBottom/>
             <wp:docPr id="8" name="Grafik 8"/>
             <wp:cNvGraphicFramePr>
@@ -2855,7 +3911,7 @@
                     <pic:cNvPicPr/>
                   </pic:nvPicPr>
                   <pic:blipFill>
-                    <a:blip r:embed="rId14">
+                    <a:blip r:embed="rId26">
                       <a:extLst>
                         <a:ext uri="{28A0092B-C50C-407E-A947-70E740481C1C}">
                           <a14:useLocalDpi xmlns:a14="http://schemas.microsoft.com/office/drawing/2010/main" val="0"/>
@@ -2869,7 +3925,7 @@
                   <pic:spPr>
                     <a:xfrm>
                       <a:off x="0" y="0"/>
-                      <a:ext cx="6988175" cy="4433570"/>
+                      <a:ext cx="6543675" cy="4150995"/>
                     </a:xfrm>
                     <a:prstGeom prst="rect">
                       <a:avLst/>
@@ -2890,18 +3946,29 @@
       <w:r>
         <w:t>Die für die Programmlogik nötigen Methoden sollen von den drei Klassen (Use Cases) Kundenverwaltung, Kinoprogrammverwaltung, sowie Bestellverwaltung bereitgestellt werden.</w:t>
       </w:r>
+      <w:r>
+        <w:t xml:space="preserve"> </w:t>
+      </w:r>
+    </w:p>
+    <w:p>
+      <w:pPr>
+        <w:pStyle w:val="Beschriftung"/>
+        <w:jc w:val="center"/>
+      </w:pPr>
+      <w:r>
+        <w:t>Abbildung 15 – UML-Diagramm</w:t>
+      </w:r>
     </w:p>
     <w:p/>
     <w:p>
       <w:pPr>
         <w:pStyle w:val="berschrift1"/>
       </w:pPr>
-      <w:bookmarkStart w:id="16" w:name="_Toc499979937"/>
-      <w:r>
-        <w:lastRenderedPageBreak/>
+      <w:bookmarkStart w:id="18" w:name="_Toc500001270"/>
+      <w:r>
         <w:t>Komponenten Struktur</w:t>
       </w:r>
-      <w:bookmarkEnd w:id="16"/>
+      <w:bookmarkEnd w:id="18"/>
     </w:p>
     <w:p>
       <w:r>
@@ -2948,7 +4015,7 @@
                     <pic:cNvPicPr/>
                   </pic:nvPicPr>
                   <pic:blipFill>
-                    <a:blip r:embed="rId15">
+                    <a:blip r:embed="rId27">
                       <a:extLst>
                         <a:ext uri="{28A0092B-C50C-407E-A947-70E740481C1C}">
                           <a14:useLocalDpi xmlns:a14="http://schemas.microsoft.com/office/drawing/2010/main" val="0"/>
@@ -3004,7 +4071,7 @@
                     <pic:cNvPicPr/>
                   </pic:nvPicPr>
                   <pic:blipFill>
-                    <a:blip r:embed="rId16">
+                    <a:blip r:embed="rId28">
                       <a:extLst>
                         <a:ext uri="{28A0092B-C50C-407E-A947-70E740481C1C}">
                           <a14:useLocalDpi xmlns:a14="http://schemas.microsoft.com/office/drawing/2010/main" val="0"/>
@@ -3074,7 +4141,7 @@
                     <pic:cNvPicPr/>
                   </pic:nvPicPr>
                   <pic:blipFill>
-                    <a:blip r:embed="rId17">
+                    <a:blip r:embed="rId29">
                       <a:extLst>
                         <a:ext uri="{28A0092B-C50C-407E-A947-70E740481C1C}">
                           <a14:useLocalDpi xmlns:a14="http://schemas.microsoft.com/office/drawing/2010/main" val="0"/>
@@ -3117,6 +4184,7 @@
     </w:p>
     <w:p>
       <w:pPr>
+        <w:pStyle w:val="Beschriftung"/>
         <w:jc w:val="center"/>
       </w:pPr>
       <w:r>
@@ -3140,7 +4208,7 @@
                     <pic:cNvPicPr/>
                   </pic:nvPicPr>
                   <pic:blipFill>
-                    <a:blip r:embed="rId18">
+                    <a:blip r:embed="rId30">
                       <a:extLst>
                         <a:ext uri="{28A0092B-C50C-407E-A947-70E740481C1C}">
                           <a14:useLocalDpi xmlns:a14="http://schemas.microsoft.com/office/drawing/2010/main" val="0"/>
@@ -3166,17 +4234,79 @@
           </wp:inline>
         </w:drawing>
       </w:r>
+      <w:r>
+        <w:t xml:space="preserve"> </w:t>
+      </w:r>
+      <w:r>
+        <w:t>Abbildung 16 – Komponenten-Diagramm</w:t>
+      </w:r>
+    </w:p>
+    <w:p>
+      <w:pPr>
+        <w:jc w:val="center"/>
+      </w:pPr>
+    </w:p>
+    <w:p>
+      <w:pPr>
+        <w:jc w:val="center"/>
+      </w:pPr>
+    </w:p>
+    <w:p>
+      <w:pPr>
+        <w:jc w:val="center"/>
+      </w:pPr>
+    </w:p>
+    <w:p>
+      <w:pPr>
+        <w:jc w:val="center"/>
+      </w:pPr>
+    </w:p>
+    <w:p>
+      <w:pPr>
+        <w:jc w:val="center"/>
+      </w:pPr>
+    </w:p>
+    <w:p>
+      <w:pPr>
+        <w:jc w:val="center"/>
+      </w:pPr>
+    </w:p>
+    <w:p>
+      <w:pPr>
+        <w:jc w:val="center"/>
+      </w:pPr>
+    </w:p>
+    <w:p>
+      <w:pPr>
+        <w:jc w:val="center"/>
+      </w:pPr>
+    </w:p>
+    <w:p>
+      <w:pPr>
+        <w:jc w:val="center"/>
+      </w:pPr>
+    </w:p>
+    <w:p>
+      <w:pPr>
+        <w:jc w:val="center"/>
+      </w:pPr>
+    </w:p>
+    <w:p>
+      <w:pPr>
+        <w:jc w:val="center"/>
+      </w:pPr>
     </w:p>
     <w:p>
       <w:pPr>
         <w:pStyle w:val="berschrift1"/>
       </w:pPr>
-      <w:bookmarkStart w:id="17" w:name="_Toc499979938"/>
+      <w:bookmarkStart w:id="19" w:name="_Toc500001271"/>
       <w:r>
         <w:t>Validierung</w:t>
       </w:r>
-      <w:bookmarkEnd w:id="17"/>
-    </w:p>
+      <w:bookmarkEnd w:id="19"/>
+    </w:p>
+    <w:p/>
     <w:p>
       <w:pPr>
         <w:contextualSpacing/>
@@ -3184,6 +4314,11 @@
       <w:r>
         <w:t>Durchzuführende Tests:</w:t>
       </w:r>
+    </w:p>
+    <w:p>
+      <w:pPr>
+        <w:contextualSpacing/>
+      </w:pPr>
     </w:p>
     <w:p>
       <w:pPr>
@@ -3308,7 +4443,6 @@
         <w:t>Alle Filme vollständig und in korrekter Reihenfolge bzw. an korrektem Tag angezeigt</w:t>
       </w:r>
     </w:p>
-    <w:p/>
     <w:p>
       <w:pPr>
         <w:pStyle w:val="Listenabsatz"/>
@@ -3318,7 +4452,6 @@
         </w:numPr>
       </w:pPr>
       <w:r>
-        <w:lastRenderedPageBreak/>
         <w:t>Filtern nach Filmen</w:t>
       </w:r>
     </w:p>
@@ -3505,15 +4638,20 @@
         <w:t>Übereinstimmung von Filmempfehlung und Lieblingsgenre des Kunden</w:t>
       </w:r>
     </w:p>
+    <w:p/>
+    <w:p/>
+    <w:p/>
+    <w:p/>
+    <w:p/>
     <w:p>
       <w:pPr>
         <w:pStyle w:val="berschrift1"/>
       </w:pPr>
-      <w:bookmarkStart w:id="18" w:name="_Toc499979939"/>
+      <w:bookmarkStart w:id="20" w:name="_Toc500001272"/>
       <w:r>
         <w:t>Aufteilung der Aufgaben</w:t>
       </w:r>
-      <w:bookmarkEnd w:id="18"/>
+      <w:bookmarkEnd w:id="20"/>
     </w:p>
     <w:p>
       <w:r>
@@ -3752,7 +4890,7 @@
             </mc:Choice>
             <mc:Fallback>
               <w:pict>
-                <v:shapetype w14:anchorId="654A2E37" id="_x0000_t110" coordsize="21600,21600" o:spt="110" path="m10800,l,10800,10800,21600,21600,10800xe">
+                <v:shapetype w14:anchorId="1D08B57F" id="_x0000_t110" coordsize="21600,21600" o:spt="110" path="m10800,l,10800,10800,21600,21600,10800xe">
                   <v:stroke joinstyle="miter"/>
                   <v:path gradientshapeok="t" o:connecttype="rect" textboxrect="5400,5400,16200,16200"/>
                 </v:shapetype>
@@ -3783,7 +4921,7 @@
           <w:rPr>
             <w:noProof/>
           </w:rPr>
-          <w:t>8</w:t>
+          <w:t>11</w:t>
         </w:r>
         <w:r>
           <w:fldChar w:fldCharType="end"/>
@@ -4841,7 +5979,7 @@
       <w:lvlText w:val="%1.%2"/>
       <w:lvlJc w:val="left"/>
       <w:pPr>
-        <w:ind w:left="576" w:hanging="575"/>
+        <w:ind w:left="575" w:hanging="575"/>
       </w:pPr>
     </w:lvl>
     <w:lvl w:ilvl="2">
@@ -4970,6 +6108,48 @@
     </w:lvlOverride>
     <w:lvlOverride w:ilvl="8">
       <w:startOverride w:val="1"/>
+    </w:lvlOverride>
+  </w:num>
+  <w:num w:numId="11">
+    <w:abstractNumId w:val="8"/>
+  </w:num>
+  <w:num w:numId="12">
+    <w:abstractNumId w:val="8"/>
+    <w:lvlOverride w:ilvl="0">
+      <w:startOverride w:val="1"/>
+    </w:lvlOverride>
+    <w:lvlOverride w:ilvl="1">
+      <w:startOverride w:val="1"/>
+    </w:lvlOverride>
+    <w:lvlOverride w:ilvl="2">
+      <w:startOverride w:val="1"/>
+    </w:lvlOverride>
+    <w:lvlOverride w:ilvl="3">
+      <w:startOverride w:val="1"/>
+    </w:lvlOverride>
+    <w:lvlOverride w:ilvl="4">
+      <w:startOverride w:val="1"/>
+    </w:lvlOverride>
+    <w:lvlOverride w:ilvl="5">
+      <w:startOverride w:val="1"/>
+    </w:lvlOverride>
+    <w:lvlOverride w:ilvl="6">
+      <w:startOverride w:val="1"/>
+    </w:lvlOverride>
+    <w:lvlOverride w:ilvl="7">
+      <w:startOverride w:val="1"/>
+    </w:lvlOverride>
+    <w:lvlOverride w:ilvl="8">
+      <w:startOverride w:val="1"/>
+    </w:lvlOverride>
+  </w:num>
+  <w:num w:numId="13">
+    <w:abstractNumId w:val="8"/>
+    <w:lvlOverride w:ilvl="0">
+      <w:startOverride w:val="3"/>
+    </w:lvlOverride>
+    <w:lvlOverride w:ilvl="1">
+      <w:startOverride w:val="10"/>
     </w:lvlOverride>
   </w:num>
 </w:numbering>
@@ -8573,7 +9753,7 @@
 </file>
 
 <file path=customXml/itemProps1.xml><?xml version="1.0" encoding="utf-8"?>
-<ds:datastoreItem xmlns:ds="http://schemas.openxmlformats.org/officeDocument/2006/customXml" ds:itemID="{DC42F687-C33B-4363-9889-6BB8F80225FE}">
+<ds:datastoreItem xmlns:ds="http://schemas.openxmlformats.org/officeDocument/2006/customXml" ds:itemID="{21D5B328-C837-45D3-B6B7-06031722102B}">
   <ds:schemaRefs>
     <ds:schemaRef ds:uri="http://schemas.openxmlformats.org/officeDocument/2006/bibliography"/>
   </ds:schemaRefs>

</xml_diff>

<commit_message>
Spezifikation überarbeitet, korrigiert; Kunden-Masken ergänzt
</commit_message>
<xml_diff>
--- a/Dokumente/_Fertig/Spezifikation_Cnema.docx
+++ b/Dokumente/_Fertig/Spezifikation_Cnema.docx
@@ -139,7 +139,6 @@
                 <w:sz w:val="28"/>
               </w:rPr>
             </w:pPr>
-            <w:proofErr w:type="spellStart"/>
             <w:r>
               <w:rPr>
                 <w:b/>
@@ -148,7 +147,6 @@
               </w:rPr>
               <w:t>C#nema</w:t>
             </w:r>
-            <w:proofErr w:type="spellEnd"/>
           </w:p>
         </w:tc>
       </w:tr>
@@ -226,17 +224,8 @@
                 <w:i/>
                 <w:sz w:val="28"/>
               </w:rPr>
-              <w:t xml:space="preserve">Osman </w:t>
-            </w:r>
-            <w:proofErr w:type="spellStart"/>
-            <w:r>
-              <w:rPr>
-                <w:i/>
-                <w:sz w:val="28"/>
-              </w:rPr>
-              <w:t>Güloglu</w:t>
-            </w:r>
-            <w:proofErr w:type="spellEnd"/>
+              <w:t>Osman Güloglu</w:t>
+            </w:r>
           </w:p>
           <w:p>
             <w:pPr>
@@ -2067,15 +2056,7 @@
     </w:p>
     <w:p>
       <w:r>
-        <w:t>Beim vorliegenden Projekt „</w:t>
-      </w:r>
-      <w:proofErr w:type="spellStart"/>
-      <w:r>
-        <w:t>C#nema</w:t>
-      </w:r>
-      <w:proofErr w:type="spellEnd"/>
-      <w:r>
-        <w:t xml:space="preserve">“ handelt es sich um eine Kinoverwaltungsanwendung, die von zwei </w:t>
+        <w:t xml:space="preserve">Beim vorliegenden Projekt „C#nema“ handelt es sich um eine Kinoverwaltungsanwendung, die von zwei </w:t>
       </w:r>
       <w:r>
         <w:t>verschiedenen</w:t>
@@ -2133,13 +2114,8 @@
       <w:r>
         <w:t xml:space="preserve">erhalten. </w:t>
       </w:r>
-      <w:proofErr w:type="spellStart"/>
-      <w:r>
-        <w:t>Ausserdem</w:t>
-      </w:r>
-      <w:proofErr w:type="spellEnd"/>
-      <w:r>
-        <w:t xml:space="preserve"> kann der Kunde eine Bewertung zu einem Film in Form eines Zahlenwerts vergeben, d</w:t>
+      <w:r>
+        <w:t>Ausserdem kann der Kunde eine Bewertung zu einem Film in Form eines Zahlenwerts vergeben, d</w:t>
       </w:r>
       <w:r>
         <w:t>ie</w:t>
@@ -2197,23 +2173,7 @@
     </w:p>
     <w:p>
       <w:r>
-        <w:t>Die Idee hinter dem Projekt „</w:t>
-      </w:r>
-      <w:proofErr w:type="spellStart"/>
-      <w:r>
-        <w:t>C#nema</w:t>
-      </w:r>
-      <w:proofErr w:type="spellEnd"/>
-      <w:r>
-        <w:t xml:space="preserve">“ ist es also, eine </w:t>
-      </w:r>
-      <w:proofErr w:type="spellStart"/>
-      <w:r>
-        <w:t>Informations</w:t>
-      </w:r>
-      <w:proofErr w:type="spellEnd"/>
-      <w:r>
-        <w:t xml:space="preserve"> -und Verwaltungslösung in eine gemeinsame Anwendung zu integrieren, um de</w:t>
+        <w:t>Die Idee hinter dem Projekt „C#nema“ ist es also, eine Informations -und Verwaltungslösung in eine gemeinsame Anwendung zu integrieren, um de</w:t>
       </w:r>
       <w:r>
         <w:t>m</w:t>
@@ -2686,15 +2646,7 @@
         <w:t>Kinob</w:t>
       </w:r>
       <w:r>
-        <w:t xml:space="preserve">esuch angeboten </w:t>
-      </w:r>
-      <w:proofErr w:type="gramStart"/>
-      <w:r>
-        <w:t>wird</w:t>
-      </w:r>
-      <w:proofErr w:type="gramEnd"/>
-      <w:r>
-        <w:t>.</w:t>
+        <w:t>esuch angeboten wird.</w:t>
       </w:r>
     </w:p>
     <w:p/>
@@ -2714,15 +2666,7 @@
     </w:p>
     <w:p>
       <w:r>
-        <w:t>In der Anwendung „</w:t>
-      </w:r>
-      <w:proofErr w:type="spellStart"/>
-      <w:r>
-        <w:t>C#nema</w:t>
-      </w:r>
-      <w:proofErr w:type="spellEnd"/>
-      <w:r>
-        <w:t xml:space="preserve">“ ist sowohl </w:t>
+        <w:t xml:space="preserve">In der Anwendung „C#nema“ ist sowohl </w:t>
       </w:r>
       <w:r>
         <w:t>für die Kunden</w:t>
@@ -2754,6 +2698,11 @@
     </w:p>
     <w:p>
       <w:r>
+        <w:t>Zur leichteren Navigation sind außerdem in alle Masken zusätzlich ein „Zurück“ sowie ein „Home“ -Button integriert, mit deren Hilfe man zur vorherigen Maske bzw. zum Startbildschirm zurückgelangt.</w:t>
+      </w:r>
+    </w:p>
+    <w:p>
+      <w:r>
         <w:t xml:space="preserve"> </w:t>
       </w:r>
     </w:p>
@@ -2761,11 +2710,9 @@
       <w:pPr>
         <w:pStyle w:val="berschrift2"/>
       </w:pPr>
-      <w:bookmarkStart w:id="12" w:name="_Toc500072264"/>
-      <w:r>
-        <w:t>Login</w:t>
-      </w:r>
-      <w:bookmarkEnd w:id="12"/>
+      <w:r>
+        <w:t>Registrierung und Login</w:t>
+      </w:r>
     </w:p>
     <w:p>
       <w:r>
@@ -2854,15 +2801,7 @@
         <w:t>Abbildung 1</w:t>
       </w:r>
       <w:r>
-        <w:t xml:space="preserve">– </w:t>
-      </w:r>
-      <w:proofErr w:type="spellStart"/>
-      <w:r>
-        <w:t>C#nema</w:t>
-      </w:r>
-      <w:proofErr w:type="spellEnd"/>
-      <w:r>
-        <w:t xml:space="preserve"> Startbildschirm</w:t>
+        <w:t>– C#nema Startbildschirm</w:t>
       </w:r>
     </w:p>
     <w:p/>
@@ -2872,8 +2811,6 @@
     <w:p/>
     <w:p/>
     <w:p/>
-    <w:p/>
-    <w:p/>
     <w:p>
       <w:r>
         <w:t xml:space="preserve">Der neue Kunde kann sich im Bereich </w:t>
@@ -2938,16 +2875,25 @@
     </w:p>
     <w:p>
       <w:pPr>
-        <w:jc w:val="center"/>
-      </w:pPr>
+        <w:jc w:val="left"/>
+      </w:pPr>
+      <w:r>
+        <w:t xml:space="preserve">               </w:t>
+      </w:r>
+      <w:r>
+        <w:t xml:space="preserve">   </w:t>
+      </w:r>
+      <w:r>
+        <w:t xml:space="preserve">       </w:t>
+      </w:r>
       <w:r>
         <w:rPr>
           <w:noProof/>
         </w:rPr>
         <w:drawing>
           <wp:inline distT="0" distB="0" distL="0" distR="0">
-            <wp:extent cx="4419600" cy="2486025"/>
-            <wp:effectExtent l="0" t="0" r="0" b="9525"/>
+            <wp:extent cx="4499660" cy="2531059"/>
+            <wp:effectExtent l="0" t="0" r="0" b="3175"/>
             <wp:docPr id="4" name="Grafik 4"/>
             <wp:cNvGraphicFramePr>
               <a:graphicFrameLocks xmlns:a="http://schemas.openxmlformats.org/drawingml/2006/main" noChangeAspect="1"/>
@@ -2974,7 +2920,7 @@
                   <pic:spPr>
                     <a:xfrm>
                       <a:off x="0" y="0"/>
-                      <a:ext cx="4430658" cy="2492245"/>
+                      <a:ext cx="4556943" cy="2563280"/>
                     </a:xfrm>
                     <a:prstGeom prst="rect">
                       <a:avLst/>
@@ -3005,22 +2951,92 @@
         <w:t xml:space="preserve"> </w:t>
       </w:r>
       <w:r>
-        <w:t xml:space="preserve">Kunden Registrierung </w:t>
+        <w:t>Kunden Registrierung</w:t>
       </w:r>
     </w:p>
     <w:p/>
     <w:p>
       <w:pPr>
+        <w:keepNext/>
+        <w:jc w:val="center"/>
+      </w:pPr>
+      <w:r>
+        <w:rPr>
+          <w:noProof/>
+        </w:rPr>
+        <w:drawing>
+          <wp:inline distT="0" distB="0" distL="0" distR="0" wp14:anchorId="4D600F52" wp14:editId="183ECC83">
+            <wp:extent cx="3273400" cy="2406700"/>
+            <wp:effectExtent l="0" t="0" r="3810" b="0"/>
+            <wp:docPr id="41" name="Grafik 41"/>
+            <wp:cNvGraphicFramePr>
+              <a:graphicFrameLocks xmlns:a="http://schemas.openxmlformats.org/drawingml/2006/main" noChangeAspect="1"/>
+            </wp:cNvGraphicFramePr>
+            <a:graphic xmlns:a="http://schemas.openxmlformats.org/drawingml/2006/main">
+              <a:graphicData uri="http://schemas.openxmlformats.org/drawingml/2006/picture">
+                <pic:pic xmlns:pic="http://schemas.openxmlformats.org/drawingml/2006/picture">
+                  <pic:nvPicPr>
+                    <pic:cNvPr id="1" name=""/>
+                    <pic:cNvPicPr/>
+                  </pic:nvPicPr>
+                  <pic:blipFill>
+                    <a:blip r:embed="rId14"/>
+                    <a:stretch>
+                      <a:fillRect/>
+                    </a:stretch>
+                  </pic:blipFill>
+                  <pic:spPr>
+                    <a:xfrm>
+                      <a:off x="0" y="0"/>
+                      <a:ext cx="3303534" cy="2428855"/>
+                    </a:xfrm>
+                    <a:prstGeom prst="rect">
+                      <a:avLst/>
+                    </a:prstGeom>
+                  </pic:spPr>
+                </pic:pic>
+              </a:graphicData>
+            </a:graphic>
+          </wp:inline>
+        </w:drawing>
+      </w:r>
+    </w:p>
+    <w:p>
+      <w:pPr>
+        <w:pStyle w:val="Beschriftung"/>
+        <w:jc w:val="center"/>
+      </w:pPr>
+    </w:p>
+    <w:p>
+      <w:pPr>
+        <w:pStyle w:val="Beschriftung"/>
+        <w:jc w:val="center"/>
+      </w:pPr>
+      <w:r>
+        <w:t xml:space="preserve">Abbildung </w:t>
+      </w:r>
+      <w:r>
+        <w:t>3</w:t>
+      </w:r>
+      <w:r>
+        <w:t xml:space="preserve"> - Registrierungsbestätigung</w:t>
+      </w:r>
+    </w:p>
+    <w:p/>
+    <w:p/>
+    <w:p>
+      <w:pPr>
         <w:pStyle w:val="berschrift2"/>
       </w:pPr>
-      <w:bookmarkStart w:id="13" w:name="_Toc500072265"/>
-      <w:r>
+      <w:bookmarkStart w:id="12" w:name="_Toc500072265"/>
+      <w:r>
+        <w:lastRenderedPageBreak/>
         <w:t>Kunden</w:t>
       </w:r>
       <w:r>
         <w:t>-Ansicht</w:t>
       </w:r>
-      <w:bookmarkEnd w:id="13"/>
+      <w:bookmarkEnd w:id="12"/>
       <w:r>
         <w:t xml:space="preserve"> </w:t>
       </w:r>
@@ -3075,7 +3091,19 @@
         <w:t>,</w:t>
       </w:r>
       <w:r>
-        <w:t xml:space="preserve"> für eine Vorstellung Kinokarten zu buchen. Zudem gibt es weitere Funktionen wie „Filme</w:t>
+        <w:t xml:space="preserve"> </w:t>
+      </w:r>
+      <w:r>
+        <w:t xml:space="preserve">Kinokarten </w:t>
+      </w:r>
+      <w:r>
+        <w:t>für eine Vorstellung</w:t>
+      </w:r>
+      <w:r>
+        <w:t xml:space="preserve"> </w:t>
+      </w:r>
+      <w:r>
+        <w:t>zu buchen. Zudem gibt es weitere Funktionen wie „Filme</w:t>
       </w:r>
       <w:r>
         <w:t xml:space="preserve"> </w:t>
@@ -3109,7 +3137,7 @@
                     <pic:cNvPicPr/>
                   </pic:nvPicPr>
                   <pic:blipFill>
-                    <a:blip r:embed="rId14" cstate="print">
+                    <a:blip r:embed="rId15" cstate="print">
                       <a:extLst>
                         <a:ext uri="{28A0092B-C50C-407E-A947-70E740481C1C}">
                           <a14:useLocalDpi xmlns:a14="http://schemas.microsoft.com/office/drawing/2010/main" val="0"/>
@@ -3139,73 +3167,7 @@
         <w:t xml:space="preserve"> </w:t>
       </w:r>
       <w:r>
-        <w:t xml:space="preserve">                               Abbildung 3 – Kinoprogramm</w:t>
-      </w:r>
-    </w:p>
-    <w:p/>
-    <w:p/>
-    <w:p>
-      <w:r>
-        <w:t xml:space="preserve">Im Bereich „Film Bewerten“ kann der Kunde die aktuelle Bewertung über einen </w:t>
-      </w:r>
-      <w:r>
-        <w:t xml:space="preserve">ausgewählten </w:t>
-      </w:r>
-      <w:r>
-        <w:t xml:space="preserve">Film sehen </w:t>
-      </w:r>
-      <w:r>
-        <w:t>sowie</w:t>
-      </w:r>
-      <w:r>
-        <w:t xml:space="preserve"> eine</w:t>
-      </w:r>
-      <w:r>
-        <w:t xml:space="preserve"> eigene</w:t>
-      </w:r>
-      <w:r>
-        <w:t xml:space="preserve"> Bewertung </w:t>
-      </w:r>
-      <w:r>
-        <w:t>für diesen</w:t>
-      </w:r>
-      <w:r>
-        <w:t xml:space="preserve"> Film </w:t>
-      </w:r>
-      <w:r>
-        <w:t>ab</w:t>
-      </w:r>
-      <w:r>
-        <w:t>geben in Form von Sternen. 1 Stern steht</w:t>
-      </w:r>
-      <w:r>
-        <w:t xml:space="preserve"> hierbei</w:t>
-      </w:r>
-      <w:r>
-        <w:t xml:space="preserve"> für </w:t>
-      </w:r>
-      <w:r>
-        <w:t>die geringste Note,</w:t>
-      </w:r>
-      <w:r>
-        <w:t xml:space="preserve"> </w:t>
-      </w:r>
-      <w:r>
-        <w:t>während</w:t>
-      </w:r>
-      <w:r>
-        <w:t xml:space="preserve"> 5 Sterne </w:t>
-      </w:r>
-      <w:r>
-        <w:t>die Bestnote reprä</w:t>
-      </w:r>
-      <w:bookmarkStart w:id="14" w:name="_GoBack"/>
-      <w:bookmarkEnd w:id="14"/>
-      <w:r>
-        <w:t>sentieren</w:t>
-      </w:r>
-      <w:r>
-        <w:t>.</w:t>
+        <w:t xml:space="preserve">                               </w:t>
       </w:r>
     </w:p>
     <w:p>
@@ -3213,14 +3175,101 @@
         <w:pStyle w:val="Beschriftung"/>
         <w:jc w:val="center"/>
       </w:pPr>
+    </w:p>
+    <w:p>
+      <w:pPr>
+        <w:pStyle w:val="Beschriftung"/>
+        <w:jc w:val="center"/>
+      </w:pPr>
+      <w:r>
+        <w:t xml:space="preserve">Abbildung </w:t>
+      </w:r>
+      <w:r>
+        <w:t>4</w:t>
+      </w:r>
+      <w:r>
+        <w:t xml:space="preserve"> – Kinoprogramm</w:t>
+      </w:r>
+    </w:p>
+    <w:p/>
+    <w:p>
+      <w:r>
+        <w:t xml:space="preserve">Im Bereich „Film Bewerten“ kann der Kunde die aktuelle Bewertung über einen </w:t>
+      </w:r>
+      <w:r>
+        <w:t xml:space="preserve">ausgewählten </w:t>
+      </w:r>
+      <w:r>
+        <w:t xml:space="preserve">Film sehen </w:t>
+      </w:r>
+      <w:r>
+        <w:t>sowie</w:t>
+      </w:r>
+      <w:r>
+        <w:t xml:space="preserve"> eine</w:t>
+      </w:r>
+      <w:r>
+        <w:t xml:space="preserve"> eigene</w:t>
+      </w:r>
+      <w:r>
+        <w:t xml:space="preserve"> Bewertung </w:t>
+      </w:r>
+      <w:r>
+        <w:t xml:space="preserve">in Form von Sternen </w:t>
+      </w:r>
+      <w:r>
+        <w:t>ab</w:t>
+      </w:r>
+      <w:r>
+        <w:t>geben. 1 Stern steht</w:t>
+      </w:r>
+      <w:r>
+        <w:t xml:space="preserve"> hierbei</w:t>
+      </w:r>
+      <w:r>
+        <w:t xml:space="preserve"> für </w:t>
+      </w:r>
+      <w:r>
+        <w:t>die geringste Note,</w:t>
+      </w:r>
+      <w:r>
+        <w:t xml:space="preserve"> </w:t>
+      </w:r>
+      <w:r>
+        <w:t>während</w:t>
+      </w:r>
+      <w:r>
+        <w:t xml:space="preserve"> 5 Sterne </w:t>
+      </w:r>
+      <w:r>
+        <w:t>die Bestnote repräsentieren</w:t>
+      </w:r>
+      <w:r>
+        <w:t>.</w:t>
+      </w:r>
+    </w:p>
+    <w:p>
+      <w:pPr>
+        <w:pStyle w:val="Beschriftung"/>
+        <w:jc w:val="center"/>
+      </w:pPr>
+      <w:r>
+        <w:t xml:space="preserve">                   </w:t>
+      </w:r>
+      <w:r>
+        <w:rPr>
+          <w:noProof/>
+        </w:rPr>
+        <w:t xml:space="preserve"> </w:t>
+      </w:r>
       <w:r>
         <w:rPr>
           <w:noProof/>
         </w:rPr>
         <w:drawing>
           <wp:inline distT="0" distB="0" distL="0" distR="0">
-            <wp:extent cx="5760720" cy="3240405"/>
-            <wp:effectExtent l="0" t="0" r="0" b="0"/>
+            <wp:extent cx="5098644" cy="3072099"/>
+            <wp:effectExtent l="0" t="0" r="6985" b="0"/>
             <wp:docPr id="24" name="Grafik 24"/>
             <wp:cNvGraphicFramePr>
               <a:graphicFrameLocks xmlns:a="http://schemas.openxmlformats.org/drawingml/2006/main" noChangeAspect="1"/>
@@ -3230,69 +3279,6 @@
                 <pic:pic xmlns:pic="http://schemas.openxmlformats.org/drawingml/2006/picture">
                   <pic:nvPicPr>
                     <pic:cNvPr id="24" name="Folie9.JPG"/>
-                    <pic:cNvPicPr/>
-                  </pic:nvPicPr>
-                  <pic:blipFill>
-                    <a:blip r:embed="rId15">
-                      <a:extLst>
-                        <a:ext uri="{28A0092B-C50C-407E-A947-70E740481C1C}">
-                          <a14:useLocalDpi xmlns:a14="http://schemas.microsoft.com/office/drawing/2010/main" val="0"/>
-                        </a:ext>
-                      </a:extLst>
-                    </a:blip>
-                    <a:stretch>
-                      <a:fillRect/>
-                    </a:stretch>
-                  </pic:blipFill>
-                  <pic:spPr>
-                    <a:xfrm>
-                      <a:off x="0" y="0"/>
-                      <a:ext cx="5760720" cy="3240405"/>
-                    </a:xfrm>
-                    <a:prstGeom prst="rect">
-                      <a:avLst/>
-                    </a:prstGeom>
-                  </pic:spPr>
-                </pic:pic>
-              </a:graphicData>
-            </a:graphic>
-          </wp:inline>
-        </w:drawing>
-      </w:r>
-      <w:r>
-        <w:t xml:space="preserve"> </w:t>
-      </w:r>
-      <w:r>
-        <w:t xml:space="preserve">Abbildung 4 – Film Bewertung </w:t>
-      </w:r>
-    </w:p>
-    <w:p>
-      <w:r>
-        <w:t>Im Bereich „Filmdetails“ sieht der Kunde die Filmdetails über einen Film, den er sehen will oder Interesse hat. Dem Kunden werden wichtige Daten wie „Genre“, „FSK“, „Länge“ etc. gezeigt.</w:t>
-      </w:r>
-    </w:p>
-    <w:p>
-      <w:pPr>
-        <w:pStyle w:val="Beschriftung"/>
-        <w:jc w:val="center"/>
-      </w:pPr>
-      <w:r>
-        <w:rPr>
-          <w:noProof/>
-        </w:rPr>
-        <w:drawing>
-          <wp:inline distT="0" distB="0" distL="0" distR="0">
-            <wp:extent cx="5829300" cy="3278981"/>
-            <wp:effectExtent l="0" t="0" r="0" b="0"/>
-            <wp:docPr id="25" name="Grafik 25"/>
-            <wp:cNvGraphicFramePr>
-              <a:graphicFrameLocks xmlns:a="http://schemas.openxmlformats.org/drawingml/2006/main" noChangeAspect="1"/>
-            </wp:cNvGraphicFramePr>
-            <a:graphic xmlns:a="http://schemas.openxmlformats.org/drawingml/2006/main">
-              <a:graphicData uri="http://schemas.openxmlformats.org/drawingml/2006/picture">
-                <pic:pic xmlns:pic="http://schemas.openxmlformats.org/drawingml/2006/picture">
-                  <pic:nvPicPr>
-                    <pic:cNvPr id="25" name="Folie7.JPG"/>
                     <pic:cNvPicPr/>
                   </pic:nvPicPr>
                   <pic:blipFill>
@@ -3310,7 +3296,7 @@
                   <pic:spPr>
                     <a:xfrm>
                       <a:off x="0" y="0"/>
-                      <a:ext cx="5833020" cy="3281074"/>
+                      <a:ext cx="5127287" cy="3089357"/>
                     </a:xfrm>
                     <a:prstGeom prst="rect">
                       <a:avLst/>
@@ -3326,7 +3312,61 @@
         <w:t xml:space="preserve"> </w:t>
       </w:r>
       <w:r>
-        <w:t>Abbildung 5 – Filmdetails</w:t>
+        <w:t xml:space="preserve">Abbildung </w:t>
+      </w:r>
+      <w:r>
+        <w:t>5</w:t>
+      </w:r>
+      <w:r>
+        <w:t xml:space="preserve"> – Film Bewertung </w:t>
+      </w:r>
+    </w:p>
+    <w:p/>
+    <w:p>
+      <w:r>
+        <w:t xml:space="preserve">Im Bereich „Filmdetails“ </w:t>
+      </w:r>
+      <w:r>
+        <w:t>kann sich</w:t>
+      </w:r>
+      <w:r>
+        <w:t xml:space="preserve"> der Kunde die </w:t>
+      </w:r>
+      <w:r>
+        <w:t>D</w:t>
+      </w:r>
+      <w:r>
+        <w:t xml:space="preserve">etails </w:t>
+      </w:r>
+      <w:r>
+        <w:t xml:space="preserve">zum gewünschten </w:t>
+      </w:r>
+      <w:r>
+        <w:t>Film</w:t>
+      </w:r>
+      <w:r>
+        <w:t xml:space="preserve"> anzeigen lassen</w:t>
+      </w:r>
+      <w:r>
+        <w:t>. H</w:t>
+      </w:r>
+      <w:r>
+        <w:t xml:space="preserve">ierzu zählen beispielsweise „Länge“, </w:t>
+      </w:r>
+      <w:r>
+        <w:t>„Genre</w:t>
+      </w:r>
+      <w:r>
+        <w:t>“</w:t>
+      </w:r>
+      <w:r>
+        <w:t>, „Sprache“</w:t>
+      </w:r>
+      <w:r>
+        <w:t xml:space="preserve"> sowie die Jugendbeschränkung </w:t>
+      </w:r>
+      <w:r>
+        <w:t>„FSK“.</w:t>
       </w:r>
     </w:p>
     <w:p>
@@ -3334,32 +3374,21 @@
         <w:pStyle w:val="Beschriftung"/>
         <w:jc w:val="center"/>
       </w:pPr>
-    </w:p>
-    <w:p>
-      <w:r>
-        <w:t>Im Bereich „Filme Filtern“ kann der Kunde nach „Wochentag“, „Uhrzeit“, „Art“, „Genre“ und nach „Film Name“ suchen. Dadurch werden dem Kunden nur Filme gezeigt, die für ihn Interessant sind.</w:t>
-      </w:r>
-    </w:p>
-    <w:p>
-      <w:pPr>
-        <w:pStyle w:val="Beschriftung"/>
-        <w:jc w:val="center"/>
-      </w:pPr>
-    </w:p>
-    <w:p>
-      <w:pPr>
-        <w:pStyle w:val="Beschriftung"/>
-        <w:jc w:val="center"/>
-      </w:pPr>
+      <w:r>
+        <w:rPr>
+          <w:noProof/>
+        </w:rPr>
+        <w:t xml:space="preserve">        </w:t>
+      </w:r>
       <w:r>
         <w:rPr>
           <w:noProof/>
         </w:rPr>
         <w:drawing>
           <wp:inline distT="0" distB="0" distL="0" distR="0">
-            <wp:extent cx="5760720" cy="3240405"/>
-            <wp:effectExtent l="0" t="0" r="0" b="0"/>
-            <wp:docPr id="27" name="Grafik 27"/>
+            <wp:extent cx="5288889" cy="2975000"/>
+            <wp:effectExtent l="0" t="0" r="7620" b="0"/>
+            <wp:docPr id="25" name="Grafik 25"/>
             <wp:cNvGraphicFramePr>
               <a:graphicFrameLocks xmlns:a="http://schemas.openxmlformats.org/drawingml/2006/main" noChangeAspect="1"/>
             </wp:cNvGraphicFramePr>
@@ -3367,11 +3396,11 @@
               <a:graphicData uri="http://schemas.openxmlformats.org/drawingml/2006/picture">
                 <pic:pic xmlns:pic="http://schemas.openxmlformats.org/drawingml/2006/picture">
                   <pic:nvPicPr>
-                    <pic:cNvPr id="27" name="Folie11.JPG"/>
+                    <pic:cNvPr id="25" name="Folie7.JPG"/>
                     <pic:cNvPicPr/>
                   </pic:nvPicPr>
                   <pic:blipFill>
-                    <a:blip r:embed="rId17">
+                    <a:blip r:embed="rId17" cstate="print">
                       <a:extLst>
                         <a:ext uri="{28A0092B-C50C-407E-A947-70E740481C1C}">
                           <a14:useLocalDpi xmlns:a14="http://schemas.microsoft.com/office/drawing/2010/main" val="0"/>
@@ -3385,7 +3414,7 @@
                   <pic:spPr>
                     <a:xfrm>
                       <a:off x="0" y="0"/>
-                      <a:ext cx="5760720" cy="3240405"/>
+                      <a:ext cx="5307486" cy="2985461"/>
                     </a:xfrm>
                     <a:prstGeom prst="rect">
                       <a:avLst/>
@@ -3398,58 +3427,94 @@
         </w:drawing>
       </w:r>
       <w:r>
-        <w:t>Abbildung 6 – Filme Filtern</w:t>
-      </w:r>
-    </w:p>
-    <w:p>
-      <w:pPr>
-        <w:pStyle w:val="berschrift2"/>
-      </w:pPr>
-      <w:bookmarkStart w:id="15" w:name="_Toc500072266"/>
-      <w:r>
-        <w:t>Bestellabwicklung</w:t>
-      </w:r>
-      <w:bookmarkEnd w:id="15"/>
-      <w:r>
         <w:t xml:space="preserve"> </w:t>
       </w:r>
-    </w:p>
-    <w:p/>
-    <w:p>
-      <w:pPr>
+      <w:r>
+        <w:t xml:space="preserve">Abbildung </w:t>
+      </w:r>
+      <w:r>
+        <w:t>6</w:t>
+      </w:r>
+      <w:r>
+        <w:t xml:space="preserve"> – Filmdetails</w:t>
+      </w:r>
+    </w:p>
+    <w:p>
+      <w:pPr>
+        <w:pStyle w:val="Beschriftung"/>
+        <w:jc w:val="center"/>
+      </w:pPr>
+    </w:p>
+    <w:p>
+      <w:r>
+        <w:t xml:space="preserve">Im Bereich „Filme Filtern“ kann der Kunde </w:t>
+      </w:r>
+      <w:r>
+        <w:t xml:space="preserve">die Filmdatenbank </w:t>
+      </w:r>
+      <w:r>
+        <w:t xml:space="preserve">nach „Wochentag“, „Uhrzeit“, „Art“, „Genre“ </w:t>
+      </w:r>
+      <w:r>
+        <w:t xml:space="preserve">sowie </w:t>
+      </w:r>
+      <w:r>
+        <w:t>„Fil</w:t>
+      </w:r>
+      <w:r>
+        <w:t>mn</w:t>
+      </w:r>
+      <w:r>
+        <w:t xml:space="preserve">ame“ </w:t>
+      </w:r>
+      <w:r>
+        <w:t>filtern</w:t>
+      </w:r>
+      <w:r>
+        <w:t>. Da</w:t>
+      </w:r>
+      <w:r>
+        <w:t>raufhin</w:t>
+      </w:r>
+      <w:r>
+        <w:t xml:space="preserve"> </w:t>
+      </w:r>
+      <w:r>
+        <w:t xml:space="preserve">wird eine Auflistung derjenigen </w:t>
+      </w:r>
+      <w:r>
+        <w:t xml:space="preserve">Filme </w:t>
+      </w:r>
+      <w:r>
+        <w:t>an</w:t>
+      </w:r>
+      <w:r>
+        <w:t xml:space="preserve">gezeigt, die </w:t>
+      </w:r>
+      <w:r>
+        <w:t>dem Filterkriterium entsprechen</w:t>
+      </w:r>
+      <w:r>
+        <w:t>.</w:t>
+      </w:r>
+    </w:p>
+    <w:p>
+      <w:pPr>
+        <w:pStyle w:val="Beschriftung"/>
+        <w:jc w:val="center"/>
+      </w:pPr>
+      <w:r>
+        <w:t xml:space="preserve">         </w:t>
+      </w:r>
+      <w:r>
         <w:rPr>
           <w:noProof/>
         </w:rPr>
-      </w:pPr>
-      <w:r>
-        <w:t>Der Kunde kann im Bereich „Bestellung“ seine Bestellung in Auftrag geben. Der Kunde kann wählen zwischen zwei verschiedenen Preiskategorien. Er kann wählen zwischen „Erwachsene“ und „</w:t>
-      </w:r>
-      <w:r>
-        <w:t>Kinder/Azubi/Student/Senioren“ die Preise für die Kategorie „Kinder/Azubi/Student/Senioren“ sind für den Kunden vergünstigt.</w:t>
-      </w:r>
-    </w:p>
-    <w:p>
-      <w:pPr>
-        <w:rPr>
-          <w:noProof/>
-        </w:rPr>
-      </w:pPr>
-    </w:p>
-    <w:p>
-      <w:pPr>
-        <w:pStyle w:val="Beschriftung"/>
-        <w:jc w:val="center"/>
-      </w:pPr>
-      <w:r>
-        <w:rPr>
-          <w:noProof/>
-        </w:rPr>
-        <w:lastRenderedPageBreak/>
         <w:drawing>
-          <wp:inline distT="0" distB="0" distL="0" distR="0" wp14:anchorId="64A54CB2" wp14:editId="347C3D67">
-            <wp:extent cx="4080935" cy="2295525"/>
-            <wp:effectExtent l="0" t="0" r="0" b="0"/>
-            <wp:docPr id="28" name="Grafik 28"/>
+          <wp:inline distT="0" distB="0" distL="0" distR="0">
+            <wp:extent cx="5462016" cy="3072384"/>
+            <wp:effectExtent l="0" t="0" r="5715" b="0"/>
+            <wp:docPr id="27" name="Grafik 27"/>
             <wp:cNvGraphicFramePr>
               <a:graphicFrameLocks xmlns:a="http://schemas.openxmlformats.org/drawingml/2006/main" noChangeAspect="1"/>
             </wp:cNvGraphicFramePr>
@@ -3457,11 +3522,11 @@
               <a:graphicData uri="http://schemas.openxmlformats.org/drawingml/2006/picture">
                 <pic:pic xmlns:pic="http://schemas.openxmlformats.org/drawingml/2006/picture">
                   <pic:nvPicPr>
-                    <pic:cNvPr id="28" name="Folie4.JPG"/>
+                    <pic:cNvPr id="27" name="Folie11.JPG"/>
                     <pic:cNvPicPr/>
                   </pic:nvPicPr>
                   <pic:blipFill>
-                    <a:blip r:embed="rId18" cstate="print">
+                    <a:blip r:embed="rId18">
                       <a:extLst>
                         <a:ext uri="{28A0092B-C50C-407E-A947-70E740481C1C}">
                           <a14:useLocalDpi xmlns:a14="http://schemas.microsoft.com/office/drawing/2010/main" val="0"/>
@@ -3475,7 +3540,7 @@
                   <pic:spPr>
                     <a:xfrm>
                       <a:off x="0" y="0"/>
-                      <a:ext cx="4118471" cy="2316639"/>
+                      <a:ext cx="5475246" cy="3079826"/>
                     </a:xfrm>
                     <a:prstGeom prst="rect">
                       <a:avLst/>
@@ -3487,42 +3552,23 @@
           </wp:inline>
         </w:drawing>
       </w:r>
-      <w:r>
-        <w:t xml:space="preserve"> </w:t>
-      </w:r>
-      <w:r>
-        <w:t xml:space="preserve">                                                 Abbildung 7 – Bestellung</w:t>
-      </w:r>
+      <w:bookmarkStart w:id="13" w:name="_Hlk500075479"/>
+      <w:r>
+        <w:t xml:space="preserve">Abbildung </w:t>
+      </w:r>
+      <w:r>
+        <w:t>7</w:t>
+      </w:r>
+      <w:r>
+        <w:t xml:space="preserve"> – Filme Filtern</w:t>
+      </w:r>
+      <w:bookmarkEnd w:id="13"/>
     </w:p>
     <w:p/>
-    <w:p>
-      <w:pPr>
-        <w:rPr>
-          <w:noProof/>
-        </w:rPr>
-      </w:pPr>
-      <w:r>
-        <w:rPr>
-          <w:noProof/>
-        </w:rPr>
-        <w:t xml:space="preserve">Nachdem der Kunde die Bestellung in Auftrag gegeben hat, wird dem Kunden mittgeteilt was diese Bestellung dem Kunden </w:t>
-      </w:r>
-      <w:r>
-        <w:rPr>
-          <w:noProof/>
-        </w:rPr>
-        <w:t xml:space="preserve">kosten </w:t>
-      </w:r>
-      <w:r>
-        <w:rPr>
-          <w:noProof/>
-        </w:rPr>
-        <w:t>wird. Um die Bestellung abzuschließen muss der Kunde die Bestellung erneut Bestätigen.</w:t>
-      </w:r>
-    </w:p>
-    <w:p>
-      <w:pPr>
-        <w:pStyle w:val="Beschriftung"/>
+    <w:p/>
+    <w:p>
+      <w:pPr>
+        <w:keepNext/>
         <w:jc w:val="center"/>
       </w:pPr>
       <w:r>
@@ -3530,10 +3576,10 @@
           <w:noProof/>
         </w:rPr>
         <w:drawing>
-          <wp:inline distT="0" distB="0" distL="0" distR="0">
-            <wp:extent cx="5760720" cy="3240405"/>
+          <wp:inline distT="0" distB="0" distL="0" distR="0" wp14:anchorId="0C06B39D" wp14:editId="062BE125">
+            <wp:extent cx="3353069" cy="2466753"/>
             <wp:effectExtent l="0" t="0" r="0" b="0"/>
-            <wp:docPr id="29" name="Grafik 29"/>
+            <wp:docPr id="42" name="Grafik 42"/>
             <wp:cNvGraphicFramePr>
               <a:graphicFrameLocks xmlns:a="http://schemas.openxmlformats.org/drawingml/2006/main" noChangeAspect="1"/>
             </wp:cNvGraphicFramePr>
@@ -3541,11 +3587,165 @@
               <a:graphicData uri="http://schemas.openxmlformats.org/drawingml/2006/picture">
                 <pic:pic xmlns:pic="http://schemas.openxmlformats.org/drawingml/2006/picture">
                   <pic:nvPicPr>
-                    <pic:cNvPr id="29" name="Folie5.JPG"/>
+                    <pic:cNvPr id="1" name=""/>
                     <pic:cNvPicPr/>
                   </pic:nvPicPr>
                   <pic:blipFill>
-                    <a:blip r:embed="rId19">
+                    <a:blip r:embed="rId19"/>
+                    <a:stretch>
+                      <a:fillRect/>
+                    </a:stretch>
+                  </pic:blipFill>
+                  <pic:spPr>
+                    <a:xfrm>
+                      <a:off x="0" y="0"/>
+                      <a:ext cx="3394624" cy="2497324"/>
+                    </a:xfrm>
+                    <a:prstGeom prst="rect">
+                      <a:avLst/>
+                    </a:prstGeom>
+                  </pic:spPr>
+                </pic:pic>
+              </a:graphicData>
+            </a:graphic>
+          </wp:inline>
+        </w:drawing>
+      </w:r>
+    </w:p>
+    <w:p>
+      <w:pPr>
+        <w:pStyle w:val="Beschriftung"/>
+        <w:jc w:val="center"/>
+      </w:pPr>
+      <w:r>
+        <w:t xml:space="preserve">Abbildung </w:t>
+      </w:r>
+      <w:r>
+        <w:t>8</w:t>
+      </w:r>
+      <w:r>
+        <w:t xml:space="preserve"> - Suchergebnis</w:t>
+      </w:r>
+    </w:p>
+    <w:p/>
+    <w:p>
+      <w:pPr>
+        <w:pStyle w:val="berschrift2"/>
+      </w:pPr>
+      <w:bookmarkStart w:id="14" w:name="_Toc500072266"/>
+      <w:r>
+        <w:t>Bestellabwicklung</w:t>
+      </w:r>
+      <w:bookmarkEnd w:id="14"/>
+      <w:r>
+        <w:t xml:space="preserve"> </w:t>
+      </w:r>
+    </w:p>
+    <w:p>
+      <w:pPr>
+        <w:rPr>
+          <w:noProof/>
+        </w:rPr>
+      </w:pPr>
+      <w:r>
+        <w:t xml:space="preserve">Im </w:t>
+      </w:r>
+      <w:r>
+        <w:t xml:space="preserve">Bereich „Bestellung“ </w:t>
+      </w:r>
+      <w:r>
+        <w:t>kann der Kunde eine Ticketreservierung</w:t>
+      </w:r>
+      <w:r>
+        <w:t xml:space="preserve"> </w:t>
+      </w:r>
+      <w:r>
+        <w:t>ab</w:t>
+      </w:r>
+      <w:r>
+        <w:t>geben</w:t>
+      </w:r>
+      <w:r>
+        <w:t xml:space="preserve"> und</w:t>
+      </w:r>
+      <w:r>
+        <w:t xml:space="preserve"> zwischen zwei verschiedenen</w:t>
+      </w:r>
+      <w:r>
+        <w:t xml:space="preserve"> </w:t>
+      </w:r>
+      <w:r>
+        <w:t>Preiskategorien</w:t>
+      </w:r>
+      <w:r>
+        <w:t xml:space="preserve"> wählen, zum </w:t>
+      </w:r>
+      <w:r>
+        <w:t>e</w:t>
+      </w:r>
+      <w:r>
+        <w:t>inen</w:t>
+      </w:r>
+      <w:r>
+        <w:t xml:space="preserve"> </w:t>
+      </w:r>
+      <w:r>
+        <w:t xml:space="preserve">die Kategorie </w:t>
+      </w:r>
+      <w:r>
+        <w:t>„Erwachsene“</w:t>
+      </w:r>
+      <w:r>
+        <w:t xml:space="preserve">, zum </w:t>
+      </w:r>
+      <w:r>
+        <w:t>a</w:t>
+      </w:r>
+      <w:r>
+        <w:t>nderen</w:t>
+      </w:r>
+      <w:r>
+        <w:t xml:space="preserve"> „</w:t>
+      </w:r>
+      <w:r>
+        <w:t>Kinder/Azubi/Student/Senioren“</w:t>
+      </w:r>
+      <w:r>
+        <w:t>. Bei Wahl der letzteren Kategorie sind die Tickets für den Kunden vergünstigt</w:t>
+      </w:r>
+      <w:r>
+        <w:t>.</w:t>
+      </w:r>
+    </w:p>
+    <w:p>
+      <w:pPr>
+        <w:pStyle w:val="Beschriftung"/>
+        <w:jc w:val="center"/>
+      </w:pPr>
+      <w:r>
+        <w:t xml:space="preserve">                     </w:t>
+      </w:r>
+      <w:r>
+        <w:rPr>
+          <w:noProof/>
+        </w:rPr>
+        <w:drawing>
+          <wp:inline distT="0" distB="0" distL="0" distR="0" wp14:anchorId="64A54CB2" wp14:editId="347C3D67">
+            <wp:extent cx="5198142" cy="2923953"/>
+            <wp:effectExtent l="0" t="0" r="2540" b="0"/>
+            <wp:docPr id="28" name="Grafik 28"/>
+            <wp:cNvGraphicFramePr>
+              <a:graphicFrameLocks xmlns:a="http://schemas.openxmlformats.org/drawingml/2006/main" noChangeAspect="1"/>
+            </wp:cNvGraphicFramePr>
+            <a:graphic xmlns:a="http://schemas.openxmlformats.org/drawingml/2006/main">
+              <a:graphicData uri="http://schemas.openxmlformats.org/drawingml/2006/picture">
+                <pic:pic xmlns:pic="http://schemas.openxmlformats.org/drawingml/2006/picture">
+                  <pic:nvPicPr>
+                    <pic:cNvPr id="28" name="Folie4.JPG"/>
+                    <pic:cNvPicPr/>
+                  </pic:nvPicPr>
+                  <pic:blipFill>
+                    <a:blip r:embed="rId20" cstate="print">
                       <a:extLst>
                         <a:ext uri="{28A0092B-C50C-407E-A947-70E740481C1C}">
                           <a14:useLocalDpi xmlns:a14="http://schemas.microsoft.com/office/drawing/2010/main" val="0"/>
@@ -3559,7 +3759,7 @@
                   <pic:spPr>
                     <a:xfrm>
                       <a:off x="0" y="0"/>
-                      <a:ext cx="5760720" cy="3240405"/>
+                      <a:ext cx="5277929" cy="2968833"/>
                     </a:xfrm>
                     <a:prstGeom prst="rect">
                       <a:avLst/>
@@ -3575,28 +3775,273 @@
         <w:t xml:space="preserve"> </w:t>
       </w:r>
       <w:r>
-        <w:t xml:space="preserve">Abbildung 8 – Bestellung bestätigen  </w:t>
-      </w:r>
-    </w:p>
-    <w:p/>
-    <w:p>
-      <w:r>
-        <w:t>Wenn der Kunde die Bestellung bestätigt hat, sieht er eine „Bestellübersicht“ mit einer Bestellnummer, die der Kunde bei der Abholung der Karten angeben muss.</w:t>
-      </w:r>
-    </w:p>
-    <w:p>
-      <w:pPr>
-        <w:pStyle w:val="Beschriftung"/>
-        <w:jc w:val="center"/>
-      </w:pPr>
-      <w:r>
+        <w:t xml:space="preserve">                                                 Abbildung </w:t>
+      </w:r>
+      <w:r>
+        <w:t>9</w:t>
+      </w:r>
+      <w:r>
+        <w:t xml:space="preserve"> – Bestellung</w:t>
+      </w:r>
+    </w:p>
+    <w:p>
+      <w:pPr>
         <w:rPr>
           <w:noProof/>
         </w:rPr>
+      </w:pPr>
+      <w:r>
+        <w:rPr>
+          <w:noProof/>
+        </w:rPr>
+        <w:t>Nachdem der Kunde die Bestell</w:t>
+      </w:r>
+      <w:r>
+        <w:rPr>
+          <w:noProof/>
+        </w:rPr>
+        <w:t>anfrage</w:t>
+      </w:r>
+      <w:r>
+        <w:rPr>
+          <w:noProof/>
+        </w:rPr>
+        <w:t xml:space="preserve"> </w:t>
+      </w:r>
+      <w:r>
+        <w:rPr>
+          <w:noProof/>
+        </w:rPr>
+        <w:t xml:space="preserve">abgeschickt </w:t>
+      </w:r>
+      <w:r>
+        <w:rPr>
+          <w:noProof/>
+        </w:rPr>
+        <w:t xml:space="preserve">hat, wird </w:t>
+      </w:r>
+      <w:r>
+        <w:rPr>
+          <w:noProof/>
+        </w:rPr>
+        <w:t>ihm</w:t>
+      </w:r>
+      <w:r>
+        <w:rPr>
+          <w:noProof/>
+        </w:rPr>
+        <w:t xml:space="preserve"> </w:t>
+      </w:r>
+      <w:r>
+        <w:rPr>
+          <w:noProof/>
+        </w:rPr>
+        <w:t xml:space="preserve">der Gesamtpreis </w:t>
+      </w:r>
+      <w:r>
+        <w:rPr>
+          <w:noProof/>
+        </w:rPr>
+        <w:t xml:space="preserve">hierfür </w:t>
+      </w:r>
+      <w:r>
+        <w:rPr>
+          <w:noProof/>
+        </w:rPr>
+        <w:t xml:space="preserve">mitgeteilt. Um die Bestellung </w:t>
+      </w:r>
+      <w:r>
+        <w:rPr>
+          <w:noProof/>
+        </w:rPr>
+        <w:t>tatsächlich zu tätigen</w:t>
+      </w:r>
+      <w:r>
+        <w:rPr>
+          <w:noProof/>
+        </w:rPr>
+        <w:t>,</w:t>
+      </w:r>
+      <w:r>
+        <w:rPr>
+          <w:noProof/>
+        </w:rPr>
+        <w:t xml:space="preserve"> muss </w:t>
+      </w:r>
+      <w:r>
+        <w:rPr>
+          <w:noProof/>
+        </w:rPr>
+        <w:t>er</w:t>
+      </w:r>
+      <w:r>
+        <w:rPr>
+          <w:noProof/>
+        </w:rPr>
+        <w:t xml:space="preserve"> </w:t>
+      </w:r>
+      <w:r>
+        <w:rPr>
+          <w:noProof/>
+        </w:rPr>
+        <w:t xml:space="preserve">diese </w:t>
+      </w:r>
+      <w:r>
+        <w:rPr>
+          <w:noProof/>
+        </w:rPr>
+        <w:t>schließlich</w:t>
+      </w:r>
+      <w:r>
+        <w:rPr>
+          <w:noProof/>
+        </w:rPr>
+        <w:t xml:space="preserve"> mit einem entsprechenden Mausklick</w:t>
+      </w:r>
+      <w:r>
+        <w:rPr>
+          <w:noProof/>
+        </w:rPr>
+        <w:t xml:space="preserve"> </w:t>
+      </w:r>
+      <w:r>
+        <w:rPr>
+          <w:noProof/>
+        </w:rPr>
+        <w:t>b</w:t>
+      </w:r>
+      <w:r>
+        <w:rPr>
+          <w:noProof/>
+        </w:rPr>
+        <w:t>estätigen.</w:t>
+      </w:r>
+    </w:p>
+    <w:p>
+      <w:pPr>
+        <w:pStyle w:val="Beschriftung"/>
+        <w:jc w:val="center"/>
+        <w:rPr>
+          <w:i/>
+        </w:rPr>
+      </w:pPr>
+      <w:r>
         <w:lastRenderedPageBreak/>
+        <w:t xml:space="preserve">      </w:t>
+      </w:r>
+      <w:r>
+        <w:rPr>
+          <w:noProof/>
+        </w:rPr>
         <w:drawing>
           <wp:inline distT="0" distB="0" distL="0" distR="0">
-            <wp:extent cx="5418667" cy="3048000"/>
+            <wp:extent cx="5603358" cy="3061150"/>
+            <wp:effectExtent l="0" t="0" r="0" b="6350"/>
+            <wp:docPr id="29" name="Grafik 29"/>
+            <wp:cNvGraphicFramePr>
+              <a:graphicFrameLocks xmlns:a="http://schemas.openxmlformats.org/drawingml/2006/main" noChangeAspect="1"/>
+            </wp:cNvGraphicFramePr>
+            <a:graphic xmlns:a="http://schemas.openxmlformats.org/drawingml/2006/main">
+              <a:graphicData uri="http://schemas.openxmlformats.org/drawingml/2006/picture">
+                <pic:pic xmlns:pic="http://schemas.openxmlformats.org/drawingml/2006/picture">
+                  <pic:nvPicPr>
+                    <pic:cNvPr id="29" name="Folie5.JPG"/>
+                    <pic:cNvPicPr/>
+                  </pic:nvPicPr>
+                  <pic:blipFill>
+                    <a:blip r:embed="rId21">
+                      <a:extLst>
+                        <a:ext uri="{28A0092B-C50C-407E-A947-70E740481C1C}">
+                          <a14:useLocalDpi xmlns:a14="http://schemas.microsoft.com/office/drawing/2010/main" val="0"/>
+                        </a:ext>
+                      </a:extLst>
+                    </a:blip>
+                    <a:stretch>
+                      <a:fillRect/>
+                    </a:stretch>
+                  </pic:blipFill>
+                  <pic:spPr>
+                    <a:xfrm>
+                      <a:off x="0" y="0"/>
+                      <a:ext cx="5674836" cy="3100199"/>
+                    </a:xfrm>
+                    <a:prstGeom prst="rect">
+                      <a:avLst/>
+                    </a:prstGeom>
+                  </pic:spPr>
+                </pic:pic>
+              </a:graphicData>
+            </a:graphic>
+          </wp:inline>
+        </w:drawing>
+      </w:r>
+      <w:r>
+        <w:t xml:space="preserve">Abbildung </w:t>
+      </w:r>
+      <w:r>
+        <w:t>10</w:t>
+      </w:r>
+      <w:r>
+        <w:t xml:space="preserve"> – Bestellung bestätigen</w:t>
+      </w:r>
+    </w:p>
+    <w:p/>
+    <w:p>
+      <w:r>
+        <w:t>Nach erfolgreichem Abschluss</w:t>
+      </w:r>
+      <w:r>
+        <w:t xml:space="preserve"> </w:t>
+      </w:r>
+      <w:r>
+        <w:t>wird dem Kunden</w:t>
+      </w:r>
+      <w:r>
+        <w:t xml:space="preserve"> eine „Bestellübersicht“</w:t>
+      </w:r>
+      <w:r>
+        <w:t xml:space="preserve"> zusammen </w:t>
+      </w:r>
+      <w:r>
+        <w:t>mit einer Bestellnummer</w:t>
+      </w:r>
+      <w:r>
+        <w:t xml:space="preserve"> präsentiert</w:t>
+      </w:r>
+      <w:r>
+        <w:t xml:space="preserve">, die </w:t>
+      </w:r>
+      <w:r>
+        <w:t>er, wie bei</w:t>
+      </w:r>
+      <w:r>
+        <w:t>m</w:t>
+      </w:r>
+      <w:r>
+        <w:t xml:space="preserve"> </w:t>
+      </w:r>
+      <w:r>
+        <w:t>Reservierungsvorgang in einem realen Kino,</w:t>
+      </w:r>
+      <w:r>
+        <w:t xml:space="preserve"> bei der Abholung der Karten angeben muss.</w:t>
+      </w:r>
+    </w:p>
+    <w:p>
+      <w:pPr>
+        <w:pStyle w:val="Beschriftung"/>
+        <w:jc w:val="center"/>
+      </w:pPr>
+      <w:r>
+        <w:t xml:space="preserve">  </w:t>
+      </w:r>
+      <w:r>
+        <w:rPr>
+          <w:noProof/>
+        </w:rPr>
+        <w:drawing>
+          <wp:inline distT="0" distB="0" distL="0" distR="0">
+            <wp:extent cx="5701991" cy="3207370"/>
             <wp:effectExtent l="0" t="0" r="0" b="0"/>
             <wp:docPr id="30" name="Grafik 30"/>
             <wp:cNvGraphicFramePr>
@@ -3610,7 +4055,7 @@
                     <pic:cNvPicPr/>
                   </pic:nvPicPr>
                   <pic:blipFill>
-                    <a:blip r:embed="rId20">
+                    <a:blip r:embed="rId22">
                       <a:extLst>
                         <a:ext uri="{28A0092B-C50C-407E-A947-70E740481C1C}">
                           <a14:useLocalDpi xmlns:a14="http://schemas.microsoft.com/office/drawing/2010/main" val="0"/>
@@ -3624,7 +4069,7 @@
                   <pic:spPr>
                     <a:xfrm>
                       <a:off x="0" y="0"/>
-                      <a:ext cx="5421669" cy="3049689"/>
+                      <a:ext cx="5714249" cy="3214265"/>
                     </a:xfrm>
                     <a:prstGeom prst="rect">
                       <a:avLst/>
@@ -3640,39 +4085,76 @@
         <w:t xml:space="preserve"> </w:t>
       </w:r>
       <w:r>
-        <w:t>Abbildung 9 – Bestellübersicht</w:t>
+        <w:t xml:space="preserve">Abbildung </w:t>
+      </w:r>
+      <w:r>
+        <w:t>11</w:t>
+      </w:r>
+      <w:r>
+        <w:t xml:space="preserve"> – Bestellübersicht</w:t>
       </w:r>
     </w:p>
     <w:p/>
+    <w:p/>
+    <w:p/>
     <w:p>
       <w:pPr>
         <w:pStyle w:val="berschrift2"/>
       </w:pPr>
-      <w:bookmarkStart w:id="16" w:name="_Toc500072267"/>
+      <w:bookmarkStart w:id="15" w:name="_Toc500072267"/>
       <w:r>
         <w:t>GUI</w:t>
       </w:r>
       <w:r>
         <w:t>-Landkarte</w:t>
       </w:r>
-      <w:bookmarkEnd w:id="16"/>
-    </w:p>
-    <w:p/>
-    <w:p>
-      <w:pPr>
-        <w:jc w:val="left"/>
-      </w:pPr>
-      <w:r>
-        <w:t>Hier wird unser Projekt kurz und knapp Visualisiert.</w:t>
-      </w:r>
-      <w:r>
-        <w:t xml:space="preserve"> Die roten Pfeile geben an, i</w:t>
-      </w:r>
-      <w:r>
-        <w:t>n was für eine Mask</w:t>
-      </w:r>
-      <w:r>
-        <w:t>e der Kunde weitergeleitet wird.</w:t>
+      <w:bookmarkEnd w:id="15"/>
+    </w:p>
+    <w:p>
+      <w:r>
+        <w:t>Im Folgenden</w:t>
+      </w:r>
+      <w:r>
+        <w:t xml:space="preserve"> wird </w:t>
+      </w:r>
+      <w:r>
+        <w:t>der Programmablauf von „C#nema“</w:t>
+      </w:r>
+      <w:r>
+        <w:t xml:space="preserve"> kurz </w:t>
+      </w:r>
+      <w:r>
+        <w:t>v</w:t>
+      </w:r>
+      <w:r>
+        <w:t>isualisiert.</w:t>
+      </w:r>
+      <w:r>
+        <w:t xml:space="preserve"> Die roten Pfeile geben </w:t>
+      </w:r>
+      <w:r>
+        <w:t xml:space="preserve">dabei an, zu welchen </w:t>
+      </w:r>
+      <w:r>
+        <w:t>Mask</w:t>
+      </w:r>
+      <w:r>
+        <w:t>e</w:t>
+      </w:r>
+      <w:r>
+        <w:t xml:space="preserve">n </w:t>
+      </w:r>
+      <w:r>
+        <w:t xml:space="preserve">der Kunde </w:t>
+      </w:r>
+      <w:r>
+        <w:t>jeweils abhängig von seiner vorher getroffenen Wahl</w:t>
+      </w:r>
+      <w:r>
+        <w:t xml:space="preserve"> </w:t>
+      </w:r>
+      <w:r>
+        <w:t>weitergeleitet wird.</w:t>
       </w:r>
     </w:p>
     <w:p>
@@ -3699,7 +4181,7 @@
                     <pic:cNvPicPr/>
                   </pic:nvPicPr>
                   <pic:blipFill>
-                    <a:blip r:embed="rId21" cstate="print">
+                    <a:blip r:embed="rId23" cstate="print">
                       <a:extLst>
                         <a:ext uri="{28A0092B-C50C-407E-A947-70E740481C1C}">
                           <a14:useLocalDpi xmlns:a14="http://schemas.microsoft.com/office/drawing/2010/main" val="0"/>
@@ -3732,19 +4214,17 @@
         <w:jc w:val="center"/>
       </w:pPr>
       <w:r>
-        <w:t>Abbildung 1</w:t>
-      </w:r>
-      <w:r>
-        <w:t>0</w:t>
-      </w:r>
-      <w:r>
-        <w:t xml:space="preserve"> – Kunden GUI-Landkarte</w:t>
-      </w:r>
-    </w:p>
-    <w:p>
-      <w:pPr>
-        <w:jc w:val="center"/>
-      </w:pPr>
+        <w:t xml:space="preserve">Abbildung </w:t>
+      </w:r>
+      <w:r>
+        <w:t>12</w:t>
+      </w:r>
+      <w:r>
+        <w:t xml:space="preserve"> – GUI-Landkarte</w:t>
+      </w:r>
+      <w:r>
+        <w:t xml:space="preserve"> “Kundenregistrierung“</w:t>
+      </w:r>
     </w:p>
     <w:p>
       <w:pPr>
@@ -3755,7 +4235,6 @@
         <w:rPr>
           <w:noProof/>
         </w:rPr>
-        <w:lastRenderedPageBreak/>
         <w:drawing>
           <wp:inline distT="0" distB="0" distL="0" distR="0">
             <wp:extent cx="5012267" cy="2819400"/>
@@ -3772,7 +4251,7 @@
                     <pic:cNvPicPr/>
                   </pic:nvPicPr>
                   <pic:blipFill>
-                    <a:blip r:embed="rId22" cstate="print">
+                    <a:blip r:embed="rId24" cstate="print">
                       <a:extLst>
                         <a:ext uri="{28A0092B-C50C-407E-A947-70E740481C1C}">
                           <a14:useLocalDpi xmlns:a14="http://schemas.microsoft.com/office/drawing/2010/main" val="0"/>
@@ -3802,10 +4281,16 @@
         <w:t xml:space="preserve"> </w:t>
       </w:r>
       <w:r>
-        <w:t xml:space="preserve">            Abbildung 11</w:t>
-      </w:r>
-      <w:r>
-        <w:t xml:space="preserve"> – Bestell GUI-Landkarte</w:t>
+        <w:t xml:space="preserve">            Abbildung </w:t>
+      </w:r>
+      <w:r>
+        <w:t>13</w:t>
+      </w:r>
+      <w:r>
+        <w:t xml:space="preserve"> – GUI-Landkarte</w:t>
+      </w:r>
+      <w:r>
+        <w:t xml:space="preserve"> „Bestellung“</w:t>
       </w:r>
     </w:p>
     <w:p>
@@ -3817,6 +4302,7 @@
         <w:rPr>
           <w:noProof/>
         </w:rPr>
+        <w:lastRenderedPageBreak/>
         <w:drawing>
           <wp:inline distT="0" distB="0" distL="0" distR="0">
             <wp:extent cx="4216399" cy="2371725"/>
@@ -3833,7 +4319,7 @@
                     <pic:cNvPicPr/>
                   </pic:nvPicPr>
                   <pic:blipFill>
-                    <a:blip r:embed="rId23" cstate="print">
+                    <a:blip r:embed="rId25" cstate="print">
                       <a:extLst>
                         <a:ext uri="{28A0092B-C50C-407E-A947-70E740481C1C}">
                           <a14:useLocalDpi xmlns:a14="http://schemas.microsoft.com/office/drawing/2010/main" val="0"/>
@@ -3866,10 +4352,16 @@
         <w:jc w:val="center"/>
       </w:pPr>
       <w:r>
-        <w:t>Abbildung 12</w:t>
-      </w:r>
-      <w:r>
-        <w:t xml:space="preserve"> – Bewerten GUI-Landkarte</w:t>
+        <w:t xml:space="preserve">Abbildung </w:t>
+      </w:r>
+      <w:r>
+        <w:t>14</w:t>
+      </w:r>
+      <w:r>
+        <w:t xml:space="preserve"> –  GUI-Landkarte</w:t>
+      </w:r>
+      <w:r>
+        <w:t xml:space="preserve"> „Bewertung“</w:t>
       </w:r>
     </w:p>
     <w:p>
@@ -3897,7 +4389,7 @@
                     <pic:cNvPicPr/>
                   </pic:nvPicPr>
                   <pic:blipFill>
-                    <a:blip r:embed="rId24" cstate="print">
+                    <a:blip r:embed="rId26" cstate="print">
                       <a:extLst>
                         <a:ext uri="{28A0092B-C50C-407E-A947-70E740481C1C}">
                           <a14:useLocalDpi xmlns:a14="http://schemas.microsoft.com/office/drawing/2010/main" val="0"/>
@@ -3930,16 +4422,16 @@
         <w:jc w:val="center"/>
       </w:pPr>
       <w:r>
-        <w:t>Abbildung 13</w:t>
-      </w:r>
-      <w:r>
-        <w:t xml:space="preserve"> – </w:t>
-      </w:r>
-      <w:r>
-        <w:t>Filmdetails</w:t>
-      </w:r>
-      <w:r>
-        <w:t xml:space="preserve"> GUI-Landkarte</w:t>
+        <w:t xml:space="preserve">Abbildung </w:t>
+      </w:r>
+      <w:r>
+        <w:t>15</w:t>
+      </w:r>
+      <w:r>
+        <w:t xml:space="preserve"> – GUI-Landkarte</w:t>
+      </w:r>
+      <w:r>
+        <w:t xml:space="preserve"> „Filmdetails“</w:t>
       </w:r>
     </w:p>
     <w:p>
@@ -3955,7 +4447,6 @@
         <w:rPr>
           <w:noProof/>
         </w:rPr>
-        <w:lastRenderedPageBreak/>
         <w:drawing>
           <wp:inline distT="0" distB="0" distL="0" distR="0" wp14:anchorId="6A3CAC79" wp14:editId="34B19206">
             <wp:extent cx="4368801" cy="2457450"/>
@@ -3972,7 +4463,7 @@
                     <pic:cNvPicPr/>
                   </pic:nvPicPr>
                   <pic:blipFill>
-                    <a:blip r:embed="rId25" cstate="print">
+                    <a:blip r:embed="rId27" cstate="print">
                       <a:extLst>
                         <a:ext uri="{28A0092B-C50C-407E-A947-70E740481C1C}">
                           <a14:useLocalDpi xmlns:a14="http://schemas.microsoft.com/office/drawing/2010/main" val="0"/>
@@ -4014,10 +4505,16 @@
         <w:t xml:space="preserve">                                      </w:t>
       </w:r>
       <w:r>
-        <w:t>Abbildung 14</w:t>
-      </w:r>
-      <w:r>
-        <w:t xml:space="preserve"> – Filme Filtern GUI-Landkarte</w:t>
+        <w:t xml:space="preserve">Abbildung </w:t>
+      </w:r>
+      <w:r>
+        <w:t>16</w:t>
+      </w:r>
+      <w:r>
+        <w:t xml:space="preserve"> – GUI-Landkarte</w:t>
+      </w:r>
+      <w:r>
+        <w:t xml:space="preserve"> „Filtern“</w:t>
       </w:r>
     </w:p>
     <w:p/>
@@ -4026,11 +4523,11 @@
       <w:pPr>
         <w:pStyle w:val="berschrift1"/>
       </w:pPr>
-      <w:bookmarkStart w:id="17" w:name="_Toc500072268"/>
+      <w:bookmarkStart w:id="16" w:name="_Toc500072268"/>
       <w:r>
         <w:t>Fachliches Datenmodell</w:t>
       </w:r>
-      <w:bookmarkEnd w:id="17"/>
+      <w:bookmarkEnd w:id="16"/>
     </w:p>
     <w:p>
       <w:r>
@@ -4054,15 +4551,7 @@
         <w:t>,</w:t>
       </w:r>
       <w:r>
-        <w:t xml:space="preserve"> </w:t>
-      </w:r>
-      <w:proofErr w:type="gramStart"/>
-      <w:r>
-        <w:t>das</w:t>
-      </w:r>
-      <w:proofErr w:type="gramEnd"/>
-      <w:r>
-        <w:t xml:space="preserve"> die Login- und Kundendaten speichert.</w:t>
+        <w:t xml:space="preserve"> das die Login- und Kundendaten speichert.</w:t>
       </w:r>
       <w:r>
         <w:t xml:space="preserve"> Für die von Kunden vergebenen Bewertungen der Filme gibt es die Klasse Filmbewertung. Objekte dieser Klasse sollen also immer genau einem Kunden und einem Film zugeordnet werden können.</w:t>
@@ -4093,7 +4582,6 @@
         <w:rPr>
           <w:noProof/>
         </w:rPr>
-        <w:lastRenderedPageBreak/>
         <w:drawing>
           <wp:anchor distT="0" distB="0" distL="114300" distR="114300" simplePos="0" relativeHeight="251654144" behindDoc="0" locked="0" layoutInCell="1" allowOverlap="1">
             <wp:simplePos x="0" y="0"/>
@@ -4118,7 +4606,7 @@
                     <pic:cNvPicPr/>
                   </pic:nvPicPr>
                   <pic:blipFill>
-                    <a:blip r:embed="rId26">
+                    <a:blip r:embed="rId28">
                       <a:extLst>
                         <a:ext uri="{28A0092B-C50C-407E-A947-70E740481C1C}">
                           <a14:useLocalDpi xmlns:a14="http://schemas.microsoft.com/office/drawing/2010/main" val="0"/>
@@ -4163,7 +4651,13 @@
         <w:jc w:val="center"/>
       </w:pPr>
       <w:r>
-        <w:t>Abbildung 15 – UML-Diagramm</w:t>
+        <w:t>Abbildung</w:t>
+      </w:r>
+      <w:r>
+        <w:t xml:space="preserve"> 16</w:t>
+      </w:r>
+      <w:r>
+        <w:t>– UML-Diagramm</w:t>
       </w:r>
     </w:p>
     <w:p/>
@@ -4171,11 +4665,11 @@
       <w:pPr>
         <w:pStyle w:val="berschrift1"/>
       </w:pPr>
-      <w:bookmarkStart w:id="18" w:name="_Toc500072269"/>
+      <w:bookmarkStart w:id="17" w:name="_Toc500072269"/>
       <w:r>
         <w:t>Komponenten Struktur</w:t>
       </w:r>
-      <w:bookmarkEnd w:id="18"/>
+      <w:bookmarkEnd w:id="17"/>
     </w:p>
     <w:p>
       <w:r>
@@ -4190,15 +4684,7 @@
         <w:t>, da sie Funktionen zum Hinzufügen, Löschen und Ändern von Filmen bietet, aber auch das Eintragen und Entfernen von Vorstellungen ermöglicht.</w:t>
       </w:r>
       <w:r>
-        <w:t xml:space="preserve"> Sie implementiert das Interface </w:t>
-      </w:r>
-      <w:proofErr w:type="spellStart"/>
-      <w:r>
-        <w:t>IKinoprogrammverwaltung</w:t>
-      </w:r>
-      <w:proofErr w:type="spellEnd"/>
-      <w:r>
-        <w:t xml:space="preserve"> mit folgenden Methoden:</w:t>
+        <w:t xml:space="preserve"> Sie implementiert das Interface IKinoprogrammverwaltung mit folgenden Methoden:</w:t>
       </w:r>
     </w:p>
     <w:p>
@@ -4222,7 +4708,7 @@
                     <pic:cNvPicPr/>
                   </pic:nvPicPr>
                   <pic:blipFill>
-                    <a:blip r:embed="rId27">
+                    <a:blip r:embed="rId29">
                       <a:extLst>
                         <a:ext uri="{28A0092B-C50C-407E-A947-70E740481C1C}">
                           <a14:useLocalDpi xmlns:a14="http://schemas.microsoft.com/office/drawing/2010/main" val="0"/>
@@ -4254,7 +4740,6 @@
         <w:rPr>
           <w:noProof/>
         </w:rPr>
-        <w:lastRenderedPageBreak/>
         <w:drawing>
           <wp:anchor distT="0" distB="0" distL="114300" distR="114300" simplePos="0" relativeHeight="251659264" behindDoc="0" locked="0" layoutInCell="1" allowOverlap="1">
             <wp:simplePos x="0" y="0"/>
@@ -4279,7 +4764,7 @@
                     <pic:cNvPicPr/>
                   </pic:nvPicPr>
                   <pic:blipFill>
-                    <a:blip r:embed="rId28">
+                    <a:blip r:embed="rId30">
                       <a:extLst>
                         <a:ext uri="{28A0092B-C50C-407E-A947-70E740481C1C}">
                           <a14:useLocalDpi xmlns:a14="http://schemas.microsoft.com/office/drawing/2010/main" val="0"/>
@@ -4309,15 +4794,7 @@
         <w:t>Die Komponente Kundenverwaltung dient der Registrierung von neuen Kunden und dem Login-Vorgang für bestehende Kunden. Darüber hinaus sollen hier die Filmbewertungen von Kunden erstellt werden können.</w:t>
       </w:r>
       <w:r>
-        <w:t xml:space="preserve"> Das zugehörige Interface </w:t>
-      </w:r>
-      <w:proofErr w:type="spellStart"/>
-      <w:r>
-        <w:t>IKundenverwaltung</w:t>
-      </w:r>
-      <w:proofErr w:type="spellEnd"/>
-      <w:r>
-        <w:t xml:space="preserve"> umfasst diese Methoden:</w:t>
+        <w:t xml:space="preserve"> Das zugehörige Interface IKundenverwaltung umfasst diese Methoden:</w:t>
       </w:r>
     </w:p>
     <w:p>
@@ -4349,7 +4826,7 @@
                     <pic:cNvPicPr/>
                   </pic:nvPicPr>
                   <pic:blipFill>
-                    <a:blip r:embed="rId29">
+                    <a:blip r:embed="rId31">
                       <a:extLst>
                         <a:ext uri="{28A0092B-C50C-407E-A947-70E740481C1C}">
                           <a14:useLocalDpi xmlns:a14="http://schemas.microsoft.com/office/drawing/2010/main" val="0"/>
@@ -4379,15 +4856,7 @@
         <w:t>Die Komponente Bestellverwaltung</w:t>
       </w:r>
       <w:r>
-        <w:t xml:space="preserve"> ermöglicht es den Kunden sich alle Vorstellungen anzeigen zu lassen, diese nach bestimmten Filterkriterien, wie z.B. Filmgenre, zu durchsuchen und schließlich Sitzplätze für eine Vorstellung zu reservieren. Das Interface </w:t>
-      </w:r>
-      <w:proofErr w:type="spellStart"/>
-      <w:r>
-        <w:t>IBestellverwaltung</w:t>
-      </w:r>
-      <w:proofErr w:type="spellEnd"/>
-      <w:r>
-        <w:t xml:space="preserve"> besitzt dazu folgende Methoden:</w:t>
+        <w:t xml:space="preserve"> ermöglicht es den Kunden sich alle Vorstellungen anzeigen zu lassen, diese nach bestimmten Filterkriterien, wie z.B. Filmgenre, zu durchsuchen und schließlich Sitzplätze für eine Vorstellung zu reservieren. Das Interface IBestellverwaltung besitzt dazu folgende Methoden:</w:t>
       </w:r>
     </w:p>
     <w:p>
@@ -4416,7 +4885,7 @@
                     <pic:cNvPicPr/>
                   </pic:nvPicPr>
                   <pic:blipFill>
-                    <a:blip r:embed="rId30">
+                    <a:blip r:embed="rId32">
                       <a:extLst>
                         <a:ext uri="{28A0092B-C50C-407E-A947-70E740481C1C}">
                           <a14:useLocalDpi xmlns:a14="http://schemas.microsoft.com/office/drawing/2010/main" val="0"/>
@@ -4446,7 +4915,15 @@
         <w:t xml:space="preserve"> </w:t>
       </w:r>
       <w:r>
-        <w:t>Abbildung 16 – Komponenten-Diagramm</w:t>
+        <w:t xml:space="preserve">Abbildung </w:t>
+      </w:r>
+      <w:r>
+        <w:t>17</w:t>
+      </w:r>
+      <w:bookmarkStart w:id="18" w:name="_GoBack"/>
+      <w:bookmarkEnd w:id="18"/>
+      <w:r>
+        <w:t xml:space="preserve"> – Komponenten-Diagramm</w:t>
       </w:r>
     </w:p>
     <w:p>
@@ -5096,7 +5573,7 @@
             </mc:Choice>
             <mc:Fallback>
               <w:pict>
-                <v:shapetype w14:anchorId="022FA131" id="_x0000_t110" coordsize="21600,21600" o:spt="110" path="m10800,l,10800,10800,21600,21600,10800xe">
+                <v:shapetype w14:anchorId="481A7E52" id="_x0000_t110" coordsize="21600,21600" o:spt="110" path="m10800,l,10800,10800,21600,21600,10800xe">
                   <v:stroke joinstyle="miter"/>
                   <v:path gradientshapeok="t" o:connecttype="rect" textboxrect="5400,5400,16200,16200"/>
                 </v:shapetype>
@@ -5127,7 +5604,7 @@
           <w:rPr>
             <w:noProof/>
           </w:rPr>
-          <w:t>6</w:t>
+          <w:t>5</w:t>
         </w:r>
         <w:r>
           <w:fldChar w:fldCharType="end"/>
@@ -5298,7 +5775,6 @@
     <w:pPr>
       <w:pStyle w:val="Kopfzeile"/>
     </w:pPr>
-    <w:proofErr w:type="spellStart"/>
     <w:r>
       <w:rPr>
         <w:b/>
@@ -5307,7 +5783,6 @@
       </w:rPr>
       <w:t>C#nema</w:t>
     </w:r>
-    <w:proofErr w:type="spellEnd"/>
   </w:p>
 </w:hdr>
 </file>
@@ -6999,7 +7474,6 @@
   <w:style w:type="character" w:default="1" w:styleId="Absatz-Standardschriftart">
     <w:name w:val="Default Paragraph Font"/>
     <w:uiPriority w:val="1"/>
-    <w:semiHidden/>
     <w:unhideWhenUsed/>
   </w:style>
   <w:style w:type="table" w:default="1" w:styleId="NormaleTabelle">
@@ -9741,6 +10215,31 @@
       <w:vertAlign w:val="superscript"/>
     </w:rPr>
   </w:style>
+  <w:style w:type="paragraph" w:styleId="StandardWeb">
+    <w:name w:val="Normal (Web)"/>
+    <w:basedOn w:val="Standard"/>
+    <w:uiPriority w:val="99"/>
+    <w:semiHidden/>
+    <w:unhideWhenUsed/>
+    <w:rsid w:val="00160A79"/>
+    <w:pPr>
+      <w:pBdr>
+        <w:top w:val="none" w:sz="0" w:space="0" w:color="auto"/>
+        <w:left w:val="none" w:sz="0" w:space="0" w:color="auto"/>
+        <w:bottom w:val="none" w:sz="0" w:space="0" w:color="auto"/>
+        <w:right w:val="none" w:sz="0" w:space="0" w:color="auto"/>
+        <w:between w:val="none" w:sz="0" w:space="0" w:color="auto"/>
+      </w:pBdr>
+      <w:spacing w:before="100" w:beforeAutospacing="1" w:after="100" w:afterAutospacing="1" w:line="240" w:lineRule="auto"/>
+      <w:jc w:val="left"/>
+    </w:pPr>
+    <w:rPr>
+      <w:rFonts w:ascii="Times New Roman" w:eastAsiaTheme="minorEastAsia" w:hAnsi="Times New Roman" w:cs="Times New Roman"/>
+      <w:sz w:val="24"/>
+      <w:szCs w:val="24"/>
+      <w:lang w:eastAsia="de-DE"/>
+    </w:rPr>
+  </w:style>
 </w:styles>
 </file>
 
@@ -9959,7 +10458,7 @@
 </file>
 
 <file path=customXml/itemProps1.xml><?xml version="1.0" encoding="utf-8"?>
-<ds:datastoreItem xmlns:ds="http://schemas.openxmlformats.org/officeDocument/2006/customXml" ds:itemID="{1791CDE8-F609-464D-9A0B-61F9EC879784}">
+<ds:datastoreItem xmlns:ds="http://schemas.openxmlformats.org/officeDocument/2006/customXml" ds:itemID="{DA5E01B1-A528-4D03-909A-D1FD160B6CBF}">
   <ds:schemaRefs>
     <ds:schemaRef ds:uri="http://schemas.openxmlformats.org/officeDocument/2006/bibliography"/>
   </ds:schemaRefs>

</xml_diff>